<commit_message>
documentación interna de los algoritmos
</commit_message>
<xml_diff>
--- a/Documentacion/Proyecto de Analisis de Algoritmos Final .docx
+++ b/Documentacion/Proyecto de Analisis de Algoritmos Final .docx
@@ -485,14 +485,13 @@
           <w:lang w:eastAsia="es-CR"/>
           <w14:ligatures w14:val="none"/>
         </w:rPr>
-        <w:lastRenderedPageBreak/>
         <w:br/>
       </w:r>
     </w:p>
     <w:sdt>
       <w:sdtPr>
         <w:rPr>
-          <w:rFonts w:ascii="Arial" w:eastAsiaTheme="minorHAnsi" w:hAnsi="Arial" w:cstheme="minorBidi"/>
+          <w:rFonts w:ascii="Arial" w:eastAsiaTheme="minorEastAsia" w:hAnsi="Arial" w:cstheme="minorBidi"/>
           <w:color w:val="auto"/>
           <w:kern w:val="2"/>
           <w:sz w:val="22"/>
@@ -514,7 +513,7 @@
       <w:sdtContent>
         <w:p>
           <w:pPr>
-            <w:pStyle w:val="TtuloTDC"/>
+            <w:pStyle w:val="TOCHeading"/>
           </w:pPr>
           <w:r>
             <w:rPr>
@@ -525,7 +524,7 @@
         </w:p>
         <w:p>
           <w:pPr>
-            <w:pStyle w:val="TDC1"/>
+            <w:pStyle w:val="TOC1"/>
             <w:rPr>
               <w:rFonts w:asciiTheme="minorHAnsi" w:eastAsiaTheme="minorEastAsia" w:hAnsiTheme="minorHAnsi"/>
               <w:noProof/>
@@ -546,7 +545,7 @@
           <w:hyperlink w:anchor="_Toc164079486" w:history="1">
             <w:r>
               <w:rPr>
-                <w:rStyle w:val="Hipervnculo"/>
+                <w:rStyle w:val="Hyperlink"/>
                 <w:rFonts w:eastAsia="Times New Roman"/>
                 <w:noProof/>
                 <w:lang w:eastAsia="es-CR"/>
@@ -605,7 +604,7 @@
         </w:p>
         <w:p>
           <w:pPr>
-            <w:pStyle w:val="TDC1"/>
+            <w:pStyle w:val="TOC1"/>
             <w:rPr>
               <w:rFonts w:asciiTheme="minorHAnsi" w:eastAsiaTheme="minorEastAsia" w:hAnsiTheme="minorHAnsi"/>
               <w:noProof/>
@@ -617,7 +616,7 @@
           <w:hyperlink w:anchor="_Toc164079487" w:history="1">
             <w:r>
               <w:rPr>
-                <w:rStyle w:val="Hipervnculo"/>
+                <w:rStyle w:val="Hyperlink"/>
                 <w:rFonts w:eastAsia="Times New Roman" w:cs="Arial"/>
                 <w:noProof/>
                 <w:kern w:val="36"/>
@@ -678,7 +677,7 @@
         </w:p>
         <w:p>
           <w:pPr>
-            <w:pStyle w:val="TDC1"/>
+            <w:pStyle w:val="TOC1"/>
             <w:rPr>
               <w:rFonts w:asciiTheme="minorHAnsi" w:eastAsiaTheme="minorEastAsia" w:hAnsiTheme="minorHAnsi"/>
               <w:noProof/>
@@ -690,7 +689,7 @@
           <w:hyperlink w:anchor="_Toc164079488" w:history="1">
             <w:r>
               <w:rPr>
-                <w:rStyle w:val="Hipervnculo"/>
+                <w:rStyle w:val="Hyperlink"/>
                 <w:rFonts w:eastAsia="Times New Roman" w:cs="Arial"/>
                 <w:noProof/>
                 <w:kern w:val="36"/>
@@ -751,7 +750,7 @@
         </w:p>
         <w:p>
           <w:pPr>
-            <w:pStyle w:val="TDC1"/>
+            <w:pStyle w:val="TOC1"/>
             <w:rPr>
               <w:rFonts w:asciiTheme="minorHAnsi" w:eastAsiaTheme="minorEastAsia" w:hAnsiTheme="minorHAnsi"/>
               <w:noProof/>
@@ -763,7 +762,7 @@
           <w:hyperlink w:anchor="_Toc164079489" w:history="1">
             <w:r>
               <w:rPr>
-                <w:rStyle w:val="Hipervnculo"/>
+                <w:rStyle w:val="Hyperlink"/>
                 <w:rFonts w:eastAsia="Times New Roman" w:cs="Arial"/>
                 <w:noProof/>
                 <w:kern w:val="36"/>
@@ -824,7 +823,7 @@
         </w:p>
         <w:p>
           <w:pPr>
-            <w:pStyle w:val="TDC1"/>
+            <w:pStyle w:val="TOC1"/>
             <w:rPr>
               <w:rFonts w:asciiTheme="minorHAnsi" w:eastAsiaTheme="minorEastAsia" w:hAnsiTheme="minorHAnsi"/>
               <w:noProof/>
@@ -836,7 +835,7 @@
           <w:hyperlink w:anchor="_Toc164079490" w:history="1">
             <w:r>
               <w:rPr>
-                <w:rStyle w:val="Hipervnculo"/>
+                <w:rStyle w:val="Hyperlink"/>
                 <w:rFonts w:eastAsia="Times New Roman" w:cs="Arial"/>
                 <w:noProof/>
                 <w:kern w:val="36"/>
@@ -897,7 +896,7 @@
         </w:p>
         <w:p>
           <w:pPr>
-            <w:pStyle w:val="TDC2"/>
+            <w:pStyle w:val="TOC2"/>
             <w:tabs>
               <w:tab w:val="right" w:leader="dot" w:pos="8828"/>
             </w:tabs>
@@ -912,7 +911,7 @@
           <w:hyperlink w:anchor="_Toc164079491" w:history="1">
             <w:r>
               <w:rPr>
-                <w:rStyle w:val="Hipervnculo"/>
+                <w:rStyle w:val="Hyperlink"/>
                 <w:rFonts w:eastAsia="Times New Roman" w:cs="Arial"/>
                 <w:noProof/>
                 <w:kern w:val="0"/>
@@ -973,7 +972,7 @@
         </w:p>
         <w:p>
           <w:pPr>
-            <w:pStyle w:val="TDC2"/>
+            <w:pStyle w:val="TOC2"/>
             <w:tabs>
               <w:tab w:val="right" w:leader="dot" w:pos="8828"/>
             </w:tabs>
@@ -988,7 +987,7 @@
           <w:hyperlink w:anchor="_Toc164079492" w:history="1">
             <w:r>
               <w:rPr>
-                <w:rStyle w:val="Hipervnculo"/>
+                <w:rStyle w:val="Hyperlink"/>
                 <w:rFonts w:eastAsia="Times New Roman"/>
                 <w:noProof/>
                 <w:lang w:eastAsia="es-CR"/>
@@ -1047,7 +1046,7 @@
         </w:p>
         <w:p>
           <w:pPr>
-            <w:pStyle w:val="TDC2"/>
+            <w:pStyle w:val="TOC2"/>
             <w:tabs>
               <w:tab w:val="right" w:leader="dot" w:pos="8828"/>
             </w:tabs>
@@ -1062,7 +1061,7 @@
           <w:hyperlink w:anchor="_Toc164079493" w:history="1">
             <w:r>
               <w:rPr>
-                <w:rStyle w:val="Hipervnculo"/>
+                <w:rStyle w:val="Hyperlink"/>
                 <w:rFonts w:eastAsia="Times New Roman"/>
                 <w:noProof/>
                 <w:lang w:eastAsia="es-CR"/>
@@ -1121,7 +1120,7 @@
         </w:p>
         <w:p>
           <w:pPr>
-            <w:pStyle w:val="TDC2"/>
+            <w:pStyle w:val="TOC2"/>
             <w:tabs>
               <w:tab w:val="right" w:leader="dot" w:pos="8828"/>
             </w:tabs>
@@ -1136,7 +1135,7 @@
           <w:hyperlink w:anchor="_Toc164079494" w:history="1">
             <w:r>
               <w:rPr>
-                <w:rStyle w:val="Hipervnculo"/>
+                <w:rStyle w:val="Hyperlink"/>
                 <w:rFonts w:eastAsia="Times New Roman" w:cs="Arial"/>
                 <w:noProof/>
                 <w:kern w:val="0"/>
@@ -1197,7 +1196,7 @@
         </w:p>
         <w:p>
           <w:pPr>
-            <w:pStyle w:val="TDC3"/>
+            <w:pStyle w:val="TOC3"/>
             <w:tabs>
               <w:tab w:val="right" w:leader="dot" w:pos="8828"/>
             </w:tabs>
@@ -1212,7 +1211,7 @@
           <w:hyperlink w:anchor="_Toc164079495" w:history="1">
             <w:r>
               <w:rPr>
-                <w:rStyle w:val="Hipervnculo"/>
+                <w:rStyle w:val="Hyperlink"/>
                 <w:rFonts w:eastAsia="Times New Roman" w:cs="Arial"/>
                 <w:noProof/>
                 <w:kern w:val="0"/>
@@ -1273,7 +1272,7 @@
         </w:p>
         <w:p>
           <w:pPr>
-            <w:pStyle w:val="TDC3"/>
+            <w:pStyle w:val="TOC3"/>
             <w:tabs>
               <w:tab w:val="right" w:leader="dot" w:pos="8828"/>
             </w:tabs>
@@ -1288,7 +1287,7 @@
           <w:hyperlink w:anchor="_Toc164079496" w:history="1">
             <w:r>
               <w:rPr>
-                <w:rStyle w:val="Hipervnculo"/>
+                <w:rStyle w:val="Hyperlink"/>
                 <w:rFonts w:eastAsia="Times New Roman" w:cs="Arial"/>
                 <w:noProof/>
                 <w:kern w:val="0"/>
@@ -1349,7 +1348,7 @@
         </w:p>
         <w:p>
           <w:pPr>
-            <w:pStyle w:val="TDC1"/>
+            <w:pStyle w:val="TOC1"/>
             <w:rPr>
               <w:rFonts w:asciiTheme="minorHAnsi" w:eastAsiaTheme="minorEastAsia" w:hAnsiTheme="minorHAnsi"/>
               <w:noProof/>
@@ -1361,7 +1360,7 @@
           <w:hyperlink w:anchor="_Toc164079497" w:history="1">
             <w:r>
               <w:rPr>
-                <w:rStyle w:val="Hipervnculo"/>
+                <w:rStyle w:val="Hyperlink"/>
                 <w:rFonts w:eastAsia="Times New Roman" w:cs="Arial"/>
                 <w:noProof/>
                 <w:kern w:val="36"/>
@@ -1422,7 +1421,7 @@
         </w:p>
         <w:p>
           <w:pPr>
-            <w:pStyle w:val="TDC1"/>
+            <w:pStyle w:val="TOC1"/>
             <w:rPr>
               <w:rFonts w:asciiTheme="minorHAnsi" w:eastAsiaTheme="minorEastAsia" w:hAnsiTheme="minorHAnsi"/>
               <w:noProof/>
@@ -1434,7 +1433,7 @@
           <w:hyperlink w:anchor="_Toc164079498" w:history="1">
             <w:r>
               <w:rPr>
-                <w:rStyle w:val="Hipervnculo"/>
+                <w:rStyle w:val="Hyperlink"/>
                 <w:rFonts w:eastAsia="Times New Roman" w:cs="Arial"/>
                 <w:noProof/>
                 <w:kern w:val="36"/>
@@ -1514,7 +1513,7 @@
     </w:sdt>
     <w:p>
       <w:pPr>
-        <w:pStyle w:val="Ttulo1"/>
+        <w:pStyle w:val="Heading1"/>
         <w:rPr>
           <w:rFonts w:eastAsia="Times New Roman"/>
           <w:lang w:eastAsia="es-CR"/>
@@ -1539,7 +1538,7 @@
     </w:p>
     <w:p>
       <w:pPr>
-        <w:pStyle w:val="Tabladeilustraciones"/>
+        <w:pStyle w:val="TableofFigures"/>
         <w:tabs>
           <w:tab w:val="right" w:leader="dot" w:pos="8828"/>
         </w:tabs>
@@ -1569,10 +1568,10 @@
         </w:rPr>
         <w:fldChar w:fldCharType="separate"/>
       </w:r>
-      <w:hyperlink w:anchor="_Toc164030430" w:history="1">
+      <w:hyperlink w:anchor="_Toc164091641" w:history="1">
         <w:r>
           <w:rPr>
-            <w:rStyle w:val="Hipervnculo"/>
+            <w:rStyle w:val="Hyperlink"/>
             <w:noProof/>
           </w:rPr>
           <w:t>Figura 1: Primer grafo introducido en el sistema</w:t>
@@ -1596,7 +1595,7 @@
             <w:noProof/>
             <w:webHidden/>
           </w:rPr>
-          <w:instrText xml:space="preserve"> PAGEREF _Toc164030430 \h </w:instrText>
+          <w:instrText xml:space="preserve"> PAGEREF _Toc164091641 \h </w:instrText>
         </w:r>
         <w:r>
           <w:rPr>
@@ -1629,7 +1628,7 @@
     </w:p>
     <w:p>
       <w:pPr>
-        <w:pStyle w:val="Tabladeilustraciones"/>
+        <w:pStyle w:val="TableofFigures"/>
         <w:tabs>
           <w:tab w:val="right" w:leader="dot" w:pos="8828"/>
         </w:tabs>
@@ -1641,10 +1640,10 @@
           <w:lang w:eastAsia="es-CR"/>
         </w:rPr>
       </w:pPr>
-      <w:hyperlink w:anchor="_Toc164030431" w:history="1">
+      <w:hyperlink w:anchor="_Toc164091642" w:history="1">
         <w:r>
           <w:rPr>
-            <w:rStyle w:val="Hipervnculo"/>
+            <w:rStyle w:val="Hyperlink"/>
             <w:noProof/>
           </w:rPr>
           <w:t>Figura 2: Segundo grafo introducido en el sistema</w:t>
@@ -1668,7 +1667,7 @@
             <w:noProof/>
             <w:webHidden/>
           </w:rPr>
-          <w:instrText xml:space="preserve"> PAGEREF _Toc164030431 \h </w:instrText>
+          <w:instrText xml:space="preserve"> PAGEREF _Toc164091642 \h </w:instrText>
         </w:r>
         <w:r>
           <w:rPr>
@@ -1701,7 +1700,7 @@
     </w:p>
     <w:p>
       <w:pPr>
-        <w:pStyle w:val="Tabladeilustraciones"/>
+        <w:pStyle w:val="TableofFigures"/>
         <w:tabs>
           <w:tab w:val="right" w:leader="dot" w:pos="8828"/>
         </w:tabs>
@@ -1713,10 +1712,10 @@
           <w:lang w:eastAsia="es-CR"/>
         </w:rPr>
       </w:pPr>
-      <w:hyperlink w:anchor="_Toc164030432" w:history="1">
+      <w:hyperlink w:anchor="_Toc164091643" w:history="1">
         <w:r>
           <w:rPr>
-            <w:rStyle w:val="Hipervnculo"/>
+            <w:rStyle w:val="Hyperlink"/>
             <w:noProof/>
           </w:rPr>
           <w:t>Figura 3: Séptimo grafo introducido en el sistema</w:t>
@@ -1740,7 +1739,7 @@
             <w:noProof/>
             <w:webHidden/>
           </w:rPr>
-          <w:instrText xml:space="preserve"> PAGEREF _Toc164030432 \h </w:instrText>
+          <w:instrText xml:space="preserve"> PAGEREF _Toc164091643 \h </w:instrText>
         </w:r>
         <w:r>
           <w:rPr>
@@ -1773,7 +1772,7 @@
     </w:p>
     <w:p>
       <w:pPr>
-        <w:pStyle w:val="Tabladeilustraciones"/>
+        <w:pStyle w:val="TableofFigures"/>
         <w:tabs>
           <w:tab w:val="right" w:leader="dot" w:pos="8828"/>
         </w:tabs>
@@ -1785,10 +1784,10 @@
           <w:lang w:eastAsia="es-CR"/>
         </w:rPr>
       </w:pPr>
-      <w:hyperlink w:anchor="_Toc164030433" w:history="1">
+      <w:hyperlink w:anchor="_Toc164091644" w:history="1">
         <w:r>
           <w:rPr>
-            <w:rStyle w:val="Hipervnculo"/>
+            <w:rStyle w:val="Hyperlink"/>
             <w:noProof/>
           </w:rPr>
           <w:t>Figura 4: Décimo grafo introducido en el sistema</w:t>
@@ -1812,7 +1811,7 @@
             <w:noProof/>
             <w:webHidden/>
           </w:rPr>
-          <w:instrText xml:space="preserve"> PAGEREF _Toc164030433 \h </w:instrText>
+          <w:instrText xml:space="preserve"> PAGEREF _Toc164091644 \h </w:instrText>
         </w:r>
         <w:r>
           <w:rPr>
@@ -1845,56 +1844,25 @@
     </w:p>
     <w:p>
       <w:pPr>
-        <w:rPr>
-          <w:noProof/>
-        </w:rPr>
-      </w:pPr>
-      <w:r>
-        <w:rPr>
-          <w:lang w:eastAsia="es-CR"/>
-        </w:rPr>
-        <w:fldChar w:fldCharType="end"/>
-      </w:r>
-      <w:r>
-        <w:rPr>
-          <w:lang w:eastAsia="es-CR"/>
-        </w:rPr>
-        <w:fldChar w:fldCharType="begin"/>
-      </w:r>
-      <w:r>
-        <w:rPr>
-          <w:lang w:eastAsia="es-CR"/>
-        </w:rPr>
-        <w:instrText xml:space="preserve"> TOC \h \z \c "Tabla" </w:instrText>
-      </w:r>
-      <w:r>
-        <w:rPr>
-          <w:lang w:eastAsia="es-CR"/>
-        </w:rPr>
-        <w:fldChar w:fldCharType="separate"/>
-      </w:r>
-    </w:p>
-    <w:p>
-      <w:pPr>
-        <w:pStyle w:val="Tabladeilustraciones"/>
+        <w:pStyle w:val="TableofFigures"/>
         <w:tabs>
           <w:tab w:val="right" w:leader="dot" w:pos="8828"/>
         </w:tabs>
         <w:rPr>
-          <w:rFonts w:eastAsiaTheme="minorEastAsia"/>
+          <w:rFonts w:asciiTheme="minorHAnsi" w:eastAsiaTheme="minorEastAsia" w:hAnsiTheme="minorHAnsi"/>
           <w:noProof/>
           <w:sz w:val="24"/>
           <w:szCs w:val="24"/>
           <w:lang w:eastAsia="es-CR"/>
         </w:rPr>
       </w:pPr>
-      <w:hyperlink w:anchor="_Toc164016057" w:history="1">
+      <w:hyperlink w:anchor="_Toc164091645" w:history="1">
         <w:r>
           <w:rPr>
-            <w:rStyle w:val="Hipervnculo"/>
+            <w:rStyle w:val="Hyperlink"/>
             <w:noProof/>
           </w:rPr>
-          <w:t>Tabla 1: Medición empírica del algoritmo Bron - Kersboch</w:t>
+          <w:t>Figura 5: Código para generar diagramas de grafos</w:t>
         </w:r>
         <w:r>
           <w:rPr>
@@ -1915,7 +1883,7 @@
             <w:noProof/>
             <w:webHidden/>
           </w:rPr>
-          <w:instrText xml:space="preserve"> PAGEREF _Toc164016057 \h </w:instrText>
+          <w:instrText xml:space="preserve"> PAGEREF _Toc164091645 \h </w:instrText>
         </w:r>
         <w:r>
           <w:rPr>
@@ -1935,7 +1903,7 @@
             <w:noProof/>
             <w:webHidden/>
           </w:rPr>
-          <w:t>9</w:t>
+          <w:t>7</w:t>
         </w:r>
         <w:r>
           <w:rPr>
@@ -1948,25 +1916,25 @@
     </w:p>
     <w:p>
       <w:pPr>
-        <w:pStyle w:val="Tabladeilustraciones"/>
+        <w:pStyle w:val="TableofFigures"/>
         <w:tabs>
           <w:tab w:val="right" w:leader="dot" w:pos="8828"/>
         </w:tabs>
         <w:rPr>
-          <w:rFonts w:eastAsiaTheme="minorEastAsia"/>
+          <w:rFonts w:asciiTheme="minorHAnsi" w:eastAsiaTheme="minorEastAsia" w:hAnsiTheme="minorHAnsi"/>
           <w:noProof/>
           <w:sz w:val="24"/>
           <w:szCs w:val="24"/>
           <w:lang w:eastAsia="es-CR"/>
         </w:rPr>
       </w:pPr>
-      <w:hyperlink w:anchor="_Toc164016058" w:history="1">
+      <w:hyperlink w:anchor="_Toc164091646" w:history="1">
         <w:r>
           <w:rPr>
-            <w:rStyle w:val="Hipervnculo"/>
+            <w:rStyle w:val="Hyperlink"/>
             <w:noProof/>
           </w:rPr>
-          <w:t>Tabla 2: Medición empírica del algoritmo de Búsqueda Local</w:t>
+          <w:t>Figura 6: Inicialización de los conjuntos vacíos</w:t>
         </w:r>
         <w:r>
           <w:rPr>
@@ -1987,7 +1955,7 @@
             <w:noProof/>
             <w:webHidden/>
           </w:rPr>
-          <w:instrText xml:space="preserve"> PAGEREF _Toc164016058 \h </w:instrText>
+          <w:instrText xml:space="preserve"> PAGEREF _Toc164091646 \h </w:instrText>
         </w:r>
         <w:r>
           <w:rPr>
@@ -2007,7 +1975,7 @@
             <w:noProof/>
             <w:webHidden/>
           </w:rPr>
-          <w:t>9</w:t>
+          <w:t>8</w:t>
         </w:r>
         <w:r>
           <w:rPr>
@@ -2020,25 +1988,25 @@
     </w:p>
     <w:p>
       <w:pPr>
-        <w:pStyle w:val="Tabladeilustraciones"/>
+        <w:pStyle w:val="TableofFigures"/>
         <w:tabs>
           <w:tab w:val="right" w:leader="dot" w:pos="8828"/>
         </w:tabs>
         <w:rPr>
-          <w:rFonts w:eastAsiaTheme="minorEastAsia"/>
+          <w:rFonts w:asciiTheme="minorHAnsi" w:eastAsiaTheme="minorEastAsia" w:hAnsiTheme="minorHAnsi"/>
           <w:noProof/>
           <w:sz w:val="24"/>
           <w:szCs w:val="24"/>
           <w:lang w:eastAsia="es-CR"/>
         </w:rPr>
       </w:pPr>
-      <w:hyperlink w:anchor="_Toc164016059" w:history="1">
+      <w:hyperlink w:anchor="_Toc164091647" w:history="1">
         <w:r>
           <w:rPr>
-            <w:rStyle w:val="Hipervnculo"/>
+            <w:rStyle w:val="Hyperlink"/>
             <w:noProof/>
           </w:rPr>
-          <w:t>Tabla 3: Factor de crecimiento del algoritmo Bron - Kerbosch</w:t>
+          <w:t>Figura 7: Algoritmo de la Exploración recursiva del espacio de soluciones</w:t>
         </w:r>
         <w:r>
           <w:rPr>
@@ -2059,7 +2027,7 @@
             <w:noProof/>
             <w:webHidden/>
           </w:rPr>
-          <w:instrText xml:space="preserve"> PAGEREF _Toc164016059 \h </w:instrText>
+          <w:instrText xml:space="preserve"> PAGEREF _Toc164091647 \h </w:instrText>
         </w:r>
         <w:r>
           <w:rPr>
@@ -2079,7 +2047,7 @@
             <w:noProof/>
             <w:webHidden/>
           </w:rPr>
-          <w:t>10</w:t>
+          <w:t>9</w:t>
         </w:r>
         <w:r>
           <w:rPr>
@@ -2092,25 +2060,25 @@
     </w:p>
     <w:p>
       <w:pPr>
-        <w:pStyle w:val="Tabladeilustraciones"/>
+        <w:pStyle w:val="TableofFigures"/>
         <w:tabs>
           <w:tab w:val="right" w:leader="dot" w:pos="8828"/>
         </w:tabs>
         <w:rPr>
-          <w:rFonts w:eastAsiaTheme="minorEastAsia"/>
+          <w:rFonts w:asciiTheme="minorHAnsi" w:eastAsiaTheme="minorEastAsia" w:hAnsiTheme="minorHAnsi"/>
           <w:noProof/>
           <w:sz w:val="24"/>
           <w:szCs w:val="24"/>
           <w:lang w:eastAsia="es-CR"/>
         </w:rPr>
       </w:pPr>
-      <w:hyperlink w:anchor="_Toc164016060" w:history="1">
+      <w:hyperlink w:anchor="_Toc164091648" w:history="1">
         <w:r>
           <w:rPr>
-            <w:rStyle w:val="Hipervnculo"/>
+            <w:rStyle w:val="Hyperlink"/>
             <w:noProof/>
           </w:rPr>
-          <w:t>Tabla 4: Factor de crecimiento del algoritmo Bron - Kerbosch usando solo los grafos de 20 vértices</w:t>
+          <w:t>Figura 8: Finalización de la llamada recursiva</w:t>
         </w:r>
         <w:r>
           <w:rPr>
@@ -2131,7 +2099,7 @@
             <w:noProof/>
             <w:webHidden/>
           </w:rPr>
-          <w:instrText xml:space="preserve"> PAGEREF _Toc164016060 \h </w:instrText>
+          <w:instrText xml:space="preserve"> PAGEREF _Toc164091648 \h </w:instrText>
         </w:r>
         <w:r>
           <w:rPr>
@@ -2151,7 +2119,7 @@
             <w:noProof/>
             <w:webHidden/>
           </w:rPr>
-          <w:t>10</w:t>
+          <w:t>9</w:t>
         </w:r>
         <w:r>
           <w:rPr>
@@ -2164,25 +2132,25 @@
     </w:p>
     <w:p>
       <w:pPr>
-        <w:pStyle w:val="Tabladeilustraciones"/>
+        <w:pStyle w:val="TableofFigures"/>
         <w:tabs>
           <w:tab w:val="right" w:leader="dot" w:pos="8828"/>
         </w:tabs>
         <w:rPr>
-          <w:rFonts w:eastAsiaTheme="minorEastAsia"/>
+          <w:rFonts w:asciiTheme="minorHAnsi" w:eastAsiaTheme="minorEastAsia" w:hAnsiTheme="minorHAnsi"/>
           <w:noProof/>
           <w:sz w:val="24"/>
           <w:szCs w:val="24"/>
           <w:lang w:eastAsia="es-CR"/>
         </w:rPr>
       </w:pPr>
-      <w:hyperlink w:anchor="_Toc164016061" w:history="1">
+      <w:hyperlink w:anchor="_Toc164091649" w:history="1">
         <w:r>
           <w:rPr>
-            <w:rStyle w:val="Hipervnculo"/>
+            <w:rStyle w:val="Hyperlink"/>
             <w:noProof/>
           </w:rPr>
-          <w:t>Tabla 5: Factor de crecimiento del algoritmo Búsqueda Local</w:t>
+          <w:t>Figura 9: Algoritmo para calcular la intersección entre dos algoritmos</w:t>
         </w:r>
         <w:r>
           <w:rPr>
@@ -2203,7 +2171,7 @@
             <w:noProof/>
             <w:webHidden/>
           </w:rPr>
-          <w:instrText xml:space="preserve"> PAGEREF _Toc164016061 \h </w:instrText>
+          <w:instrText xml:space="preserve"> PAGEREF _Toc164091649 \h </w:instrText>
         </w:r>
         <w:r>
           <w:rPr>
@@ -2223,7 +2191,7 @@
             <w:noProof/>
             <w:webHidden/>
           </w:rPr>
-          <w:t>11</w:t>
+          <w:t>10</w:t>
         </w:r>
         <w:r>
           <w:rPr>
@@ -2236,7 +2204,326 @@
     </w:p>
     <w:p>
       <w:pPr>
-        <w:pStyle w:val="Tabladeilustraciones"/>
+        <w:pStyle w:val="TableofFigures"/>
+        <w:tabs>
+          <w:tab w:val="right" w:leader="dot" w:pos="8828"/>
+        </w:tabs>
+        <w:rPr>
+          <w:rFonts w:asciiTheme="minorHAnsi" w:eastAsiaTheme="minorEastAsia" w:hAnsiTheme="minorHAnsi"/>
+          <w:noProof/>
+          <w:sz w:val="24"/>
+          <w:szCs w:val="24"/>
+          <w:lang w:eastAsia="es-CR"/>
+        </w:rPr>
+      </w:pPr>
+      <w:hyperlink w:anchor="_Toc164091650" w:history="1">
+        <w:r>
+          <w:rPr>
+            <w:rStyle w:val="Hyperlink"/>
+            <w:noProof/>
+          </w:rPr>
+          <w:t>Figura 10: Optimización del bucle de optimización</w:t>
+        </w:r>
+        <w:r>
+          <w:rPr>
+            <w:noProof/>
+            <w:webHidden/>
+          </w:rPr>
+          <w:tab/>
+        </w:r>
+        <w:r>
+          <w:rPr>
+            <w:noProof/>
+            <w:webHidden/>
+          </w:rPr>
+          <w:fldChar w:fldCharType="begin"/>
+        </w:r>
+        <w:r>
+          <w:rPr>
+            <w:noProof/>
+            <w:webHidden/>
+          </w:rPr>
+          <w:instrText xml:space="preserve"> PAGEREF _Toc164091650 \h </w:instrText>
+        </w:r>
+        <w:r>
+          <w:rPr>
+            <w:noProof/>
+            <w:webHidden/>
+          </w:rPr>
+        </w:r>
+        <w:r>
+          <w:rPr>
+            <w:noProof/>
+            <w:webHidden/>
+          </w:rPr>
+          <w:fldChar w:fldCharType="separate"/>
+        </w:r>
+        <w:r>
+          <w:rPr>
+            <w:noProof/>
+            <w:webHidden/>
+          </w:rPr>
+          <w:t>10</w:t>
+        </w:r>
+        <w:r>
+          <w:rPr>
+            <w:noProof/>
+            <w:webHidden/>
+          </w:rPr>
+          <w:fldChar w:fldCharType="end"/>
+        </w:r>
+      </w:hyperlink>
+    </w:p>
+    <w:p>
+      <w:pPr>
+        <w:pStyle w:val="TableofFigures"/>
+        <w:tabs>
+          <w:tab w:val="right" w:leader="dot" w:pos="8828"/>
+        </w:tabs>
+        <w:rPr>
+          <w:rFonts w:asciiTheme="minorHAnsi" w:eastAsiaTheme="minorEastAsia" w:hAnsiTheme="minorHAnsi"/>
+          <w:noProof/>
+          <w:sz w:val="24"/>
+          <w:szCs w:val="24"/>
+          <w:lang w:eastAsia="es-CR"/>
+        </w:rPr>
+      </w:pPr>
+      <w:hyperlink w:anchor="_Toc164091651" w:history="1">
+        <w:r>
+          <w:rPr>
+            <w:rStyle w:val="Hyperlink"/>
+            <w:noProof/>
+          </w:rPr>
+          <w:t>Figura 11: Método retainAll</w:t>
+        </w:r>
+        <w:r>
+          <w:rPr>
+            <w:noProof/>
+            <w:webHidden/>
+          </w:rPr>
+          <w:tab/>
+        </w:r>
+        <w:r>
+          <w:rPr>
+            <w:noProof/>
+            <w:webHidden/>
+          </w:rPr>
+          <w:fldChar w:fldCharType="begin"/>
+        </w:r>
+        <w:r>
+          <w:rPr>
+            <w:noProof/>
+            <w:webHidden/>
+          </w:rPr>
+          <w:instrText xml:space="preserve"> PAGEREF _Toc164091651 \h </w:instrText>
+        </w:r>
+        <w:r>
+          <w:rPr>
+            <w:noProof/>
+            <w:webHidden/>
+          </w:rPr>
+        </w:r>
+        <w:r>
+          <w:rPr>
+            <w:noProof/>
+            <w:webHidden/>
+          </w:rPr>
+          <w:fldChar w:fldCharType="separate"/>
+        </w:r>
+        <w:r>
+          <w:rPr>
+            <w:noProof/>
+            <w:webHidden/>
+          </w:rPr>
+          <w:t>11</w:t>
+        </w:r>
+        <w:r>
+          <w:rPr>
+            <w:noProof/>
+            <w:webHidden/>
+          </w:rPr>
+          <w:fldChar w:fldCharType="end"/>
+        </w:r>
+      </w:hyperlink>
+    </w:p>
+    <w:p>
+      <w:pPr>
+        <w:pStyle w:val="TableofFigures"/>
+        <w:tabs>
+          <w:tab w:val="right" w:leader="dot" w:pos="8828"/>
+        </w:tabs>
+        <w:rPr>
+          <w:rFonts w:asciiTheme="minorHAnsi" w:eastAsiaTheme="minorEastAsia" w:hAnsiTheme="minorHAnsi"/>
+          <w:noProof/>
+          <w:sz w:val="24"/>
+          <w:szCs w:val="24"/>
+          <w:lang w:eastAsia="es-CR"/>
+        </w:rPr>
+      </w:pPr>
+      <w:hyperlink w:anchor="_Toc164091652" w:history="1">
+        <w:r>
+          <w:rPr>
+            <w:rStyle w:val="Hyperlink"/>
+            <w:noProof/>
+          </w:rPr>
+          <w:t>Figura 12: Inicialización del algoritmo de búsqueda Local</w:t>
+        </w:r>
+        <w:r>
+          <w:rPr>
+            <w:noProof/>
+            <w:webHidden/>
+          </w:rPr>
+          <w:tab/>
+        </w:r>
+        <w:r>
+          <w:rPr>
+            <w:noProof/>
+            <w:webHidden/>
+          </w:rPr>
+          <w:fldChar w:fldCharType="begin"/>
+        </w:r>
+        <w:r>
+          <w:rPr>
+            <w:noProof/>
+            <w:webHidden/>
+          </w:rPr>
+          <w:instrText xml:space="preserve"> PAGEREF _Toc164091652 \h </w:instrText>
+        </w:r>
+        <w:r>
+          <w:rPr>
+            <w:noProof/>
+            <w:webHidden/>
+          </w:rPr>
+        </w:r>
+        <w:r>
+          <w:rPr>
+            <w:noProof/>
+            <w:webHidden/>
+          </w:rPr>
+          <w:fldChar w:fldCharType="separate"/>
+        </w:r>
+        <w:r>
+          <w:rPr>
+            <w:noProof/>
+            <w:webHidden/>
+          </w:rPr>
+          <w:t>11</w:t>
+        </w:r>
+        <w:r>
+          <w:rPr>
+            <w:noProof/>
+            <w:webHidden/>
+          </w:rPr>
+          <w:fldChar w:fldCharType="end"/>
+        </w:r>
+      </w:hyperlink>
+    </w:p>
+    <w:p>
+      <w:pPr>
+        <w:pStyle w:val="TableofFigures"/>
+        <w:tabs>
+          <w:tab w:val="right" w:leader="dot" w:pos="8828"/>
+        </w:tabs>
+        <w:rPr>
+          <w:rFonts w:asciiTheme="minorHAnsi" w:eastAsiaTheme="minorEastAsia" w:hAnsiTheme="minorHAnsi"/>
+          <w:noProof/>
+          <w:sz w:val="24"/>
+          <w:szCs w:val="24"/>
+          <w:lang w:eastAsia="es-CR"/>
+        </w:rPr>
+      </w:pPr>
+      <w:hyperlink w:anchor="_Toc164091653" w:history="1">
+        <w:r>
+          <w:rPr>
+            <w:rStyle w:val="Hyperlink"/>
+            <w:noProof/>
+          </w:rPr>
+          <w:t>Figura 13: Iteración de búsqueda local</w:t>
+        </w:r>
+        <w:r>
+          <w:rPr>
+            <w:noProof/>
+            <w:webHidden/>
+          </w:rPr>
+          <w:tab/>
+        </w:r>
+        <w:r>
+          <w:rPr>
+            <w:noProof/>
+            <w:webHidden/>
+          </w:rPr>
+          <w:fldChar w:fldCharType="begin"/>
+        </w:r>
+        <w:r>
+          <w:rPr>
+            <w:noProof/>
+            <w:webHidden/>
+          </w:rPr>
+          <w:instrText xml:space="preserve"> PAGEREF _Toc164091653 \h </w:instrText>
+        </w:r>
+        <w:r>
+          <w:rPr>
+            <w:noProof/>
+            <w:webHidden/>
+          </w:rPr>
+        </w:r>
+        <w:r>
+          <w:rPr>
+            <w:noProof/>
+            <w:webHidden/>
+          </w:rPr>
+          <w:fldChar w:fldCharType="separate"/>
+        </w:r>
+        <w:r>
+          <w:rPr>
+            <w:noProof/>
+            <w:webHidden/>
+          </w:rPr>
+          <w:t>12</w:t>
+        </w:r>
+        <w:r>
+          <w:rPr>
+            <w:noProof/>
+            <w:webHidden/>
+          </w:rPr>
+          <w:fldChar w:fldCharType="end"/>
+        </w:r>
+      </w:hyperlink>
+    </w:p>
+    <w:p>
+      <w:pPr>
+        <w:rPr>
+          <w:noProof/>
+        </w:rPr>
+      </w:pPr>
+      <w:r>
+        <w:rPr>
+          <w:lang w:eastAsia="es-CR"/>
+        </w:rPr>
+        <w:fldChar w:fldCharType="end"/>
+      </w:r>
+      <w:r>
+        <w:rPr>
+          <w:lang w:eastAsia="es-CR"/>
+        </w:rPr>
+        <w:fldChar w:fldCharType="begin"/>
+      </w:r>
+      <w:r>
+        <w:rPr>
+          <w:lang w:eastAsia="es-CR"/>
+        </w:rPr>
+        <w:instrText xml:space="preserve"> TOC \h \z \c "Tabla" </w:instrText>
+      </w:r>
+      <w:r>
+        <w:rPr>
+          <w:lang w:eastAsia="es-CR"/>
+        </w:rPr>
+        <w:fldChar w:fldCharType="separate"/>
+      </w:r>
+    </w:p>
+    <w:p>
+      <w:pPr>
+        <w:pStyle w:val="TableofFigures"/>
         <w:tabs>
           <w:tab w:val="right" w:leader="dot" w:pos="8828"/>
         </w:tabs>
@@ -2248,10 +2535,370 @@
           <w:lang w:eastAsia="es-CR"/>
         </w:rPr>
       </w:pPr>
+      <w:hyperlink w:anchor="_Toc164016057" w:history="1">
+        <w:r>
+          <w:rPr>
+            <w:rStyle w:val="Hyperlink"/>
+            <w:noProof/>
+          </w:rPr>
+          <w:t>Tabla 1: Medición empírica del algoritmo Bron - Kersboch</w:t>
+        </w:r>
+        <w:r>
+          <w:rPr>
+            <w:noProof/>
+            <w:webHidden/>
+          </w:rPr>
+          <w:tab/>
+        </w:r>
+        <w:r>
+          <w:rPr>
+            <w:noProof/>
+            <w:webHidden/>
+          </w:rPr>
+          <w:fldChar w:fldCharType="begin"/>
+        </w:r>
+        <w:r>
+          <w:rPr>
+            <w:noProof/>
+            <w:webHidden/>
+          </w:rPr>
+          <w:instrText xml:space="preserve"> PAGEREF _Toc164016057 \h </w:instrText>
+        </w:r>
+        <w:r>
+          <w:rPr>
+            <w:noProof/>
+            <w:webHidden/>
+          </w:rPr>
+        </w:r>
+        <w:r>
+          <w:rPr>
+            <w:noProof/>
+            <w:webHidden/>
+          </w:rPr>
+          <w:fldChar w:fldCharType="separate"/>
+        </w:r>
+        <w:r>
+          <w:rPr>
+            <w:noProof/>
+            <w:webHidden/>
+          </w:rPr>
+          <w:t>9</w:t>
+        </w:r>
+        <w:r>
+          <w:rPr>
+            <w:noProof/>
+            <w:webHidden/>
+          </w:rPr>
+          <w:fldChar w:fldCharType="end"/>
+        </w:r>
+      </w:hyperlink>
+    </w:p>
+    <w:p>
+      <w:pPr>
+        <w:pStyle w:val="TableofFigures"/>
+        <w:tabs>
+          <w:tab w:val="right" w:leader="dot" w:pos="8828"/>
+        </w:tabs>
+        <w:rPr>
+          <w:rFonts w:eastAsiaTheme="minorEastAsia"/>
+          <w:noProof/>
+          <w:sz w:val="24"/>
+          <w:szCs w:val="24"/>
+          <w:lang w:eastAsia="es-CR"/>
+        </w:rPr>
+      </w:pPr>
+      <w:hyperlink w:anchor="_Toc164016058" w:history="1">
+        <w:r>
+          <w:rPr>
+            <w:rStyle w:val="Hyperlink"/>
+            <w:noProof/>
+          </w:rPr>
+          <w:t>Tabla 2: Medición empírica del algoritmo de Búsqueda Local</w:t>
+        </w:r>
+        <w:r>
+          <w:rPr>
+            <w:noProof/>
+            <w:webHidden/>
+          </w:rPr>
+          <w:tab/>
+        </w:r>
+        <w:r>
+          <w:rPr>
+            <w:noProof/>
+            <w:webHidden/>
+          </w:rPr>
+          <w:fldChar w:fldCharType="begin"/>
+        </w:r>
+        <w:r>
+          <w:rPr>
+            <w:noProof/>
+            <w:webHidden/>
+          </w:rPr>
+          <w:instrText xml:space="preserve"> PAGEREF _Toc164016058 \h </w:instrText>
+        </w:r>
+        <w:r>
+          <w:rPr>
+            <w:noProof/>
+            <w:webHidden/>
+          </w:rPr>
+        </w:r>
+        <w:r>
+          <w:rPr>
+            <w:noProof/>
+            <w:webHidden/>
+          </w:rPr>
+          <w:fldChar w:fldCharType="separate"/>
+        </w:r>
+        <w:r>
+          <w:rPr>
+            <w:noProof/>
+            <w:webHidden/>
+          </w:rPr>
+          <w:t>9</w:t>
+        </w:r>
+        <w:r>
+          <w:rPr>
+            <w:noProof/>
+            <w:webHidden/>
+          </w:rPr>
+          <w:fldChar w:fldCharType="end"/>
+        </w:r>
+      </w:hyperlink>
+    </w:p>
+    <w:p>
+      <w:pPr>
+        <w:pStyle w:val="TableofFigures"/>
+        <w:tabs>
+          <w:tab w:val="right" w:leader="dot" w:pos="8828"/>
+        </w:tabs>
+        <w:rPr>
+          <w:rFonts w:eastAsiaTheme="minorEastAsia"/>
+          <w:noProof/>
+          <w:sz w:val="24"/>
+          <w:szCs w:val="24"/>
+          <w:lang w:eastAsia="es-CR"/>
+        </w:rPr>
+      </w:pPr>
+      <w:hyperlink w:anchor="_Toc164016059" w:history="1">
+        <w:r>
+          <w:rPr>
+            <w:rStyle w:val="Hyperlink"/>
+            <w:noProof/>
+          </w:rPr>
+          <w:t>Tabla 3: Factor de crecimiento del algoritmo Bron - Kerbosch</w:t>
+        </w:r>
+        <w:r>
+          <w:rPr>
+            <w:noProof/>
+            <w:webHidden/>
+          </w:rPr>
+          <w:tab/>
+        </w:r>
+        <w:r>
+          <w:rPr>
+            <w:noProof/>
+            <w:webHidden/>
+          </w:rPr>
+          <w:fldChar w:fldCharType="begin"/>
+        </w:r>
+        <w:r>
+          <w:rPr>
+            <w:noProof/>
+            <w:webHidden/>
+          </w:rPr>
+          <w:instrText xml:space="preserve"> PAGEREF _Toc164016059 \h </w:instrText>
+        </w:r>
+        <w:r>
+          <w:rPr>
+            <w:noProof/>
+            <w:webHidden/>
+          </w:rPr>
+        </w:r>
+        <w:r>
+          <w:rPr>
+            <w:noProof/>
+            <w:webHidden/>
+          </w:rPr>
+          <w:fldChar w:fldCharType="separate"/>
+        </w:r>
+        <w:r>
+          <w:rPr>
+            <w:noProof/>
+            <w:webHidden/>
+          </w:rPr>
+          <w:t>10</w:t>
+        </w:r>
+        <w:r>
+          <w:rPr>
+            <w:noProof/>
+            <w:webHidden/>
+          </w:rPr>
+          <w:fldChar w:fldCharType="end"/>
+        </w:r>
+      </w:hyperlink>
+    </w:p>
+    <w:p>
+      <w:pPr>
+        <w:pStyle w:val="TableofFigures"/>
+        <w:tabs>
+          <w:tab w:val="right" w:leader="dot" w:pos="8828"/>
+        </w:tabs>
+        <w:rPr>
+          <w:rFonts w:eastAsiaTheme="minorEastAsia"/>
+          <w:noProof/>
+          <w:sz w:val="24"/>
+          <w:szCs w:val="24"/>
+          <w:lang w:eastAsia="es-CR"/>
+        </w:rPr>
+      </w:pPr>
+      <w:hyperlink w:anchor="_Toc164016060" w:history="1">
+        <w:r>
+          <w:rPr>
+            <w:rStyle w:val="Hyperlink"/>
+            <w:noProof/>
+          </w:rPr>
+          <w:t>Tabla 4: Factor de crecimiento del algoritmo Bron - Kerbosch usando solo los grafos de 20 vértices</w:t>
+        </w:r>
+        <w:r>
+          <w:rPr>
+            <w:noProof/>
+            <w:webHidden/>
+          </w:rPr>
+          <w:tab/>
+        </w:r>
+        <w:r>
+          <w:rPr>
+            <w:noProof/>
+            <w:webHidden/>
+          </w:rPr>
+          <w:fldChar w:fldCharType="begin"/>
+        </w:r>
+        <w:r>
+          <w:rPr>
+            <w:noProof/>
+            <w:webHidden/>
+          </w:rPr>
+          <w:instrText xml:space="preserve"> PAGEREF _Toc164016060 \h </w:instrText>
+        </w:r>
+        <w:r>
+          <w:rPr>
+            <w:noProof/>
+            <w:webHidden/>
+          </w:rPr>
+        </w:r>
+        <w:r>
+          <w:rPr>
+            <w:noProof/>
+            <w:webHidden/>
+          </w:rPr>
+          <w:fldChar w:fldCharType="separate"/>
+        </w:r>
+        <w:r>
+          <w:rPr>
+            <w:noProof/>
+            <w:webHidden/>
+          </w:rPr>
+          <w:t>10</w:t>
+        </w:r>
+        <w:r>
+          <w:rPr>
+            <w:noProof/>
+            <w:webHidden/>
+          </w:rPr>
+          <w:fldChar w:fldCharType="end"/>
+        </w:r>
+      </w:hyperlink>
+    </w:p>
+    <w:p>
+      <w:pPr>
+        <w:pStyle w:val="TableofFigures"/>
+        <w:tabs>
+          <w:tab w:val="right" w:leader="dot" w:pos="8828"/>
+        </w:tabs>
+        <w:rPr>
+          <w:rFonts w:eastAsiaTheme="minorEastAsia"/>
+          <w:noProof/>
+          <w:sz w:val="24"/>
+          <w:szCs w:val="24"/>
+          <w:lang w:eastAsia="es-CR"/>
+        </w:rPr>
+      </w:pPr>
+      <w:hyperlink w:anchor="_Toc164016061" w:history="1">
+        <w:r>
+          <w:rPr>
+            <w:rStyle w:val="Hyperlink"/>
+            <w:noProof/>
+          </w:rPr>
+          <w:t>Tabla 5: Factor de crecimiento del algoritmo Búsqueda Local</w:t>
+        </w:r>
+        <w:r>
+          <w:rPr>
+            <w:noProof/>
+            <w:webHidden/>
+          </w:rPr>
+          <w:tab/>
+        </w:r>
+        <w:r>
+          <w:rPr>
+            <w:noProof/>
+            <w:webHidden/>
+          </w:rPr>
+          <w:fldChar w:fldCharType="begin"/>
+        </w:r>
+        <w:r>
+          <w:rPr>
+            <w:noProof/>
+            <w:webHidden/>
+          </w:rPr>
+          <w:instrText xml:space="preserve"> PAGEREF _Toc164016061 \h </w:instrText>
+        </w:r>
+        <w:r>
+          <w:rPr>
+            <w:noProof/>
+            <w:webHidden/>
+          </w:rPr>
+        </w:r>
+        <w:r>
+          <w:rPr>
+            <w:noProof/>
+            <w:webHidden/>
+          </w:rPr>
+          <w:fldChar w:fldCharType="separate"/>
+        </w:r>
+        <w:r>
+          <w:rPr>
+            <w:noProof/>
+            <w:webHidden/>
+          </w:rPr>
+          <w:t>11</w:t>
+        </w:r>
+        <w:r>
+          <w:rPr>
+            <w:noProof/>
+            <w:webHidden/>
+          </w:rPr>
+          <w:fldChar w:fldCharType="end"/>
+        </w:r>
+      </w:hyperlink>
+    </w:p>
+    <w:p>
+      <w:pPr>
+        <w:pStyle w:val="TableofFigures"/>
+        <w:tabs>
+          <w:tab w:val="right" w:leader="dot" w:pos="8828"/>
+        </w:tabs>
+        <w:rPr>
+          <w:rFonts w:eastAsiaTheme="minorEastAsia"/>
+          <w:noProof/>
+          <w:sz w:val="24"/>
+          <w:szCs w:val="24"/>
+          <w:lang w:eastAsia="es-CR"/>
+        </w:rPr>
+      </w:pPr>
       <w:hyperlink w:anchor="_Toc164016062" w:history="1">
         <w:r>
           <w:rPr>
-            <w:rStyle w:val="Hipervnculo"/>
+            <w:rStyle w:val="Hyperlink"/>
             <w:noProof/>
           </w:rPr>
           <w:t>Tabla 6: Factor de crecimiento del algoritmo Búsqueda Local usando solo los grafos de 20 vértices</w:t>
@@ -2360,7 +3007,6 @@
           <w:lang w:eastAsia="es-CR"/>
           <w14:ligatures w14:val="none"/>
         </w:rPr>
-        <w:lastRenderedPageBreak/>
         <w:t>Introducción</w:t>
       </w:r>
       <w:bookmarkEnd w:id="1"/>
@@ -2627,7 +3273,19 @@
         <w:rPr>
           <w:lang w:eastAsia="es-CR"/>
         </w:rPr>
-        <w:t>sobre sus aplicaciones practicas y su eficacia en diferentes es</w:t>
+        <w:t xml:space="preserve">sobre sus aplicaciones </w:t>
+      </w:r>
+      <w:r>
+        <w:rPr>
+          <w:lang w:eastAsia="es-CR"/>
+        </w:rPr>
+        <w:t>prácticas</w:t>
+      </w:r>
+      <w:r>
+        <w:rPr>
+          <w:lang w:eastAsia="es-CR"/>
+        </w:rPr>
+        <w:t xml:space="preserve"> y su eficacia en diferentes es</w:t>
       </w:r>
       <w:r>
         <w:rPr>
@@ -2685,14 +3343,7 @@
         <w:rPr>
           <w:lang w:eastAsia="es-CR"/>
         </w:rPr>
-        <w:t xml:space="preserve">Según [1] el objetivo del problema del clique máximo es encontrar un clique máximo en un grafo no dirigido arbitrariamente. Se menciona que este problema es computacionalmente equivalente a otros problemas importantes en teoría de grafos, como el problema del conjunto independiente máximo (o conjunto estable) y el problema de la cobertura mínima de vértices. Dado que estos son problemas NP-duros, no se esperan algoritmos polinomiales para resolverlos. Sin embargo, debido a que estos problemas tienen varias </w:t>
-      </w:r>
-      <w:r>
-        <w:rPr>
-          <w:lang w:eastAsia="es-CR"/>
-        </w:rPr>
-        <w:lastRenderedPageBreak/>
-        <w:t>aplicaciones prácticas relevantes, existe un gran interés en desarrollar algoritmos exactos rápidos para instancias pequeñas.</w:t>
+        <w:t>Según [1] el objetivo del problema del clique máximo es encontrar un clique máximo en un grafo no dirigido arbitrariamente. Se menciona que este problema es computacionalmente equivalente a otros problemas importantes en teoría de grafos, como el problema del conjunto independiente máximo (o conjunto estable) y el problema de la cobertura mínima de vértices. Dado que estos son problemas NP-duros, no se esperan algoritmos polinomiales para resolverlos. Sin embargo, debido a que estos problemas tienen varias aplicaciones prácticas relevantes, existe un gran interés en desarrollar algoritmos exactos rápidos para instancias pequeñas.</w:t>
       </w:r>
     </w:p>
     <w:p>
@@ -2729,7 +3380,7 @@
     </w:p>
     <w:p>
       <w:pPr>
-        <w:pStyle w:val="Prrafodelista"/>
+        <w:pStyle w:val="ListParagraph"/>
         <w:numPr>
           <w:ilvl w:val="0"/>
           <w:numId w:val="2"/>
@@ -2747,7 +3398,7 @@
     </w:p>
     <w:p>
       <w:pPr>
-        <w:pStyle w:val="Prrafodelista"/>
+        <w:pStyle w:val="ListParagraph"/>
         <w:numPr>
           <w:ilvl w:val="0"/>
           <w:numId w:val="2"/>
@@ -2765,7 +3416,7 @@
     </w:p>
     <w:p>
       <w:pPr>
-        <w:pStyle w:val="Prrafodelista"/>
+        <w:pStyle w:val="ListParagraph"/>
         <w:numPr>
           <w:ilvl w:val="0"/>
           <w:numId w:val="2"/>
@@ -2783,7 +3434,7 @@
     </w:p>
     <w:p>
       <w:pPr>
-        <w:pStyle w:val="Prrafodelista"/>
+        <w:pStyle w:val="ListParagraph"/>
         <w:numPr>
           <w:ilvl w:val="0"/>
           <w:numId w:val="2"/>
@@ -2801,7 +3452,7 @@
     </w:p>
     <w:p>
       <w:pPr>
-        <w:pStyle w:val="Prrafodelista"/>
+        <w:pStyle w:val="ListParagraph"/>
         <w:numPr>
           <w:ilvl w:val="0"/>
           <w:numId w:val="2"/>
@@ -2819,7 +3470,7 @@
     </w:p>
     <w:p>
       <w:pPr>
-        <w:pStyle w:val="Prrafodelista"/>
+        <w:pStyle w:val="ListParagraph"/>
         <w:numPr>
           <w:ilvl w:val="0"/>
           <w:numId w:val="2"/>
@@ -2877,7 +3528,19 @@
         <w:rPr>
           <w:lang w:eastAsia="es-CR"/>
         </w:rPr>
-        <w:t>A través de la revisión de los datos obtenidos en [4] y en [5] se puede hacer una comparativa entre el algoritmo de búsqueda local, el cual fue seleccionado para el proyecto, con respecto al algoritmo genético, esto debido a que en ambos documentos los algoritmos realizan una serie de pruebas brindadas por Center for Discrete Mathematics and Theorical Computer Science (DINAMICS). En el cual se toma el tamaño del clique a través de instancias las cuales brinda el DINAMICS con su respectivo valor a aproximarse, viéndose reflejado en el cuadro del algoritmo de búsqueda local el cómo llega a la solución idónea en la mayoría de casos, siendo la prueba de brock en la única que se logró destacar un poco mejor el algoritmo genético con respecto al de búsqueda local.</w:t>
+        <w:t xml:space="preserve">A través de la revisión de los datos obtenidos en [4] y en [5] se puede hacer una comparativa entre el algoritmo de búsqueda local, el cual fue seleccionado para el proyecto, con respecto al algoritmo genético, esto debido a que en ambos documentos los algoritmos realizan una serie de pruebas brindadas por Center for Discrete Mathematics and Theorical Computer Science (DINAMICS). En el cual se toma el tamaño del clique a través de instancias las cuales brinda el DINAMICS con su respectivo valor a aproximarse, viéndose reflejado en el cuadro del algoritmo de búsqueda local el cómo llega a la solución idónea en la mayoría de </w:t>
+      </w:r>
+      <w:r>
+        <w:rPr>
+          <w:lang w:eastAsia="es-CR"/>
+        </w:rPr>
+        <w:t xml:space="preserve">los </w:t>
+      </w:r>
+      <w:r>
+        <w:rPr>
+          <w:lang w:eastAsia="es-CR"/>
+        </w:rPr>
+        <w:t>casos, siendo la prueba de brock en la única que se logró destacar un poco mejor el algoritmo genético con respecto al de búsqueda local.</w:t>
       </w:r>
     </w:p>
     <w:p>
@@ -2893,14 +3556,7 @@
         <w:rPr>
           <w:lang w:eastAsia="es-CR"/>
         </w:rPr>
-        <w:t xml:space="preserve">A su vez en [6] se aprecia un análisis del algoritmo de colonia de hormigas con el cual se realizan las mismas pruebas y con el cual se denota que llega a ser muy semejante a la </w:t>
-      </w:r>
-      <w:r>
-        <w:rPr>
-          <w:lang w:eastAsia="es-CR"/>
-        </w:rPr>
-        <w:lastRenderedPageBreak/>
-        <w:t>eficiencia del algoritmo genético, sin embargo, este mismo llega a superarlo en la mayoría de pruebas acercándose más al valor exacto del clique máximo que se espera, así mismo en [7] se menciona que el comportamiento y la naturaleza de la búsqueda tabú es muy semejante al algoritmo genético y al de colonia, sin embargo, no se hace mención de cuan eficiente es exactamente siguiendo lo estipulado por las pruebas hechas a los algoritmos ya mencionados.</w:t>
+        <w:t>A su vez en [6] se aprecia un análisis del algoritmo de colonia de hormigas con el cual se realizan las mismas pruebas y con el cual se denota que llega a ser muy semejante a la eficiencia del algoritmo genético, sin embargo, este mismo llega a superarlo en la mayoría de pruebas acercándose más al valor exacto del clique máximo que se espera, así mismo en [7] se menciona que el comportamiento y la naturaleza de la búsqueda tabú es muy semejante al algoritmo genético y al de colonia, sin embargo, no se hace mención de cuan eficiente es exactamente siguiendo lo estipulado por las pruebas hechas a los algoritmos ya mencionados.</w:t>
       </w:r>
     </w:p>
     <w:p>
@@ -2966,9 +3622,6 @@
     <w:p>
       <w:pPr>
         <w:rPr>
-          <w:rFonts w:ascii="Times New Roman" w:hAnsi="Times New Roman" w:cs="Times New Roman"/>
-          <w:sz w:val="24"/>
-          <w:szCs w:val="24"/>
           <w:lang w:eastAsia="es-CR"/>
         </w:rPr>
       </w:pPr>
@@ -3002,7 +3655,6 @@
           <w:lang w:eastAsia="es-CR"/>
           <w14:ligatures w14:val="none"/>
         </w:rPr>
-        <w:lastRenderedPageBreak/>
         <w:drawing>
           <wp:inline distT="0" distB="0" distL="0" distR="0" wp14:anchorId="43CF1D95" wp14:editId="3ABE3D68">
             <wp:extent cx="3379470" cy="2545715"/>
@@ -3065,11 +3717,11 @@
     </w:p>
     <w:p>
       <w:pPr>
-        <w:pStyle w:val="Descripcin"/>
+        <w:pStyle w:val="Caption"/>
         <w:jc w:val="center"/>
       </w:pPr>
       <w:bookmarkStart w:id="3" w:name="_Toc164015386"/>
-      <w:bookmarkStart w:id="4" w:name="_Toc164030430"/>
+      <w:bookmarkStart w:id="4" w:name="_Toc164091641"/>
       <w:r>
         <w:t xml:space="preserve">Figura </w:t>
       </w:r>
@@ -3376,7 +4028,7 @@
     </w:p>
     <w:p>
       <w:pPr>
-        <w:pStyle w:val="Descripcin"/>
+        <w:pStyle w:val="Caption"/>
         <w:jc w:val="center"/>
         <w:rPr>
           <w:rFonts w:eastAsia="Times New Roman" w:cs="Arial"/>
@@ -3387,7 +4039,7 @@
         </w:rPr>
       </w:pPr>
       <w:bookmarkStart w:id="5" w:name="_Toc164015387"/>
-      <w:bookmarkStart w:id="6" w:name="_Toc164030431"/>
+      <w:bookmarkStart w:id="6" w:name="_Toc164091642"/>
       <w:r>
         <w:t xml:space="preserve">Figura </w:t>
       </w:r>
@@ -3425,7 +4077,6 @@
         <w:rPr>
           <w:lang w:eastAsia="es-CR"/>
         </w:rPr>
-        <w:lastRenderedPageBreak/>
         <w:t xml:space="preserve">La segunda prueba </w:t>
       </w:r>
       <w:r>
@@ -3617,11 +4268,11 @@
     </w:p>
     <w:p>
       <w:pPr>
-        <w:pStyle w:val="Descripcin"/>
+        <w:pStyle w:val="Caption"/>
         <w:jc w:val="center"/>
       </w:pPr>
       <w:bookmarkStart w:id="7" w:name="_Toc164015388"/>
-      <w:bookmarkStart w:id="8" w:name="_Toc164030432"/>
+      <w:bookmarkStart w:id="8" w:name="_Toc164091643"/>
       <w:r>
         <w:t xml:space="preserve">Figura </w:t>
       </w:r>
@@ -3902,7 +4553,6 @@
           <w:lang w:eastAsia="es-CR"/>
           <w14:ligatures w14:val="none"/>
         </w:rPr>
-        <w:lastRenderedPageBreak/>
         <w:drawing>
           <wp:inline distT="0" distB="0" distL="0" distR="0" wp14:anchorId="38277D58" wp14:editId="504ABDCD">
             <wp:extent cx="5612130" cy="2830195"/>
@@ -3965,7 +4615,7 @@
     </w:p>
     <w:p>
       <w:pPr>
-        <w:pStyle w:val="Descripcin"/>
+        <w:pStyle w:val="Caption"/>
         <w:jc w:val="center"/>
         <w:rPr>
           <w:rFonts w:ascii="Times New Roman" w:eastAsia="Times New Roman" w:hAnsi="Times New Roman" w:cs="Times New Roman"/>
@@ -3977,7 +4627,7 @@
         </w:rPr>
       </w:pPr>
       <w:bookmarkStart w:id="9" w:name="_Toc164015389"/>
-      <w:bookmarkStart w:id="10" w:name="_Toc164030433"/>
+      <w:bookmarkStart w:id="10" w:name="_Toc164091644"/>
       <w:r>
         <w:t xml:space="preserve">Figura </w:t>
       </w:r>
@@ -4472,8 +5122,119 @@
         <w:rPr>
           <w:lang w:eastAsia="es-CR"/>
         </w:rPr>
+      </w:pPr>
+      <w:r>
+        <w:rPr>
+          <w:lang w:eastAsia="es-CR"/>
+        </w:rPr>
+        <w:t xml:space="preserve">Estos diagramas fueron realizados con Python, con las librerías networkx y matplotlib. </w:t>
+      </w:r>
+    </w:p>
+    <w:p>
+      <w:pPr>
+        <w:jc w:val="left"/>
+        <w:rPr>
+          <w:lang w:eastAsia="es-CR"/>
+        </w:rPr>
+      </w:pPr>
+      <w:r>
+        <w:rPr>
+          <w:lang w:eastAsia="es-CR"/>
+        </w:rPr>
+        <w:t xml:space="preserve">Un ejemplo de </w:t>
+      </w:r>
+      <w:r>
+        <w:rPr>
+          <w:lang w:eastAsia="es-CR"/>
+        </w:rPr>
+        <w:t>cómo</w:t>
+      </w:r>
+      <w:r>
+        <w:rPr>
+          <w:lang w:eastAsia="es-CR"/>
+        </w:rPr>
+        <w:t xml:space="preserve"> realizar estos diagramas es el siguiente</w:t>
+      </w:r>
+    </w:p>
+    <w:p>
+      <w:pPr>
+        <w:jc w:val="left"/>
+        <w:rPr>
+          <w:lang w:eastAsia="es-CR"/>
+        </w:rPr>
+      </w:pPr>
+    </w:p>
+    <w:p>
+      <w:pPr>
+        <w:pStyle w:val="Caption"/>
+        <w:jc w:val="center"/>
+        <w:rPr>
+          <w:lang w:eastAsia="es-CR"/>
+        </w:rPr>
+      </w:pPr>
+      <w:r>
+        <w:rPr>
+          <w:noProof/>
+        </w:rPr>
+        <w:drawing>
+          <wp:inline distT="0" distB="0" distL="0" distR="0" wp14:anchorId="7C88909B" wp14:editId="1D361F61">
+            <wp:extent cx="5612130" cy="3259455"/>
+            <wp:effectExtent l="0" t="0" r="0" b="0"/>
+            <wp:docPr id="446207299" name="Imagen 4" descr="Texto&#10;&#10;Descripción generada automáticamente"/>
+            <wp:cNvGraphicFramePr>
+              <a:graphicFrameLocks xmlns:a="http://schemas.openxmlformats.org/drawingml/2006/main" noChangeAspect="1"/>
+            </wp:cNvGraphicFramePr>
+            <a:graphic xmlns:a="http://schemas.openxmlformats.org/drawingml/2006/main">
+              <a:graphicData uri="http://schemas.openxmlformats.org/drawingml/2006/picture">
+                <pic:pic xmlns:pic="http://schemas.openxmlformats.org/drawingml/2006/picture">
+                  <pic:nvPicPr>
+                    <pic:cNvPr id="446207299" name="Imagen 4" descr="Texto&#10;&#10;Descripción generada automáticamente"/>
+                    <pic:cNvPicPr>
+                      <a:picLocks noChangeAspect="1" noChangeArrowheads="1"/>
+                    </pic:cNvPicPr>
+                  </pic:nvPicPr>
+                  <pic:blipFill>
+                    <a:blip r:embed="rId15" cstate="print">
+                      <a:extLst>
+                        <a:ext uri="{28A0092B-C50C-407E-A947-70E740481C1C}">
+                          <a14:useLocalDpi xmlns:a14="http://schemas.microsoft.com/office/drawing/2010/main" val="0"/>
+                        </a:ext>
+                      </a:extLst>
+                    </a:blip>
+                    <a:srcRect/>
+                    <a:stretch>
+                      <a:fillRect/>
+                    </a:stretch>
+                  </pic:blipFill>
+                  <pic:spPr bwMode="auto">
+                    <a:xfrm>
+                      <a:off x="0" y="0"/>
+                      <a:ext cx="5612130" cy="3259455"/>
+                    </a:xfrm>
+                    <a:prstGeom prst="rect">
+                      <a:avLst/>
+                    </a:prstGeom>
+                    <a:noFill/>
+                    <a:ln>
+                      <a:noFill/>
+                    </a:ln>
+                  </pic:spPr>
+                </pic:pic>
+              </a:graphicData>
+            </a:graphic>
+          </wp:inline>
+        </w:drawing>
+      </w:r>
+    </w:p>
+    <w:p>
+      <w:pPr>
+        <w:pStyle w:val="Caption"/>
+        <w:jc w:val="center"/>
+        <w:rPr>
+          <w:lang w:eastAsia="es-CR"/>
+        </w:rPr>
         <w:sectPr>
-          <w:footerReference w:type="default" r:id="rId15"/>
+          <w:footerReference w:type="default" r:id="rId16"/>
           <w:pgSz w:w="12240" w:h="15840"/>
           <w:pgMar w:top="1417" w:right="1701" w:bottom="1417" w:left="1701" w:header="708" w:footer="708" w:gutter="0"/>
           <w:pgNumType w:start="1"/>
@@ -4481,6 +5242,32 @@
           <w:docGrid w:linePitch="360"/>
         </w:sectPr>
       </w:pPr>
+      <w:bookmarkStart w:id="11" w:name="_Toc164091645"/>
+      <w:r>
+        <w:t xml:space="preserve">Figura </w:t>
+      </w:r>
+      <w:r>
+        <w:fldChar w:fldCharType="begin"/>
+      </w:r>
+      <w:r>
+        <w:instrText xml:space="preserve"> SEQ Figura \* ARABIC </w:instrText>
+      </w:r>
+      <w:r>
+        <w:fldChar w:fldCharType="separate"/>
+      </w:r>
+      <w:r>
+        <w:rPr>
+          <w:noProof/>
+        </w:rPr>
+        <w:t>5</w:t>
+      </w:r>
+      <w:r>
+        <w:fldChar w:fldCharType="end"/>
+      </w:r>
+      <w:r>
+        <w:t>: Código para generar diagramas de grafos</w:t>
+      </w:r>
+      <w:bookmarkEnd w:id="11"/>
     </w:p>
     <w:p>
       <w:pPr>
@@ -4497,7 +5284,7 @@
           <w14:ligatures w14:val="none"/>
         </w:rPr>
       </w:pPr>
-      <w:bookmarkStart w:id="11" w:name="_Toc164079489"/>
+      <w:bookmarkStart w:id="12" w:name="_Toc164079489"/>
       <w:r>
         <w:rPr>
           <w:rFonts w:eastAsia="Times New Roman" w:cs="Arial"/>
@@ -4508,10 +5295,9 @@
           <w:lang w:eastAsia="es-CR"/>
           <w14:ligatures w14:val="none"/>
         </w:rPr>
-        <w:lastRenderedPageBreak/>
         <w:t>Solución del problema</w:t>
       </w:r>
-      <w:bookmarkEnd w:id="11"/>
+      <w:bookmarkEnd w:id="12"/>
     </w:p>
     <w:p>
       <w:pPr>
@@ -4556,6 +5342,7 @@
     </w:p>
     <w:p>
       <w:pPr>
+        <w:jc w:val="center"/>
         <w:rPr>
           <w:rFonts w:ascii="Times New Roman" w:hAnsi="Times New Roman" w:cs="Times New Roman"/>
           <w:sz w:val="24"/>
@@ -4585,7 +5372,7 @@
                     </pic:cNvPicPr>
                   </pic:nvPicPr>
                   <pic:blipFill>
-                    <a:blip r:embed="rId16" cstate="print">
+                    <a:blip r:embed="rId17" cstate="print">
                       <a:extLst>
                         <a:ext uri="{28A0092B-C50C-407E-A947-70E740481C1C}">
                           <a14:useLocalDpi xmlns:a14="http://schemas.microsoft.com/office/drawing/2010/main" val="0"/>
@@ -4619,7 +5406,7 @@
     </w:p>
     <w:p>
       <w:pPr>
-        <w:pStyle w:val="Descripcin"/>
+        <w:pStyle w:val="Caption"/>
         <w:jc w:val="center"/>
         <w:rPr>
           <w:rFonts w:ascii="Times New Roman" w:hAnsi="Times New Roman" w:cs="Times New Roman"/>
@@ -4628,6 +5415,7 @@
           <w:lang w:eastAsia="es-CR"/>
         </w:rPr>
       </w:pPr>
+      <w:bookmarkStart w:id="13" w:name="_Toc164091646"/>
       <w:r>
         <w:t xml:space="preserve">Figura </w:t>
       </w:r>
@@ -4644,7 +5432,7 @@
         <w:rPr>
           <w:noProof/>
         </w:rPr>
-        <w:t>5</w:t>
+        <w:t>6</w:t>
       </w:r>
       <w:r>
         <w:fldChar w:fldCharType="end"/>
@@ -4652,6 +5440,7 @@
       <w:r>
         <w:t>: Inicialización de los conjuntos vacíos</w:t>
       </w:r>
+      <w:bookmarkEnd w:id="13"/>
     </w:p>
     <w:p>
       <w:pPr>
@@ -4668,6 +5457,7 @@
     </w:p>
     <w:p>
       <w:pPr>
+        <w:jc w:val="center"/>
         <w:rPr>
           <w:lang w:eastAsia="es-CR"/>
         </w:rPr>
@@ -4676,7 +5466,6 @@
         <w:rPr>
           <w:noProof/>
         </w:rPr>
-        <w:lastRenderedPageBreak/>
         <w:drawing>
           <wp:inline distT="0" distB="0" distL="0" distR="0" wp14:anchorId="7DEB2235" wp14:editId="740012CA">
             <wp:extent cx="5612130" cy="3335655"/>
@@ -4695,7 +5484,7 @@
                     </pic:cNvPicPr>
                   </pic:nvPicPr>
                   <pic:blipFill>
-                    <a:blip r:embed="rId17" cstate="print">
+                    <a:blip r:embed="rId18" cstate="print">
                       <a:extLst>
                         <a:ext uri="{28A0092B-C50C-407E-A947-70E740481C1C}">
                           <a14:useLocalDpi xmlns:a14="http://schemas.microsoft.com/office/drawing/2010/main" val="0"/>
@@ -4729,7 +5518,7 @@
     </w:p>
     <w:p>
       <w:pPr>
-        <w:pStyle w:val="Descripcin"/>
+        <w:pStyle w:val="Caption"/>
         <w:jc w:val="center"/>
         <w:rPr>
           <w:rFonts w:ascii="Times New Roman" w:hAnsi="Times New Roman" w:cs="Times New Roman"/>
@@ -4738,6 +5527,7 @@
           <w:lang w:eastAsia="es-CR"/>
         </w:rPr>
       </w:pPr>
+      <w:bookmarkStart w:id="14" w:name="_Toc164091647"/>
       <w:r>
         <w:t xml:space="preserve">Figura </w:t>
       </w:r>
@@ -4754,7 +5544,7 @@
         <w:rPr>
           <w:noProof/>
         </w:rPr>
-        <w:t>6</w:t>
+        <w:t>7</w:t>
       </w:r>
       <w:r>
         <w:fldChar w:fldCharType="end"/>
@@ -4768,6 +5558,7 @@
       <w:r>
         <w:t xml:space="preserve"> del espacio de soluciones</w:t>
       </w:r>
+      <w:bookmarkEnd w:id="14"/>
     </w:p>
     <w:p>
       <w:pPr>
@@ -4784,6 +5575,7 @@
     </w:p>
     <w:p>
       <w:pPr>
+        <w:jc w:val="center"/>
         <w:rPr>
           <w:rFonts w:ascii="Times New Roman" w:hAnsi="Times New Roman" w:cs="Times New Roman"/>
           <w:sz w:val="24"/>
@@ -4813,7 +5605,7 @@
                     </pic:cNvPicPr>
                   </pic:nvPicPr>
                   <pic:blipFill>
-                    <a:blip r:embed="rId18" cstate="print">
+                    <a:blip r:embed="rId19" cstate="print">
                       <a:extLst>
                         <a:ext uri="{28A0092B-C50C-407E-A947-70E740481C1C}">
                           <a14:useLocalDpi xmlns:a14="http://schemas.microsoft.com/office/drawing/2010/main" val="0"/>
@@ -4847,7 +5639,7 @@
     </w:p>
     <w:p>
       <w:pPr>
-        <w:pStyle w:val="Descripcin"/>
+        <w:pStyle w:val="Caption"/>
         <w:jc w:val="center"/>
         <w:rPr>
           <w:rFonts w:ascii="Times New Roman" w:hAnsi="Times New Roman" w:cs="Times New Roman"/>
@@ -4856,6 +5648,7 @@
           <w:lang w:eastAsia="es-CR"/>
         </w:rPr>
       </w:pPr>
+      <w:bookmarkStart w:id="15" w:name="_Toc164091648"/>
       <w:r>
         <w:t xml:space="preserve">Figura </w:t>
       </w:r>
@@ -4872,7 +5665,7 @@
         <w:rPr>
           <w:noProof/>
         </w:rPr>
-        <w:t>7</w:t>
+        <w:t>8</w:t>
       </w:r>
       <w:r>
         <w:fldChar w:fldCharType="end"/>
@@ -4880,6 +5673,7 @@
       <w:r>
         <w:t>: Finalización de la llamada recursiva</w:t>
       </w:r>
+      <w:bookmarkEnd w:id="15"/>
     </w:p>
     <w:p>
       <w:pPr>
@@ -4896,6 +5690,7 @@
     </w:p>
     <w:p>
       <w:pPr>
+        <w:jc w:val="center"/>
         <w:rPr>
           <w:rFonts w:ascii="Times New Roman" w:hAnsi="Times New Roman" w:cs="Times New Roman"/>
           <w:sz w:val="24"/>
@@ -4907,7 +5702,6 @@
         <w:rPr>
           <w:noProof/>
         </w:rPr>
-        <w:lastRenderedPageBreak/>
         <w:drawing>
           <wp:inline distT="0" distB="0" distL="0" distR="0" wp14:anchorId="2D672B9E" wp14:editId="64022CA2">
             <wp:extent cx="5612130" cy="2026285"/>
@@ -4926,7 +5720,7 @@
                     </pic:cNvPicPr>
                   </pic:nvPicPr>
                   <pic:blipFill>
-                    <a:blip r:embed="rId19" cstate="print">
+                    <a:blip r:embed="rId20" cstate="print">
                       <a:extLst>
                         <a:ext uri="{28A0092B-C50C-407E-A947-70E740481C1C}">
                           <a14:useLocalDpi xmlns:a14="http://schemas.microsoft.com/office/drawing/2010/main" val="0"/>
@@ -4960,7 +5754,7 @@
     </w:p>
     <w:p>
       <w:pPr>
-        <w:pStyle w:val="Descripcin"/>
+        <w:pStyle w:val="Caption"/>
         <w:jc w:val="center"/>
         <w:rPr>
           <w:rFonts w:ascii="Times New Roman" w:hAnsi="Times New Roman" w:cs="Times New Roman"/>
@@ -4969,6 +5763,7 @@
           <w:lang w:eastAsia="es-CR"/>
         </w:rPr>
       </w:pPr>
+      <w:bookmarkStart w:id="16" w:name="_Toc164091649"/>
       <w:r>
         <w:t xml:space="preserve">Figura </w:t>
       </w:r>
@@ -4985,7 +5780,7 @@
         <w:rPr>
           <w:noProof/>
         </w:rPr>
-        <w:t>8</w:t>
+        <w:t>9</w:t>
       </w:r>
       <w:r>
         <w:fldChar w:fldCharType="end"/>
@@ -4993,6 +5788,7 @@
       <w:r>
         <w:t>: Algoritmo para calcular la intersección entre dos algoritmos</w:t>
       </w:r>
+      <w:bookmarkEnd w:id="16"/>
     </w:p>
     <w:p>
       <w:pPr>
@@ -5025,6 +5821,20 @@
     </w:p>
     <w:p>
       <w:pPr>
+        <w:rPr>
+          <w:lang w:eastAsia="es-CR"/>
+        </w:rPr>
+      </w:pPr>
+      <w:r>
+        <w:rPr>
+          <w:lang w:eastAsia="es-CR"/>
+        </w:rPr>
+        <w:t>Esto es, en lugar de agregar uno a uno los</w:t>
+      </w:r>
+    </w:p>
+    <w:p>
+      <w:pPr>
+        <w:jc w:val="center"/>
         <w:rPr>
           <w:lang w:eastAsia="es-CR"/>
         </w:rPr>
@@ -5051,7 +5861,7 @@
                     </pic:cNvPicPr>
                   </pic:nvPicPr>
                   <pic:blipFill>
-                    <a:blip r:embed="rId20" cstate="print">
+                    <a:blip r:embed="rId21" cstate="print">
                       <a:extLst>
                         <a:ext uri="{28A0092B-C50C-407E-A947-70E740481C1C}">
                           <a14:useLocalDpi xmlns:a14="http://schemas.microsoft.com/office/drawing/2010/main" val="0"/>
@@ -5085,7 +5895,7 @@
     </w:p>
     <w:p>
       <w:pPr>
-        <w:pStyle w:val="Descripcin"/>
+        <w:pStyle w:val="Caption"/>
         <w:jc w:val="center"/>
         <w:rPr>
           <w:sz w:val="22"/>
@@ -5093,6 +5903,7 @@
           <w:lang w:eastAsia="es-CR"/>
         </w:rPr>
       </w:pPr>
+      <w:bookmarkStart w:id="17" w:name="_Toc164091650"/>
       <w:r>
         <w:t xml:space="preserve">Figura </w:t>
       </w:r>
@@ -5109,7 +5920,7 @@
         <w:rPr>
           <w:noProof/>
         </w:rPr>
-        <w:t>9</w:t>
+        <w:t>10</w:t>
       </w:r>
       <w:r>
         <w:fldChar w:fldCharType="end"/>
@@ -5117,6 +5928,7 @@
       <w:r>
         <w:t>: Optimización del bucle de optimización</w:t>
       </w:r>
+      <w:bookmarkEnd w:id="17"/>
     </w:p>
     <w:p>
       <w:pPr>
@@ -5149,6 +5961,7 @@
     </w:p>
     <w:p>
       <w:pPr>
+        <w:jc w:val="center"/>
         <w:rPr>
           <w:lang w:eastAsia="es-CR"/>
         </w:rPr>
@@ -5157,9 +5970,8 @@
         <w:rPr>
           <w:noProof/>
         </w:rPr>
-        <w:lastRenderedPageBreak/>
         <w:drawing>
-          <wp:inline distT="0" distB="0" distL="0" distR="0" wp14:anchorId="303C277B" wp14:editId="5610729B">
+          <wp:inline distT="0" distB="0" distL="0" distR="0" wp14:anchorId="303C277B" wp14:editId="26804902">
             <wp:extent cx="5612130" cy="1604645"/>
             <wp:effectExtent l="0" t="0" r="0" b="0"/>
             <wp:docPr id="1607174408" name="Imagen 6" descr="Texto&#10;&#10;Descripción generada automáticamente"/>
@@ -5176,7 +5988,7 @@
                     </pic:cNvPicPr>
                   </pic:nvPicPr>
                   <pic:blipFill>
-                    <a:blip r:embed="rId21" cstate="print">
+                    <a:blip r:embed="rId22" cstate="print">
                       <a:extLst>
                         <a:ext uri="{28A0092B-C50C-407E-A947-70E740481C1C}">
                           <a14:useLocalDpi xmlns:a14="http://schemas.microsoft.com/office/drawing/2010/main" val="0"/>
@@ -5210,7 +6022,7 @@
     </w:p>
     <w:p>
       <w:pPr>
-        <w:pStyle w:val="Descripcin"/>
+        <w:pStyle w:val="Caption"/>
         <w:jc w:val="center"/>
         <w:rPr>
           <w:sz w:val="22"/>
@@ -5218,6 +6030,7 @@
           <w:lang w:eastAsia="es-CR"/>
         </w:rPr>
       </w:pPr>
+      <w:bookmarkStart w:id="18" w:name="_Toc164091651"/>
       <w:r>
         <w:t xml:space="preserve">Figura </w:t>
       </w:r>
@@ -5234,7 +6047,7 @@
         <w:rPr>
           <w:noProof/>
         </w:rPr>
-        <w:t>10</w:t>
+        <w:t>11</w:t>
       </w:r>
       <w:r>
         <w:fldChar w:fldCharType="end"/>
@@ -5242,6 +6055,7 @@
       <w:r>
         <w:t>: Método retainAll</w:t>
       </w:r>
+      <w:bookmarkEnd w:id="18"/>
     </w:p>
     <w:p>
       <w:pPr>
@@ -5269,7 +6083,125 @@
         <w:rPr>
           <w:lang w:eastAsia="es-CR"/>
         </w:rPr>
-        <w:t>Inicialización: Se inicializa un conjunto currentClique con un vértice aleatorio como punto de partida. También se inicializa un conjunto bestClique para mantener el mejor clique encontrado hasta el momento.</w:t>
+        <w:t xml:space="preserve">Inicialización: Se inicializa un conjunto currentClique con </w:t>
+      </w:r>
+      <w:r>
+        <w:rPr>
+          <w:lang w:eastAsia="es-CR"/>
+        </w:rPr>
+        <w:t xml:space="preserve">el primer vértice </w:t>
+      </w:r>
+      <w:r>
+        <w:rPr>
+          <w:lang w:eastAsia="es-CR"/>
+        </w:rPr>
+        <w:t>como punto de partida. También se inicializa un conjunto bestClique para mantener el mejor clique encontrado hasta el momento.</w:t>
+      </w:r>
+    </w:p>
+    <w:p>
+      <w:pPr>
+        <w:jc w:val="center"/>
+        <w:rPr>
+          <w:lang w:eastAsia="es-CR"/>
+        </w:rPr>
+      </w:pPr>
+      <w:r>
+        <w:rPr>
+          <w:noProof/>
+        </w:rPr>
+        <w:drawing>
+          <wp:inline distT="0" distB="0" distL="0" distR="0" wp14:anchorId="1BBB63E9" wp14:editId="51823F35">
+            <wp:extent cx="5612130" cy="3006090"/>
+            <wp:effectExtent l="0" t="0" r="0" b="0"/>
+            <wp:docPr id="1578082471" name="Imagen 1" descr="Texto&#10;&#10;Descripción generada automáticamente"/>
+            <wp:cNvGraphicFramePr>
+              <a:graphicFrameLocks xmlns:a="http://schemas.openxmlformats.org/drawingml/2006/main" noChangeAspect="1"/>
+            </wp:cNvGraphicFramePr>
+            <a:graphic xmlns:a="http://schemas.openxmlformats.org/drawingml/2006/main">
+              <a:graphicData uri="http://schemas.openxmlformats.org/drawingml/2006/picture">
+                <pic:pic xmlns:pic="http://schemas.openxmlformats.org/drawingml/2006/picture">
+                  <pic:nvPicPr>
+                    <pic:cNvPr id="1578082471" name="Imagen 1" descr="Texto&#10;&#10;Descripción generada automáticamente"/>
+                    <pic:cNvPicPr>
+                      <a:picLocks noChangeAspect="1" noChangeArrowheads="1"/>
+                    </pic:cNvPicPr>
+                  </pic:nvPicPr>
+                  <pic:blipFill>
+                    <a:blip r:embed="rId23" cstate="print">
+                      <a:extLst>
+                        <a:ext uri="{28A0092B-C50C-407E-A947-70E740481C1C}">
+                          <a14:useLocalDpi xmlns:a14="http://schemas.microsoft.com/office/drawing/2010/main" val="0"/>
+                        </a:ext>
+                      </a:extLst>
+                    </a:blip>
+                    <a:srcRect/>
+                    <a:stretch>
+                      <a:fillRect/>
+                    </a:stretch>
+                  </pic:blipFill>
+                  <pic:spPr bwMode="auto">
+                    <a:xfrm>
+                      <a:off x="0" y="0"/>
+                      <a:ext cx="5612130" cy="3006090"/>
+                    </a:xfrm>
+                    <a:prstGeom prst="rect">
+                      <a:avLst/>
+                    </a:prstGeom>
+                    <a:noFill/>
+                    <a:ln>
+                      <a:noFill/>
+                    </a:ln>
+                  </pic:spPr>
+                </pic:pic>
+              </a:graphicData>
+            </a:graphic>
+          </wp:inline>
+        </w:drawing>
+      </w:r>
+    </w:p>
+    <w:p>
+      <w:pPr>
+        <w:pStyle w:val="Caption"/>
+        <w:jc w:val="center"/>
+      </w:pPr>
+      <w:bookmarkStart w:id="19" w:name="_Toc164091652"/>
+      <w:r>
+        <w:t xml:space="preserve">Figura </w:t>
+      </w:r>
+      <w:r>
+        <w:fldChar w:fldCharType="begin"/>
+      </w:r>
+      <w:r>
+        <w:instrText xml:space="preserve"> SEQ Figura \* ARABIC </w:instrText>
+      </w:r>
+      <w:r>
+        <w:fldChar w:fldCharType="separate"/>
+      </w:r>
+      <w:r>
+        <w:rPr>
+          <w:noProof/>
+        </w:rPr>
+        <w:t>12</w:t>
+      </w:r>
+      <w:r>
+        <w:fldChar w:fldCharType="end"/>
+      </w:r>
+      <w:r>
+        <w:t>: Inicialización del algoritmo de búsqueda Local</w:t>
+      </w:r>
+      <w:bookmarkEnd w:id="19"/>
+    </w:p>
+    <w:p>
+      <w:pPr>
+        <w:rPr>
+          <w:lang w:eastAsia="es-CR"/>
+        </w:rPr>
+      </w:pPr>
+      <w:r>
+        <w:rPr>
+          <w:lang w:eastAsia="es-CR"/>
+        </w:rPr>
+        <w:t>Búsqueda Local: Se realiza una búsqueda local iterativa, donde en cada iteración se intenta mejorar la clique actual agregando o eliminando un vértice. Se repite este proceso hasta que no se puedan realizar más mejoras.</w:t>
       </w:r>
     </w:p>
     <w:p>
@@ -5285,11 +6217,12 @@
         <w:rPr>
           <w:lang w:eastAsia="es-CR"/>
         </w:rPr>
-        <w:t>Búsqueda Local: Se realiza una búsqueda local iterativa, donde en cada iteración se intenta mejorar la clique actual agregando o eliminando un vértice. Se repite este proceso hasta que no se puedan realizar más mejoras.</w:t>
-      </w:r>
-    </w:p>
-    <w:p>
-      <w:pPr>
+        <w:t>Agregar vértices: En cada iteración, se verifica si agregar un vértice no presente en la clique actual resultaría en un clique válido. Si es así y la nueva clique es más grande que la mejor encontrada hasta el momento, se actualiza la mejor clique.</w:t>
+      </w:r>
+    </w:p>
+    <w:p>
+      <w:pPr>
+        <w:jc w:val="center"/>
         <w:rPr>
           <w:rFonts w:ascii="Times New Roman" w:hAnsi="Times New Roman" w:cs="Times New Roman"/>
           <w:sz w:val="24"/>
@@ -5299,13 +6232,61 @@
       </w:pPr>
       <w:r>
         <w:rPr>
-          <w:lang w:eastAsia="es-CR"/>
-        </w:rPr>
-        <w:t>Agregar vértices: En cada iteración, se verifica si agregar un vértice no presente en la clique actual resultaría en un clique válido. Si es así y la nueva clique es más grande que la mejor encontrada hasta el momento, se actualiza la mejor clique.</w:t>
-      </w:r>
-    </w:p>
-    <w:p>
-      <w:pPr>
+          <w:noProof/>
+        </w:rPr>
+        <w:drawing>
+          <wp:inline distT="0" distB="0" distL="0" distR="0" wp14:anchorId="5B70F4CD" wp14:editId="385F6CC6">
+            <wp:extent cx="4620711" cy="2910205"/>
+            <wp:effectExtent l="0" t="0" r="0" b="0"/>
+            <wp:docPr id="1544643408" name="Imagen 3"/>
+            <wp:cNvGraphicFramePr>
+              <a:graphicFrameLocks xmlns:a="http://schemas.openxmlformats.org/drawingml/2006/main" noChangeAspect="1"/>
+            </wp:cNvGraphicFramePr>
+            <a:graphic xmlns:a="http://schemas.openxmlformats.org/drawingml/2006/main">
+              <a:graphicData uri="http://schemas.openxmlformats.org/drawingml/2006/picture">
+                <pic:pic xmlns:pic="http://schemas.openxmlformats.org/drawingml/2006/picture">
+                  <pic:nvPicPr>
+                    <pic:cNvPr id="1544643408" name="Imagen 3"/>
+                    <pic:cNvPicPr>
+                      <a:picLocks noChangeAspect="1" noChangeArrowheads="1"/>
+                    </pic:cNvPicPr>
+                  </pic:nvPicPr>
+                  <pic:blipFill>
+                    <a:blip r:embed="rId24" cstate="print">
+                      <a:extLst>
+                        <a:ext uri="{28A0092B-C50C-407E-A947-70E740481C1C}">
+                          <a14:useLocalDpi xmlns:a14="http://schemas.microsoft.com/office/drawing/2010/main" val="0"/>
+                        </a:ext>
+                      </a:extLst>
+                    </a:blip>
+                    <a:stretch>
+                      <a:fillRect/>
+                    </a:stretch>
+                  </pic:blipFill>
+                  <pic:spPr bwMode="auto">
+                    <a:xfrm>
+                      <a:off x="0" y="0"/>
+                      <a:ext cx="4620711" cy="2910205"/>
+                    </a:xfrm>
+                    <a:prstGeom prst="rect">
+                      <a:avLst/>
+                    </a:prstGeom>
+                    <a:noFill/>
+                    <a:ln>
+                      <a:noFill/>
+                    </a:ln>
+                  </pic:spPr>
+                </pic:pic>
+              </a:graphicData>
+            </a:graphic>
+          </wp:inline>
+        </w:drawing>
+      </w:r>
+    </w:p>
+    <w:p>
+      <w:pPr>
+        <w:pStyle w:val="Caption"/>
+        <w:jc w:val="center"/>
         <w:rPr>
           <w:rFonts w:ascii="Times New Roman" w:hAnsi="Times New Roman" w:cs="Times New Roman"/>
           <w:sz w:val="24"/>
@@ -5313,11 +6294,44 @@
           <w:lang w:eastAsia="es-CR"/>
         </w:rPr>
       </w:pPr>
-      <w:r>
-        <w:rPr>
-          <w:lang w:eastAsia="es-CR"/>
-        </w:rPr>
-        <w:t>Eliminar vértices: Si no se pueden agregar más vértices a la clique actual, se intenta eliminar un vértice del clique actual para ver si esto mejora la solución. Se repite este proceso hasta que ya no se puedan realizar más mejoras.</w:t>
+      <w:bookmarkStart w:id="20" w:name="_Toc164091653"/>
+      <w:r>
+        <w:t xml:space="preserve">Figura </w:t>
+      </w:r>
+      <w:r>
+        <w:fldChar w:fldCharType="begin"/>
+      </w:r>
+      <w:r>
+        <w:instrText xml:space="preserve"> SEQ Figura \* ARABIC </w:instrText>
+      </w:r>
+      <w:r>
+        <w:fldChar w:fldCharType="separate"/>
+      </w:r>
+      <w:r>
+        <w:rPr>
+          <w:noProof/>
+        </w:rPr>
+        <w:t>13</w:t>
+      </w:r>
+      <w:r>
+        <w:fldChar w:fldCharType="end"/>
+      </w:r>
+      <w:r>
+        <w:t>: Iteración de búsqueda local</w:t>
+      </w:r>
+      <w:bookmarkEnd w:id="20"/>
+    </w:p>
+    <w:p>
+      <w:pPr>
+        <w:rPr>
+          <w:lang w:eastAsia="es-CR"/>
+        </w:rPr>
+      </w:pPr>
+      <w:r>
+        <w:rPr>
+          <w:lang w:eastAsia="es-CR"/>
+        </w:rPr>
+        <w:t>Criterio de parada: El algoritmo termina cuando no se pueden realizar más mejoras en la clique actual.</w:t>
       </w:r>
     </w:p>
     <w:p>
@@ -5333,7 +6347,7 @@
         <w:rPr>
           <w:lang w:eastAsia="es-CR"/>
         </w:rPr>
-        <w:t>Criterio de parada: El algoritmo termina cuando no se pueden realizar más mejoras en la clique actual.</w:t>
+        <w:t>Las mejoras que se implementan conforme se ajustaba el funcionamiento del código fueron:</w:t>
       </w:r>
     </w:p>
     <w:p>
@@ -5349,39 +6363,6 @@
         <w:rPr>
           <w:lang w:eastAsia="es-CR"/>
         </w:rPr>
-        <w:t>Las mejoras que se implementan conforme se ajustaba el funcionamiento del código fueron:</w:t>
-      </w:r>
-    </w:p>
-    <w:p>
-      <w:pPr>
-        <w:rPr>
-          <w:rFonts w:ascii="Times New Roman" w:hAnsi="Times New Roman" w:cs="Times New Roman"/>
-          <w:sz w:val="24"/>
-          <w:szCs w:val="24"/>
-          <w:lang w:eastAsia="es-CR"/>
-        </w:rPr>
-      </w:pPr>
-      <w:r>
-        <w:rPr>
-          <w:lang w:eastAsia="es-CR"/>
-        </w:rPr>
-        <w:t>Selección de vértice aleatorio: Se selecciona un vértice aleatorio como punto de partida en lugar de utilizar un vértice fijo. Esto puede ayudar a explorar diferentes regiones del espacio de soluciones.</w:t>
-      </w:r>
-    </w:p>
-    <w:p>
-      <w:pPr>
-        <w:rPr>
-          <w:rFonts w:ascii="Times New Roman" w:hAnsi="Times New Roman" w:cs="Times New Roman"/>
-          <w:sz w:val="24"/>
-          <w:szCs w:val="24"/>
-          <w:lang w:eastAsia="es-CR"/>
-        </w:rPr>
-      </w:pPr>
-      <w:r>
-        <w:rPr>
-          <w:lang w:eastAsia="es-CR"/>
-        </w:rPr>
-        <w:lastRenderedPageBreak/>
         <w:t>Optimización de la verificación de cliques: Se utiliza un método eficiente para verificar si un conjunto de vértices forma un clique, lo que reduce el tiempo de cálculo y mejora la eficiencia del algoritmo.</w:t>
       </w:r>
     </w:p>
@@ -5421,7 +6402,7 @@
           <w:docGrid w:linePitch="360"/>
         </w:sectPr>
       </w:pPr>
-      <w:bookmarkStart w:id="12" w:name="_Toc164079490"/>
+      <w:bookmarkStart w:id="21" w:name="_Toc164079490"/>
     </w:p>
     <w:p>
       <w:pPr>
@@ -5448,10 +6429,9 @@
           <w:lang w:eastAsia="es-CR"/>
           <w14:ligatures w14:val="none"/>
         </w:rPr>
-        <w:lastRenderedPageBreak/>
         <w:t>Análisis de resultados</w:t>
       </w:r>
-      <w:bookmarkEnd w:id="12"/>
+      <w:bookmarkEnd w:id="21"/>
     </w:p>
     <w:p>
       <w:pPr>
@@ -5525,7 +6505,7 @@
           <w14:ligatures w14:val="none"/>
         </w:rPr>
       </w:pPr>
-      <w:bookmarkStart w:id="13" w:name="_Toc164079491"/>
+      <w:bookmarkStart w:id="22" w:name="_Toc164079491"/>
       <w:r>
         <w:rPr>
           <w:rFonts w:eastAsia="Times New Roman" w:cs="Arial"/>
@@ -5538,7 +6518,7 @@
         </w:rPr>
         <w:t>Medición Empírica</w:t>
       </w:r>
-      <w:bookmarkEnd w:id="13"/>
+      <w:bookmarkEnd w:id="22"/>
     </w:p>
     <w:p>
       <w:pPr>
@@ -5593,7 +6573,7 @@
                     </pic:cNvPicPr>
                   </pic:nvPicPr>
                   <pic:blipFill>
-                    <a:blip r:embed="rId22">
+                    <a:blip r:embed="rId25">
                       <a:extLst>
                         <a:ext uri="{28A0092B-C50C-407E-A947-70E740481C1C}">
                           <a14:useLocalDpi xmlns:a14="http://schemas.microsoft.com/office/drawing/2010/main" val="0"/>
@@ -5627,12 +6607,12 @@
     </w:p>
     <w:p>
       <w:pPr>
-        <w:pStyle w:val="Descripcin"/>
+        <w:pStyle w:val="Caption"/>
         <w:keepNext/>
         <w:jc w:val="center"/>
       </w:pPr>
-      <w:bookmarkStart w:id="14" w:name="_Toc164015663"/>
-      <w:bookmarkStart w:id="15" w:name="_Toc164016057"/>
+      <w:bookmarkStart w:id="23" w:name="_Toc164015663"/>
+      <w:bookmarkStart w:id="24" w:name="_Toc164016057"/>
       <w:r>
         <w:t xml:space="preserve">Tabla </w:t>
       </w:r>
@@ -5657,21 +6637,8 @@
       <w:r>
         <w:t>: Medición empírica del algoritmo Bron - Kersboch</w:t>
       </w:r>
-      <w:bookmarkEnd w:id="14"/>
-      <w:bookmarkEnd w:id="15"/>
-    </w:p>
-    <w:p>
-      <w:pPr>
-        <w:spacing w:after="0" w:line="240" w:lineRule="auto"/>
-        <w:rPr>
-          <w:rFonts w:ascii="Times New Roman" w:eastAsia="Times New Roman" w:hAnsi="Times New Roman" w:cs="Times New Roman"/>
-          <w:kern w:val="0"/>
-          <w:sz w:val="24"/>
-          <w:szCs w:val="24"/>
-          <w:lang w:eastAsia="es-CR"/>
-          <w14:ligatures w14:val="none"/>
-        </w:rPr>
-      </w:pPr>
+      <w:bookmarkEnd w:id="23"/>
+      <w:bookmarkEnd w:id="24"/>
     </w:p>
     <w:p>
       <w:pPr>
@@ -5713,7 +6680,7 @@
                     </pic:cNvPicPr>
                   </pic:nvPicPr>
                   <pic:blipFill>
-                    <a:blip r:embed="rId23">
+                    <a:blip r:embed="rId26">
                       <a:extLst>
                         <a:ext uri="{28A0092B-C50C-407E-A947-70E740481C1C}">
                           <a14:useLocalDpi xmlns:a14="http://schemas.microsoft.com/office/drawing/2010/main" val="0"/>
@@ -5747,7 +6714,7 @@
     </w:p>
     <w:p>
       <w:pPr>
-        <w:pStyle w:val="Descripcin"/>
+        <w:pStyle w:val="Caption"/>
         <w:jc w:val="center"/>
         <w:rPr>
           <w:rFonts w:ascii="Times New Roman" w:eastAsia="Times New Roman" w:hAnsi="Times New Roman" w:cs="Times New Roman"/>
@@ -5758,10 +6725,9 @@
           <w14:ligatures w14:val="none"/>
         </w:rPr>
       </w:pPr>
-      <w:bookmarkStart w:id="16" w:name="_Toc164015664"/>
-      <w:bookmarkStart w:id="17" w:name="_Toc164016058"/>
-      <w:r>
-        <w:lastRenderedPageBreak/>
+      <w:bookmarkStart w:id="25" w:name="_Toc164015664"/>
+      <w:bookmarkStart w:id="26" w:name="_Toc164016058"/>
+      <w:r>
         <w:t xml:space="preserve">Tabla </w:t>
       </w:r>
       <w:r>
@@ -5785,8 +6751,8 @@
       <w:r>
         <w:t>: Medición empírica del algoritmo de Búsqueda Local</w:t>
       </w:r>
-      <w:bookmarkEnd w:id="16"/>
-      <w:bookmarkEnd w:id="17"/>
+      <w:bookmarkEnd w:id="25"/>
+      <w:bookmarkEnd w:id="26"/>
     </w:p>
     <w:p>
       <w:pPr>
@@ -5907,7 +6873,7 @@
                     </pic:cNvPicPr>
                   </pic:nvPicPr>
                   <pic:blipFill>
-                    <a:blip r:embed="rId24">
+                    <a:blip r:embed="rId27">
                       <a:extLst>
                         <a:ext uri="{28A0092B-C50C-407E-A947-70E740481C1C}">
                           <a14:useLocalDpi xmlns:a14="http://schemas.microsoft.com/office/drawing/2010/main" val="0"/>
@@ -5941,11 +6907,11 @@
     </w:p>
     <w:p>
       <w:pPr>
-        <w:pStyle w:val="Descripcin"/>
+        <w:pStyle w:val="Caption"/>
         <w:keepNext/>
         <w:jc w:val="center"/>
       </w:pPr>
-      <w:bookmarkStart w:id="18" w:name="_Toc164016059"/>
+      <w:bookmarkStart w:id="27" w:name="_Toc164016059"/>
       <w:r>
         <w:t xml:space="preserve">Tabla </w:t>
       </w:r>
@@ -5979,15 +6945,43 @@
       <w:r>
         <w:t xml:space="preserve"> Kerbosch</w:t>
       </w:r>
-      <w:bookmarkEnd w:id="18"/>
-    </w:p>
-    <w:p>
-      <w:pPr>
-        <w:ind w:left="708" w:hanging="708"/>
-        <w:jc w:val="left"/>
-      </w:pPr>
-      <w:r>
-        <w:t xml:space="preserve">Se puede apreciar en la tabla del factor de crecimiento </w:t>
+      <w:bookmarkEnd w:id="27"/>
+    </w:p>
+    <w:p>
+      <w:r>
+        <w:t>Se observa en la tabla del factor de crecimiento del algoritmo de Bron-Kerbosch (BK) que este exhibe una alta complejidad algorítmica, sugiriendo inicialmente un comportamiento exponencial o factorial, ambos conocidos por sus demandantes tiempos de ejecución. Recordemos que, según los datos recabados, este algoritmo tardó más de siete minutos en completar la tarea en el grafo más grande analizado.</w:t>
+      </w:r>
+    </w:p>
+    <w:p>
+      <w:r>
+        <w:t>La literatura especializada clasifica la complejidad de este algoritmo en</w:t>
+      </w:r>
+      <w:r>
+        <w:t xml:space="preserve"> </w:t>
+      </w:r>
+      <w:r>
+        <w:t>O(3</w:t>
+      </w:r>
+      <w:r>
+        <w:rPr>
+          <w:vertAlign w:val="superscript"/>
+        </w:rPr>
+        <w:t>n</w:t>
+      </w:r>
+      <w:r>
+        <w:rPr>
+          <w:vertAlign w:val="superscript"/>
+        </w:rPr>
+        <w:t>/3</w:t>
+      </w:r>
+      <w:r>
+        <w:t>)</w:t>
+      </w:r>
+      <w:r>
+        <w:t xml:space="preserve">, </w:t>
+      </w:r>
+      <w:r>
+        <w:t>indicativo de su naturaleza intensiva en recursos. Sin embargo, los resultados mostrados en nuestra tabla sugieren que la implementación realizada por los estudiantes podría estar operando con una complejidad que ronda entre lo exponencial y lo factorial, lo cual es considerablemente más demandante de lo teóricamente esperado.</w:t>
       </w:r>
     </w:p>
     <w:p>
@@ -6031,7 +7025,7 @@
                     </pic:cNvPicPr>
                   </pic:nvPicPr>
                   <pic:blipFill>
-                    <a:blip r:embed="rId25">
+                    <a:blip r:embed="rId28">
                       <a:extLst>
                         <a:ext uri="{28A0092B-C50C-407E-A947-70E740481C1C}">
                           <a14:useLocalDpi xmlns:a14="http://schemas.microsoft.com/office/drawing/2010/main" val="0"/>
@@ -6065,7 +7059,7 @@
     </w:p>
     <w:p>
       <w:pPr>
-        <w:pStyle w:val="Descripcin"/>
+        <w:pStyle w:val="Caption"/>
         <w:jc w:val="center"/>
         <w:rPr>
           <w:rFonts w:ascii="Times New Roman" w:eastAsia="Times New Roman" w:hAnsi="Times New Roman" w:cs="Times New Roman"/>
@@ -6076,7 +7070,7 @@
           <w14:ligatures w14:val="none"/>
         </w:rPr>
       </w:pPr>
-      <w:bookmarkStart w:id="19" w:name="_Toc164016060"/>
+      <w:bookmarkStart w:id="28" w:name="_Toc164016060"/>
       <w:r>
         <w:t xml:space="preserve">Tabla </w:t>
       </w:r>
@@ -6104,7 +7098,7 @@
       <w:r>
         <w:t>Factor de crecimiento del algoritmo Bron - Kerbosch usando solo los grafos de 20 vértices</w:t>
       </w:r>
-      <w:bookmarkEnd w:id="19"/>
+      <w:bookmarkEnd w:id="28"/>
     </w:p>
     <w:p>
       <w:pPr>
@@ -6147,7 +7141,7 @@
                     </pic:cNvPicPr>
                   </pic:nvPicPr>
                   <pic:blipFill>
-                    <a:blip r:embed="rId26">
+                    <a:blip r:embed="rId29">
                       <a:extLst>
                         <a:ext uri="{28A0092B-C50C-407E-A947-70E740481C1C}">
                           <a14:useLocalDpi xmlns:a14="http://schemas.microsoft.com/office/drawing/2010/main" val="0"/>
@@ -6181,11 +7175,11 @@
     </w:p>
     <w:p>
       <w:pPr>
-        <w:pStyle w:val="Descripcin"/>
+        <w:pStyle w:val="Caption"/>
         <w:keepNext/>
         <w:jc w:val="center"/>
       </w:pPr>
-      <w:bookmarkStart w:id="20" w:name="_Toc164016061"/>
+      <w:bookmarkStart w:id="29" w:name="_Toc164016061"/>
       <w:r>
         <w:t xml:space="preserve">Tabla </w:t>
       </w:r>
@@ -6213,14 +7207,13 @@
       <w:r>
         <w:t>Factor de crecimiento del algoritmo Búsqueda Local</w:t>
       </w:r>
-      <w:bookmarkEnd w:id="20"/>
+      <w:bookmarkEnd w:id="29"/>
     </w:p>
     <w:p>
       <w:r>
         <w:t>La tabla de factores de crecimiento del algoritmo de Búsqueda Local (BL) destaca uno de los hallazgos más significativos de esta investigación: la complejidad algorítmica cuadrática del algoritmo, es decir, O(n^2). Este resultado es fundamental, ya que indica que estamos frente a un algoritmo con un tiempo polinomial aceptable. En comparación con otros algoritmos de complejidades exponenciales o factoriales, el algoritmo BL ofrece una solución en un tiempo considerablemente menor.</w:t>
       </w:r>
     </w:p>
-    <w:p/>
     <w:p>
       <w:pPr>
         <w:rPr>
@@ -6233,11 +7226,7 @@
         </w:rPr>
       </w:pPr>
       <w:r>
-        <w:t xml:space="preserve">Es importante tener en cuenta que el enfoque de este algoritmo es heurístico, lo que significa que su principal objetivo es proporcionar una respuesta en un tiempo aceptable, como lo está demostrando. Sin embargo, es esencial recalcar que, debido a su naturaleza heurística, el algoritmo BL podría no garantizar la respuesta correcta en todo momento. Existe la posibilidad de que se estanque en un máximo local, que no necesariamente </w:t>
-      </w:r>
-      <w:r>
-        <w:lastRenderedPageBreak/>
-        <w:t>coincide con el máximo global del problema.</w:t>
+        <w:t>Es importante tener en cuenta que el enfoque de este algoritmo es heurístico, lo que significa que su principal objetivo es proporcionar una respuesta en un tiempo aceptable, como lo está demostrando. Sin embargo, es esencial recalcar que, debido a su naturaleza heurística, el algoritmo BL podría no garantizar la respuesta correcta en todo momento. Existe la posibilidad de que se estanque en un máximo local, que no necesariamente coincide con el máximo global del problema.</w:t>
       </w:r>
       <w:r>
         <w:rPr>
@@ -6267,7 +7256,7 @@
                     </pic:cNvPicPr>
                   </pic:nvPicPr>
                   <pic:blipFill>
-                    <a:blip r:embed="rId27">
+                    <a:blip r:embed="rId30">
                       <a:extLst>
                         <a:ext uri="{28A0092B-C50C-407E-A947-70E740481C1C}">
                           <a14:useLocalDpi xmlns:a14="http://schemas.microsoft.com/office/drawing/2010/main" val="0"/>
@@ -6301,18 +7290,10 @@
     </w:p>
     <w:p>
       <w:pPr>
-        <w:pStyle w:val="Descripcin"/>
+        <w:pStyle w:val="Caption"/>
         <w:jc w:val="center"/>
-        <w:rPr>
-          <w:rFonts w:ascii="Times New Roman" w:eastAsia="Times New Roman" w:hAnsi="Times New Roman" w:cs="Times New Roman"/>
-          <w:kern w:val="0"/>
-          <w:sz w:val="24"/>
-          <w:szCs w:val="24"/>
-          <w:lang w:eastAsia="es-CR"/>
-          <w14:ligatures w14:val="none"/>
-        </w:rPr>
-      </w:pPr>
-      <w:bookmarkStart w:id="21" w:name="_Toc164016062"/>
+      </w:pPr>
+      <w:bookmarkStart w:id="30" w:name="_Toc164016062"/>
       <w:r>
         <w:t xml:space="preserve">Tabla </w:t>
       </w:r>
@@ -6340,11 +7321,15 @@
       <w:r>
         <w:t>Factor de crecimiento del algoritmo Búsqueda Local usando solo los grafos de 20 vértices</w:t>
       </w:r>
-      <w:bookmarkEnd w:id="21"/>
-    </w:p>
-    <w:p>
-      <w:pPr>
-        <w:spacing w:after="0" w:line="240" w:lineRule="auto"/>
+      <w:bookmarkEnd w:id="30"/>
+    </w:p>
+    <w:p>
+      <w:r>
+        <w:t>En la tabla presentada, se puede observar que el factor de crecimiento del algoritmo de búsqueda local en términos de asignaciones, comparaciones, líneas ejecutadas y tiempo de ejecución muestra variaciones mínimas, limitándose a cambios de apenas unos cuantos decimales. Esta consistencia sugiere que, al mantener constante la cantidad de vértices, el comportamiento del algoritmo de búsqueda local puede considerarse efectivamente constante. Esta observación es crucial, ya que indica una estabilidad en el rendimiento del algoritmo bajo condiciones específicas, lo cual es un aspecto positivo para su aplicación en escenarios donde la escala del problema no varía significativamente.</w:t>
+      </w:r>
+    </w:p>
+    <w:p>
+      <w:pPr>
         <w:rPr>
           <w:rFonts w:eastAsia="Times New Roman" w:cs="Arial"/>
           <w:color w:val="000000"/>
@@ -6378,19 +7363,7 @@
     </w:p>
     <w:p>
       <w:pPr>
-        <w:spacing w:after="0" w:line="240" w:lineRule="auto"/>
-        <w:rPr>
-          <w:rFonts w:eastAsia="Times New Roman" w:cs="Arial"/>
-          <w:color w:val="000000"/>
-          <w:kern w:val="0"/>
-          <w:lang w:eastAsia="es-CR"/>
-          <w14:ligatures w14:val="none"/>
-        </w:rPr>
-      </w:pPr>
-    </w:p>
-    <w:p>
-      <w:pPr>
-        <w:pStyle w:val="Ttulo2"/>
+        <w:pStyle w:val="Heading2"/>
         <w:rPr>
           <w:rFonts w:ascii="Times New Roman" w:eastAsia="Times New Roman" w:hAnsi="Times New Roman" w:cs="Times New Roman"/>
           <w:sz w:val="24"/>
@@ -6398,7 +7371,7 @@
           <w:lang w:eastAsia="es-CR"/>
         </w:rPr>
       </w:pPr>
-      <w:bookmarkStart w:id="22" w:name="_Toc164079492"/>
+      <w:bookmarkStart w:id="31" w:name="_Toc164079492"/>
       <w:r>
         <w:rPr>
           <w:rFonts w:eastAsia="Times New Roman"/>
@@ -6420,7 +7393,7 @@
         </w:rPr>
         <w:t>Kerbosch</w:t>
       </w:r>
-      <w:bookmarkEnd w:id="22"/>
+      <w:bookmarkEnd w:id="31"/>
     </w:p>
     <w:p>
       <w:pPr>
@@ -7357,20 +8330,7 @@
     </w:tbl>
     <w:p>
       <w:pPr>
-        <w:spacing w:after="240" w:line="240" w:lineRule="auto"/>
-        <w:rPr>
-          <w:rFonts w:ascii="Times New Roman" w:eastAsia="Times New Roman" w:hAnsi="Times New Roman" w:cs="Times New Roman"/>
-          <w:kern w:val="0"/>
-          <w:sz w:val="24"/>
-          <w:szCs w:val="24"/>
-          <w:lang w:eastAsia="es-CR"/>
-          <w14:ligatures w14:val="none"/>
-        </w:rPr>
-      </w:pPr>
-    </w:p>
-    <w:p>
-      <w:pPr>
-        <w:pStyle w:val="Ttulo2"/>
+        <w:pStyle w:val="Heading2"/>
         <w:rPr>
           <w:rFonts w:ascii="Times New Roman" w:eastAsia="Times New Roman" w:hAnsi="Times New Roman" w:cs="Times New Roman"/>
           <w:sz w:val="24"/>
@@ -7378,7 +8338,7 @@
           <w:lang w:eastAsia="es-CR"/>
         </w:rPr>
       </w:pPr>
-      <w:bookmarkStart w:id="23" w:name="_Toc164079493"/>
+      <w:bookmarkStart w:id="32" w:name="_Toc164079493"/>
       <w:r>
         <w:rPr>
           <w:rFonts w:eastAsia="Times New Roman"/>
@@ -7386,7 +8346,7 @@
         </w:rPr>
         <w:t>Notación Búsqueda Local</w:t>
       </w:r>
-      <w:bookmarkEnd w:id="23"/>
+      <w:bookmarkEnd w:id="32"/>
     </w:p>
     <w:p>
       <w:pPr>
@@ -7406,7 +8366,7 @@
     </w:p>
     <w:tbl>
       <w:tblPr>
-        <w:tblW w:w="0" w:type="auto"/>
+        <w:tblW w:w="6999" w:type="dxa"/>
         <w:tblCellMar>
           <w:top w:w="15" w:type="dxa"/>
           <w:left w:w="15" w:type="dxa"/>
@@ -7417,17 +8377,17 @@
       </w:tblPr>
       <w:tblGrid>
         <w:gridCol w:w="6204"/>
-        <w:gridCol w:w="713"/>
+        <w:gridCol w:w="795"/>
       </w:tblGrid>
       <w:tr>
         <w:tc>
           <w:tcPr>
-            <w:tcW w:w="0" w:type="auto"/>
+            <w:tcW w:w="6204" w:type="dxa"/>
             <w:tcBorders>
-              <w:top w:val="single" w:sz="8" w:space="0" w:color="000000"/>
-              <w:left w:val="single" w:sz="8" w:space="0" w:color="000000"/>
-              <w:bottom w:val="single" w:sz="8" w:space="0" w:color="000000"/>
-              <w:right w:val="single" w:sz="8" w:space="0" w:color="000000"/>
+              <w:top w:val="single" w:sz="8" w:space="0" w:color="000000" w:themeColor="text1"/>
+              <w:left w:val="single" w:sz="8" w:space="0" w:color="000000" w:themeColor="text1"/>
+              <w:bottom w:val="single" w:sz="8" w:space="0" w:color="000000" w:themeColor="text1"/>
+              <w:right w:val="single" w:sz="8" w:space="0" w:color="000000" w:themeColor="text1"/>
             </w:tcBorders>
             <w:tcMar>
               <w:top w:w="100" w:type="dxa"/>
@@ -7457,19 +8417,18 @@
                 <w:lang w:eastAsia="es-CR"/>
                 <w14:ligatures w14:val="none"/>
               </w:rPr>
-              <w:lastRenderedPageBreak/>
               <w:t>Usar la notación O</w:t>
             </w:r>
           </w:p>
         </w:tc>
         <w:tc>
           <w:tcPr>
-            <w:tcW w:w="0" w:type="auto"/>
+            <w:tcW w:w="795" w:type="dxa"/>
             <w:tcBorders>
-              <w:top w:val="single" w:sz="8" w:space="0" w:color="000000"/>
-              <w:left w:val="single" w:sz="8" w:space="0" w:color="000000"/>
-              <w:bottom w:val="single" w:sz="8" w:space="0" w:color="000000"/>
-              <w:right w:val="single" w:sz="8" w:space="0" w:color="000000"/>
+              <w:top w:val="single" w:sz="8" w:space="0" w:color="000000" w:themeColor="text1"/>
+              <w:left w:val="single" w:sz="8" w:space="0" w:color="000000" w:themeColor="text1"/>
+              <w:bottom w:val="single" w:sz="8" w:space="0" w:color="000000" w:themeColor="text1"/>
+              <w:right w:val="single" w:sz="8" w:space="0" w:color="000000" w:themeColor="text1"/>
             </w:tcBorders>
             <w:tcMar>
               <w:top w:w="100" w:type="dxa"/>
@@ -7530,12 +8489,12 @@
       <w:tr>
         <w:tc>
           <w:tcPr>
-            <w:tcW w:w="0" w:type="auto"/>
+            <w:tcW w:w="6204" w:type="dxa"/>
             <w:tcBorders>
-              <w:top w:val="single" w:sz="8" w:space="0" w:color="000000"/>
-              <w:left w:val="single" w:sz="8" w:space="0" w:color="000000"/>
-              <w:bottom w:val="single" w:sz="8" w:space="0" w:color="000000"/>
-              <w:right w:val="single" w:sz="8" w:space="0" w:color="000000"/>
+              <w:top w:val="single" w:sz="8" w:space="0" w:color="000000" w:themeColor="text1"/>
+              <w:left w:val="single" w:sz="8" w:space="0" w:color="000000" w:themeColor="text1"/>
+              <w:bottom w:val="single" w:sz="8" w:space="0" w:color="000000" w:themeColor="text1"/>
+              <w:right w:val="single" w:sz="8" w:space="0" w:color="000000" w:themeColor="text1"/>
             </w:tcBorders>
             <w:tcMar>
               <w:top w:w="100" w:type="dxa"/>
@@ -7583,12 +8542,12 @@
         </w:tc>
         <w:tc>
           <w:tcPr>
-            <w:tcW w:w="0" w:type="auto"/>
+            <w:tcW w:w="795" w:type="dxa"/>
             <w:tcBorders>
-              <w:top w:val="single" w:sz="8" w:space="0" w:color="000000"/>
-              <w:left w:val="single" w:sz="8" w:space="0" w:color="000000"/>
-              <w:bottom w:val="single" w:sz="8" w:space="0" w:color="000000"/>
-              <w:right w:val="single" w:sz="8" w:space="0" w:color="000000"/>
+              <w:top w:val="single" w:sz="8" w:space="0" w:color="000000" w:themeColor="text1"/>
+              <w:left w:val="single" w:sz="8" w:space="0" w:color="000000" w:themeColor="text1"/>
+              <w:bottom w:val="single" w:sz="8" w:space="0" w:color="000000" w:themeColor="text1"/>
+              <w:right w:val="single" w:sz="8" w:space="0" w:color="000000" w:themeColor="text1"/>
             </w:tcBorders>
             <w:tcMar>
               <w:top w:w="100" w:type="dxa"/>
@@ -7649,12 +8608,12 @@
       <w:tr>
         <w:tc>
           <w:tcPr>
-            <w:tcW w:w="0" w:type="auto"/>
+            <w:tcW w:w="6204" w:type="dxa"/>
             <w:tcBorders>
-              <w:top w:val="single" w:sz="8" w:space="0" w:color="000000"/>
-              <w:left w:val="single" w:sz="8" w:space="0" w:color="000000"/>
-              <w:bottom w:val="single" w:sz="8" w:space="0" w:color="000000"/>
-              <w:right w:val="single" w:sz="8" w:space="0" w:color="000000"/>
+              <w:top w:val="single" w:sz="8" w:space="0" w:color="000000" w:themeColor="text1"/>
+              <w:left w:val="single" w:sz="8" w:space="0" w:color="000000" w:themeColor="text1"/>
+              <w:bottom w:val="single" w:sz="8" w:space="0" w:color="000000" w:themeColor="text1"/>
+              <w:right w:val="single" w:sz="8" w:space="0" w:color="000000" w:themeColor="text1"/>
             </w:tcBorders>
             <w:tcMar>
               <w:top w:w="100" w:type="dxa"/>
@@ -7702,12 +8661,12 @@
         </w:tc>
         <w:tc>
           <w:tcPr>
-            <w:tcW w:w="0" w:type="auto"/>
+            <w:tcW w:w="795" w:type="dxa"/>
             <w:tcBorders>
-              <w:top w:val="single" w:sz="8" w:space="0" w:color="000000"/>
-              <w:left w:val="single" w:sz="8" w:space="0" w:color="000000"/>
-              <w:bottom w:val="single" w:sz="8" w:space="0" w:color="000000"/>
-              <w:right w:val="single" w:sz="8" w:space="0" w:color="000000"/>
+              <w:top w:val="single" w:sz="8" w:space="0" w:color="000000" w:themeColor="text1"/>
+              <w:left w:val="single" w:sz="8" w:space="0" w:color="000000" w:themeColor="text1"/>
+              <w:bottom w:val="single" w:sz="8" w:space="0" w:color="000000" w:themeColor="text1"/>
+              <w:right w:val="single" w:sz="8" w:space="0" w:color="000000" w:themeColor="text1"/>
             </w:tcBorders>
             <w:tcMar>
               <w:top w:w="100" w:type="dxa"/>
@@ -7768,12 +8727,12 @@
       <w:tr>
         <w:tc>
           <w:tcPr>
-            <w:tcW w:w="0" w:type="auto"/>
+            <w:tcW w:w="6204" w:type="dxa"/>
             <w:tcBorders>
-              <w:top w:val="single" w:sz="8" w:space="0" w:color="000000"/>
-              <w:left w:val="single" w:sz="8" w:space="0" w:color="000000"/>
-              <w:bottom w:val="single" w:sz="8" w:space="0" w:color="000000"/>
-              <w:right w:val="single" w:sz="8" w:space="0" w:color="000000"/>
+              <w:top w:val="single" w:sz="8" w:space="0" w:color="000000" w:themeColor="text1"/>
+              <w:left w:val="single" w:sz="8" w:space="0" w:color="000000" w:themeColor="text1"/>
+              <w:bottom w:val="single" w:sz="8" w:space="0" w:color="000000" w:themeColor="text1"/>
+              <w:right w:val="single" w:sz="8" w:space="0" w:color="000000" w:themeColor="text1"/>
             </w:tcBorders>
             <w:tcMar>
               <w:top w:w="100" w:type="dxa"/>
@@ -7821,12 +8780,12 @@
         </w:tc>
         <w:tc>
           <w:tcPr>
-            <w:tcW w:w="0" w:type="auto"/>
+            <w:tcW w:w="795" w:type="dxa"/>
             <w:tcBorders>
-              <w:top w:val="single" w:sz="8" w:space="0" w:color="000000"/>
-              <w:left w:val="single" w:sz="8" w:space="0" w:color="000000"/>
-              <w:bottom w:val="single" w:sz="8" w:space="0" w:color="000000"/>
-              <w:right w:val="single" w:sz="8" w:space="0" w:color="000000"/>
+              <w:top w:val="single" w:sz="8" w:space="0" w:color="000000" w:themeColor="text1"/>
+              <w:left w:val="single" w:sz="8" w:space="0" w:color="000000" w:themeColor="text1"/>
+              <w:bottom w:val="single" w:sz="8" w:space="0" w:color="000000" w:themeColor="text1"/>
+              <w:right w:val="single" w:sz="8" w:space="0" w:color="000000" w:themeColor="text1"/>
             </w:tcBorders>
             <w:tcMar>
               <w:top w:w="100" w:type="dxa"/>
@@ -7887,12 +8846,12 @@
       <w:tr>
         <w:tc>
           <w:tcPr>
-            <w:tcW w:w="0" w:type="auto"/>
+            <w:tcW w:w="6204" w:type="dxa"/>
             <w:tcBorders>
-              <w:top w:val="single" w:sz="8" w:space="0" w:color="000000"/>
-              <w:left w:val="single" w:sz="8" w:space="0" w:color="000000"/>
-              <w:bottom w:val="single" w:sz="8" w:space="0" w:color="000000"/>
-              <w:right w:val="single" w:sz="8" w:space="0" w:color="000000"/>
+              <w:top w:val="single" w:sz="8" w:space="0" w:color="000000" w:themeColor="text1"/>
+              <w:left w:val="single" w:sz="8" w:space="0" w:color="000000" w:themeColor="text1"/>
+              <w:bottom w:val="single" w:sz="8" w:space="0" w:color="000000" w:themeColor="text1"/>
+              <w:right w:val="single" w:sz="8" w:space="0" w:color="000000" w:themeColor="text1"/>
             </w:tcBorders>
             <w:tcMar>
               <w:top w:w="100" w:type="dxa"/>
@@ -7950,12 +8909,12 @@
         </w:tc>
         <w:tc>
           <w:tcPr>
-            <w:tcW w:w="0" w:type="auto"/>
+            <w:tcW w:w="795" w:type="dxa"/>
             <w:tcBorders>
-              <w:top w:val="single" w:sz="8" w:space="0" w:color="000000"/>
-              <w:left w:val="single" w:sz="8" w:space="0" w:color="000000"/>
-              <w:bottom w:val="single" w:sz="8" w:space="0" w:color="000000"/>
-              <w:right w:val="single" w:sz="8" w:space="0" w:color="000000"/>
+              <w:top w:val="single" w:sz="8" w:space="0" w:color="000000" w:themeColor="text1"/>
+              <w:left w:val="single" w:sz="8" w:space="0" w:color="000000" w:themeColor="text1"/>
+              <w:bottom w:val="single" w:sz="8" w:space="0" w:color="000000" w:themeColor="text1"/>
+              <w:right w:val="single" w:sz="8" w:space="0" w:color="000000" w:themeColor="text1"/>
             </w:tcBorders>
             <w:tcMar>
               <w:top w:w="100" w:type="dxa"/>
@@ -7993,19 +8952,6 @@
     </w:tbl>
     <w:p>
       <w:pPr>
-        <w:spacing w:after="240" w:line="240" w:lineRule="auto"/>
-        <w:rPr>
-          <w:rFonts w:ascii="Times New Roman" w:eastAsia="Times New Roman" w:hAnsi="Times New Roman" w:cs="Times New Roman"/>
-          <w:kern w:val="0"/>
-          <w:sz w:val="24"/>
-          <w:szCs w:val="24"/>
-          <w:lang w:eastAsia="es-CR"/>
-          <w14:ligatures w14:val="none"/>
-        </w:rPr>
-      </w:pPr>
-    </w:p>
-    <w:p>
-      <w:pPr>
         <w:rPr>
           <w:rFonts w:ascii="Times New Roman" w:hAnsi="Times New Roman" w:cs="Times New Roman"/>
           <w:sz w:val="24"/>
@@ -8022,7 +8968,7 @@
     </w:p>
     <w:tbl>
       <w:tblPr>
-        <w:tblW w:w="0" w:type="auto"/>
+        <w:tblW w:w="7014" w:type="dxa"/>
         <w:tblCellMar>
           <w:top w:w="15" w:type="dxa"/>
           <w:left w:w="15" w:type="dxa"/>
@@ -8033,17 +8979,17 @@
       </w:tblPr>
       <w:tblGrid>
         <w:gridCol w:w="6204"/>
-        <w:gridCol w:w="700"/>
+        <w:gridCol w:w="810"/>
       </w:tblGrid>
       <w:tr>
         <w:tc>
           <w:tcPr>
-            <w:tcW w:w="0" w:type="auto"/>
+            <w:tcW w:w="6204" w:type="dxa"/>
             <w:tcBorders>
-              <w:top w:val="single" w:sz="8" w:space="0" w:color="000000"/>
-              <w:left w:val="single" w:sz="8" w:space="0" w:color="000000"/>
-              <w:bottom w:val="single" w:sz="8" w:space="0" w:color="000000"/>
-              <w:right w:val="single" w:sz="8" w:space="0" w:color="000000"/>
+              <w:top w:val="single" w:sz="8" w:space="0" w:color="000000" w:themeColor="text1"/>
+              <w:left w:val="single" w:sz="8" w:space="0" w:color="000000" w:themeColor="text1"/>
+              <w:bottom w:val="single" w:sz="8" w:space="0" w:color="000000" w:themeColor="text1"/>
+              <w:right w:val="single" w:sz="8" w:space="0" w:color="000000" w:themeColor="text1"/>
             </w:tcBorders>
             <w:tcMar>
               <w:top w:w="100" w:type="dxa"/>
@@ -8079,12 +9025,12 @@
         </w:tc>
         <w:tc>
           <w:tcPr>
-            <w:tcW w:w="700" w:type="dxa"/>
+            <w:tcW w:w="810" w:type="dxa"/>
             <w:tcBorders>
-              <w:top w:val="single" w:sz="8" w:space="0" w:color="000000"/>
-              <w:left w:val="single" w:sz="8" w:space="0" w:color="000000"/>
-              <w:bottom w:val="single" w:sz="8" w:space="0" w:color="000000"/>
-              <w:right w:val="single" w:sz="8" w:space="0" w:color="000000"/>
+              <w:top w:val="single" w:sz="8" w:space="0" w:color="000000" w:themeColor="text1"/>
+              <w:left w:val="single" w:sz="8" w:space="0" w:color="000000" w:themeColor="text1"/>
+              <w:bottom w:val="single" w:sz="8" w:space="0" w:color="000000" w:themeColor="text1"/>
+              <w:right w:val="single" w:sz="8" w:space="0" w:color="000000" w:themeColor="text1"/>
             </w:tcBorders>
             <w:tcMar>
               <w:top w:w="100" w:type="dxa"/>
@@ -8098,26 +9044,38 @@
             <w:pPr>
               <w:spacing w:after="0" w:line="240" w:lineRule="auto"/>
               <w:rPr>
-                <w:rFonts w:ascii="Times New Roman" w:eastAsia="Times New Roman" w:hAnsi="Times New Roman" w:cs="Times New Roman"/>
-                <w:kern w:val="0"/>
-                <w:sz w:val="24"/>
-                <w:szCs w:val="24"/>
-                <w:lang w:eastAsia="es-CR"/>
-                <w14:ligatures w14:val="none"/>
-              </w:rPr>
-            </w:pPr>
+                <w:rFonts w:eastAsia="Arial" w:cs="Arial"/>
+                <w:kern w:val="0"/>
+                <w:lang w:eastAsia="es-CR"/>
+                <w14:ligatures w14:val="none"/>
+              </w:rPr>
+            </w:pPr>
+            <w:r>
+              <w:rPr>
+                <w:rFonts w:eastAsia="Arial" w:cs="Arial"/>
+                <w:lang w:eastAsia="es-CR"/>
+              </w:rPr>
+              <w:t>O</w:t>
+            </w:r>
+            <w:r>
+              <w:rPr>
+                <w:rFonts w:eastAsia="Arial" w:cs="Arial"/>
+                <w:lang w:eastAsia="es-CR"/>
+              </w:rPr>
+              <w:t>(1)</w:t>
+            </w:r>
           </w:p>
         </w:tc>
       </w:tr>
       <w:tr>
         <w:tc>
           <w:tcPr>
-            <w:tcW w:w="0" w:type="auto"/>
+            <w:tcW w:w="6204" w:type="dxa"/>
             <w:tcBorders>
-              <w:top w:val="single" w:sz="8" w:space="0" w:color="000000"/>
-              <w:left w:val="single" w:sz="8" w:space="0" w:color="000000"/>
-              <w:bottom w:val="single" w:sz="8" w:space="0" w:color="000000"/>
-              <w:right w:val="single" w:sz="8" w:space="0" w:color="000000"/>
+              <w:top w:val="single" w:sz="8" w:space="0" w:color="000000" w:themeColor="text1"/>
+              <w:left w:val="single" w:sz="8" w:space="0" w:color="000000" w:themeColor="text1"/>
+              <w:bottom w:val="single" w:sz="8" w:space="0" w:color="000000" w:themeColor="text1"/>
+              <w:right w:val="single" w:sz="8" w:space="0" w:color="000000" w:themeColor="text1"/>
             </w:tcBorders>
             <w:tcMar>
               <w:top w:w="100" w:type="dxa"/>
@@ -8165,12 +9123,12 @@
         </w:tc>
         <w:tc>
           <w:tcPr>
-            <w:tcW w:w="700" w:type="dxa"/>
+            <w:tcW w:w="810" w:type="dxa"/>
             <w:tcBorders>
-              <w:top w:val="single" w:sz="8" w:space="0" w:color="000000"/>
-              <w:left w:val="single" w:sz="8" w:space="0" w:color="000000"/>
-              <w:bottom w:val="single" w:sz="8" w:space="0" w:color="000000"/>
-              <w:right w:val="single" w:sz="8" w:space="0" w:color="000000"/>
+              <w:top w:val="single" w:sz="8" w:space="0" w:color="000000" w:themeColor="text1"/>
+              <w:left w:val="single" w:sz="8" w:space="0" w:color="000000" w:themeColor="text1"/>
+              <w:bottom w:val="single" w:sz="8" w:space="0" w:color="000000" w:themeColor="text1"/>
+              <w:right w:val="single" w:sz="8" w:space="0" w:color="000000" w:themeColor="text1"/>
             </w:tcBorders>
             <w:tcMar>
               <w:top w:w="100" w:type="dxa"/>
@@ -8184,7 +9142,7 @@
             <w:pPr>
               <w:spacing w:after="0" w:line="240" w:lineRule="auto"/>
               <w:rPr>
-                <w:rFonts w:ascii="Times New Roman" w:eastAsia="Times New Roman" w:hAnsi="Times New Roman" w:cs="Times New Roman"/>
+                <w:rFonts w:eastAsia="Times New Roman" w:cs="Arial"/>
                 <w:kern w:val="0"/>
                 <w:sz w:val="24"/>
                 <w:szCs w:val="24"/>
@@ -8192,18 +9150,27 @@
                 <w14:ligatures w14:val="none"/>
               </w:rPr>
             </w:pPr>
+            <w:r>
+              <w:rPr>
+                <w:rFonts w:eastAsia="Times New Roman" w:cs="Arial"/>
+                <w:kern w:val="0"/>
+                <w:lang w:eastAsia="es-CR"/>
+                <w14:ligatures w14:val="none"/>
+              </w:rPr>
+              <w:t>O(1)</w:t>
+            </w:r>
           </w:p>
         </w:tc>
       </w:tr>
       <w:tr>
         <w:tc>
           <w:tcPr>
-            <w:tcW w:w="0" w:type="auto"/>
+            <w:tcW w:w="6204" w:type="dxa"/>
             <w:tcBorders>
-              <w:top w:val="single" w:sz="8" w:space="0" w:color="000000"/>
-              <w:left w:val="single" w:sz="8" w:space="0" w:color="000000"/>
-              <w:bottom w:val="single" w:sz="8" w:space="0" w:color="000000"/>
-              <w:right w:val="single" w:sz="8" w:space="0" w:color="000000"/>
+              <w:top w:val="single" w:sz="8" w:space="0" w:color="000000" w:themeColor="text1"/>
+              <w:left w:val="single" w:sz="8" w:space="0" w:color="000000" w:themeColor="text1"/>
+              <w:bottom w:val="single" w:sz="8" w:space="0" w:color="000000" w:themeColor="text1"/>
+              <w:right w:val="single" w:sz="8" w:space="0" w:color="000000" w:themeColor="text1"/>
             </w:tcBorders>
             <w:tcMar>
               <w:top w:w="100" w:type="dxa"/>
@@ -8251,12 +9218,12 @@
         </w:tc>
         <w:tc>
           <w:tcPr>
-            <w:tcW w:w="700" w:type="dxa"/>
+            <w:tcW w:w="810" w:type="dxa"/>
             <w:tcBorders>
-              <w:top w:val="single" w:sz="8" w:space="0" w:color="000000"/>
-              <w:left w:val="single" w:sz="8" w:space="0" w:color="000000"/>
-              <w:bottom w:val="single" w:sz="8" w:space="0" w:color="000000"/>
-              <w:right w:val="single" w:sz="8" w:space="0" w:color="000000"/>
+              <w:top w:val="single" w:sz="8" w:space="0" w:color="000000" w:themeColor="text1"/>
+              <w:left w:val="single" w:sz="8" w:space="0" w:color="000000" w:themeColor="text1"/>
+              <w:bottom w:val="single" w:sz="8" w:space="0" w:color="000000" w:themeColor="text1"/>
+              <w:right w:val="single" w:sz="8" w:space="0" w:color="000000" w:themeColor="text1"/>
             </w:tcBorders>
             <w:tcMar>
               <w:top w:w="100" w:type="dxa"/>
@@ -8270,7 +9237,7 @@
             <w:pPr>
               <w:spacing w:after="0" w:line="240" w:lineRule="auto"/>
               <w:rPr>
-                <w:rFonts w:ascii="Times New Roman" w:eastAsia="Times New Roman" w:hAnsi="Times New Roman" w:cs="Times New Roman"/>
+                <w:rFonts w:eastAsia="Times New Roman" w:cs="Arial"/>
                 <w:kern w:val="0"/>
                 <w:sz w:val="24"/>
                 <w:szCs w:val="24"/>
@@ -8278,18 +9245,30 @@
                 <w14:ligatures w14:val="none"/>
               </w:rPr>
             </w:pPr>
+            <w:r>
+              <w:rPr>
+                <w:rFonts w:eastAsia="Times New Roman" w:cs="Arial"/>
+                <w:kern w:val="0"/>
+                <w:lang w:eastAsia="es-CR"/>
+                <w14:ligatures w14:val="none"/>
+              </w:rPr>
+              <w:t>O(1)</w:t>
+            </w:r>
           </w:p>
         </w:tc>
       </w:tr>
       <w:tr>
+        <w:trPr>
+          <w:trHeight w:val="21"/>
+        </w:trPr>
         <w:tc>
           <w:tcPr>
-            <w:tcW w:w="0" w:type="auto"/>
+            <w:tcW w:w="6204" w:type="dxa"/>
             <w:tcBorders>
-              <w:top w:val="single" w:sz="8" w:space="0" w:color="000000"/>
-              <w:left w:val="single" w:sz="8" w:space="0" w:color="000000"/>
-              <w:bottom w:val="single" w:sz="8" w:space="0" w:color="000000"/>
-              <w:right w:val="single" w:sz="8" w:space="0" w:color="000000"/>
+              <w:top w:val="single" w:sz="8" w:space="0" w:color="000000" w:themeColor="text1"/>
+              <w:left w:val="single" w:sz="8" w:space="0" w:color="000000" w:themeColor="text1"/>
+              <w:bottom w:val="single" w:sz="8" w:space="0" w:color="000000" w:themeColor="text1"/>
+              <w:right w:val="single" w:sz="8" w:space="0" w:color="000000" w:themeColor="text1"/>
             </w:tcBorders>
             <w:tcMar>
               <w:top w:w="100" w:type="dxa"/>
@@ -8337,12 +9316,12 @@
         </w:tc>
         <w:tc>
           <w:tcPr>
-            <w:tcW w:w="700" w:type="dxa"/>
+            <w:tcW w:w="810" w:type="dxa"/>
             <w:tcBorders>
-              <w:top w:val="single" w:sz="8" w:space="0" w:color="000000"/>
-              <w:left w:val="single" w:sz="8" w:space="0" w:color="000000"/>
-              <w:bottom w:val="single" w:sz="8" w:space="0" w:color="000000"/>
-              <w:right w:val="single" w:sz="8" w:space="0" w:color="000000"/>
+              <w:top w:val="single" w:sz="8" w:space="0" w:color="000000" w:themeColor="text1"/>
+              <w:left w:val="single" w:sz="8" w:space="0" w:color="000000" w:themeColor="text1"/>
+              <w:bottom w:val="single" w:sz="8" w:space="0" w:color="000000" w:themeColor="text1"/>
+              <w:right w:val="single" w:sz="8" w:space="0" w:color="000000" w:themeColor="text1"/>
             </w:tcBorders>
             <w:tcMar>
               <w:top w:w="100" w:type="dxa"/>
@@ -8356,7 +9335,7 @@
             <w:pPr>
               <w:spacing w:after="0" w:line="240" w:lineRule="auto"/>
               <w:rPr>
-                <w:rFonts w:ascii="Times New Roman" w:eastAsia="Times New Roman" w:hAnsi="Times New Roman" w:cs="Times New Roman"/>
+                <w:rFonts w:eastAsia="Times New Roman" w:cs="Arial"/>
                 <w:kern w:val="0"/>
                 <w:sz w:val="24"/>
                 <w:szCs w:val="24"/>
@@ -8364,18 +9343,27 @@
                 <w14:ligatures w14:val="none"/>
               </w:rPr>
             </w:pPr>
+            <w:r>
+              <w:rPr>
+                <w:rFonts w:eastAsia="Times New Roman" w:cs="Arial"/>
+                <w:kern w:val="0"/>
+                <w:lang w:eastAsia="es-CR"/>
+                <w14:ligatures w14:val="none"/>
+              </w:rPr>
+              <w:t>O(1)</w:t>
+            </w:r>
           </w:p>
         </w:tc>
       </w:tr>
       <w:tr>
         <w:tc>
           <w:tcPr>
-            <w:tcW w:w="0" w:type="auto"/>
+            <w:tcW w:w="6204" w:type="dxa"/>
             <w:tcBorders>
-              <w:top w:val="single" w:sz="8" w:space="0" w:color="000000"/>
-              <w:left w:val="single" w:sz="8" w:space="0" w:color="000000"/>
-              <w:bottom w:val="single" w:sz="8" w:space="0" w:color="000000"/>
-              <w:right w:val="single" w:sz="8" w:space="0" w:color="000000"/>
+              <w:top w:val="single" w:sz="8" w:space="0" w:color="000000" w:themeColor="text1"/>
+              <w:left w:val="single" w:sz="8" w:space="0" w:color="000000" w:themeColor="text1"/>
+              <w:bottom w:val="single" w:sz="8" w:space="0" w:color="000000" w:themeColor="text1"/>
+              <w:right w:val="single" w:sz="8" w:space="0" w:color="000000" w:themeColor="text1"/>
             </w:tcBorders>
             <w:tcMar>
               <w:top w:w="100" w:type="dxa"/>
@@ -8433,12 +9421,12 @@
         </w:tc>
         <w:tc>
           <w:tcPr>
-            <w:tcW w:w="700" w:type="dxa"/>
+            <w:tcW w:w="810" w:type="dxa"/>
             <w:tcBorders>
-              <w:top w:val="single" w:sz="8" w:space="0" w:color="000000"/>
-              <w:left w:val="single" w:sz="8" w:space="0" w:color="000000"/>
-              <w:bottom w:val="single" w:sz="8" w:space="0" w:color="000000"/>
-              <w:right w:val="single" w:sz="8" w:space="0" w:color="000000"/>
+              <w:top w:val="single" w:sz="8" w:space="0" w:color="000000" w:themeColor="text1"/>
+              <w:left w:val="single" w:sz="8" w:space="0" w:color="000000" w:themeColor="text1"/>
+              <w:bottom w:val="single" w:sz="8" w:space="0" w:color="000000" w:themeColor="text1"/>
+              <w:right w:val="single" w:sz="8" w:space="0" w:color="000000" w:themeColor="text1"/>
             </w:tcBorders>
             <w:tcMar>
               <w:top w:w="100" w:type="dxa"/>
@@ -8452,7 +9440,7 @@
             <w:pPr>
               <w:spacing w:after="0" w:line="240" w:lineRule="auto"/>
               <w:rPr>
-                <w:rFonts w:ascii="Times New Roman" w:eastAsia="Times New Roman" w:hAnsi="Times New Roman" w:cs="Times New Roman"/>
+                <w:rFonts w:eastAsia="Times New Roman" w:cs="Arial"/>
                 <w:kern w:val="0"/>
                 <w:sz w:val="24"/>
                 <w:szCs w:val="24"/>
@@ -8460,6 +9448,15 @@
                 <w14:ligatures w14:val="none"/>
               </w:rPr>
             </w:pPr>
+            <w:r>
+              <w:rPr>
+                <w:rFonts w:eastAsia="Times New Roman" w:cs="Arial"/>
+                <w:kern w:val="0"/>
+                <w:lang w:eastAsia="es-CR"/>
+                <w14:ligatures w14:val="none"/>
+              </w:rPr>
+              <w:t>O(1)</w:t>
+            </w:r>
           </w:p>
         </w:tc>
       </w:tr>
@@ -8549,7 +9546,7 @@
                     </pic:cNvPicPr>
                   </pic:nvPicPr>
                   <pic:blipFill>
-                    <a:blip r:embed="rId28">
+                    <a:blip r:embed="rId31">
                       <a:extLst>
                         <a:ext uri="{28A0092B-C50C-407E-A947-70E740481C1C}">
                           <a14:useLocalDpi xmlns:a14="http://schemas.microsoft.com/office/drawing/2010/main" val="0"/>
@@ -8583,12 +9580,11 @@
     </w:p>
     <w:p>
       <w:pPr>
-        <w:pStyle w:val="Descripcin"/>
+        <w:pStyle w:val="Caption"/>
         <w:keepNext/>
         <w:jc w:val="center"/>
       </w:pPr>
       <w:r>
-        <w:lastRenderedPageBreak/>
         <w:t xml:space="preserve">Tabla </w:t>
       </w:r>
       <w:r>
@@ -8656,7 +9652,7 @@
                     </pic:cNvPicPr>
                   </pic:nvPicPr>
                   <pic:blipFill>
-                    <a:blip r:embed="rId29">
+                    <a:blip r:embed="rId32">
                       <a:extLst>
                         <a:ext uri="{28A0092B-C50C-407E-A947-70E740481C1C}">
                           <a14:useLocalDpi xmlns:a14="http://schemas.microsoft.com/office/drawing/2010/main" val="0"/>
@@ -8690,7 +9686,7 @@
     </w:p>
     <w:p>
       <w:pPr>
-        <w:pStyle w:val="Descripcin"/>
+        <w:pStyle w:val="Caption"/>
         <w:jc w:val="center"/>
         <w:rPr>
           <w:rFonts w:ascii="Times New Roman" w:eastAsia="Times New Roman" w:hAnsi="Times New Roman" w:cs="Times New Roman"/>
@@ -8762,14 +9758,12 @@
       </w:r>
       <w:r>
         <w:rPr>
-          <w:color w:val="292929"/>
           <w:lang w:eastAsia="es-CR"/>
         </w:rPr>
         <w:t>O(3^(N/3))</w:t>
       </w:r>
       <w:r>
         <w:rPr>
-          <w:color w:val="292929"/>
           <w:lang w:eastAsia="es-CR"/>
         </w:rPr>
         <w:t>, esto según la literatura</w:t>
@@ -8822,14 +9816,7 @@
         <w:rPr>
           <w:lang w:eastAsia="es-CR"/>
         </w:rPr>
-        <w:t xml:space="preserve">Esto se puede apreciar mejor en [5] donde se muestra que el comportamiento de la búsqueda local al aplicar las pruebas de DINAMICS, logra obtener los resultados </w:t>
-      </w:r>
-      <w:r>
-        <w:rPr>
-          <w:lang w:eastAsia="es-CR"/>
-        </w:rPr>
-        <w:lastRenderedPageBreak/>
-        <w:t>esperados, logrando ser más eficiente que el Bron el cual según [8], hace mención del comportamiento inevitable que llega a poseer el Bron en entradas grandes, siendo su comportamiento exponencial.</w:t>
+        <w:t>Esto se puede apreciar mejor en [5] donde se muestra que el comportamiento de la búsqueda local al aplicar las pruebas de DINAMICS, logra obtener los resultados esperados, logrando ser más eficiente que el Bron el cual según [8], hace mención del comportamiento inevitable que llega a poseer el Bron en entradas grandes, siendo su comportamiento exponencial.</w:t>
       </w:r>
     </w:p>
     <w:p>
@@ -8866,7 +9853,7 @@
           <w14:ligatures w14:val="none"/>
         </w:rPr>
       </w:pPr>
-      <w:bookmarkStart w:id="24" w:name="_Toc164079494"/>
+      <w:bookmarkStart w:id="33" w:name="_Toc164079494"/>
       <w:r>
         <w:rPr>
           <w:rFonts w:eastAsia="Times New Roman" w:cs="Arial"/>
@@ -8877,10 +9864,9 @@
           <w:lang w:eastAsia="es-CR"/>
           <w14:ligatures w14:val="none"/>
         </w:rPr>
-        <w:lastRenderedPageBreak/>
         <w:t>Medición analítica</w:t>
       </w:r>
-      <w:bookmarkEnd w:id="24"/>
+      <w:bookmarkEnd w:id="33"/>
     </w:p>
     <w:p>
       <w:pPr>
@@ -8897,7 +9883,7 @@
           <w14:ligatures w14:val="none"/>
         </w:rPr>
       </w:pPr>
-      <w:bookmarkStart w:id="25" w:name="_Toc164079495"/>
+      <w:bookmarkStart w:id="34" w:name="_Toc164079495"/>
       <w:r>
         <w:rPr>
           <w:rFonts w:eastAsia="Times New Roman" w:cs="Arial"/>
@@ -8910,7 +9896,7 @@
         </w:rPr>
         <w:t>Bron - Kersboch</w:t>
       </w:r>
-      <w:bookmarkEnd w:id="25"/>
+      <w:bookmarkEnd w:id="34"/>
     </w:p>
     <w:tbl>
       <w:tblPr>
@@ -8937,10 +9923,10 @@
             <w:tcW w:w="6904" w:type="dxa"/>
             <w:gridSpan w:val="2"/>
             <w:tcBorders>
-              <w:top w:val="single" w:sz="8" w:space="0" w:color="000000"/>
-              <w:left w:val="single" w:sz="8" w:space="0" w:color="000000"/>
-              <w:bottom w:val="single" w:sz="8" w:space="0" w:color="000000"/>
-              <w:right w:val="single" w:sz="8" w:space="0" w:color="000000"/>
+              <w:top w:val="single" w:sz="8" w:space="0" w:color="000000" w:themeColor="text1"/>
+              <w:left w:val="single" w:sz="8" w:space="0" w:color="000000" w:themeColor="text1"/>
+              <w:bottom w:val="single" w:sz="8" w:space="0" w:color="000000" w:themeColor="text1"/>
+              <w:right w:val="single" w:sz="8" w:space="0" w:color="000000" w:themeColor="text1"/>
             </w:tcBorders>
             <w:tcMar>
               <w:top w:w="100" w:type="dxa"/>
@@ -9001,10 +9987,10 @@
           <w:tcPr>
             <w:tcW w:w="2134" w:type="dxa"/>
             <w:tcBorders>
-              <w:top w:val="single" w:sz="8" w:space="0" w:color="000000"/>
-              <w:left w:val="single" w:sz="8" w:space="0" w:color="000000"/>
-              <w:bottom w:val="single" w:sz="8" w:space="0" w:color="000000"/>
-              <w:right w:val="single" w:sz="8" w:space="0" w:color="000000"/>
+              <w:top w:val="single" w:sz="8" w:space="0" w:color="000000" w:themeColor="text1"/>
+              <w:left w:val="single" w:sz="8" w:space="0" w:color="000000" w:themeColor="text1"/>
+              <w:bottom w:val="single" w:sz="8" w:space="0" w:color="000000" w:themeColor="text1"/>
+              <w:right w:val="single" w:sz="8" w:space="0" w:color="000000" w:themeColor="text1"/>
             </w:tcBorders>
             <w:tcMar>
               <w:top w:w="100" w:type="dxa"/>
@@ -9047,10 +10033,10 @@
           <w:tcPr>
             <w:tcW w:w="6479" w:type="dxa"/>
             <w:tcBorders>
-              <w:top w:val="single" w:sz="8" w:space="0" w:color="000000"/>
-              <w:left w:val="single" w:sz="8" w:space="0" w:color="000000"/>
-              <w:bottom w:val="single" w:sz="8" w:space="0" w:color="000000"/>
-              <w:right w:val="single" w:sz="8" w:space="0" w:color="000000"/>
+              <w:top w:val="single" w:sz="8" w:space="0" w:color="000000" w:themeColor="text1"/>
+              <w:left w:val="single" w:sz="8" w:space="0" w:color="000000" w:themeColor="text1"/>
+              <w:bottom w:val="single" w:sz="8" w:space="0" w:color="000000" w:themeColor="text1"/>
+              <w:right w:val="single" w:sz="8" w:space="0" w:color="000000" w:themeColor="text1"/>
             </w:tcBorders>
             <w:tcMar>
               <w:top w:w="100" w:type="dxa"/>
@@ -9835,10 +10821,10 @@
             <w:tcW w:w="2559" w:type="dxa"/>
             <w:gridSpan w:val="2"/>
             <w:tcBorders>
-              <w:top w:val="single" w:sz="8" w:space="0" w:color="000000"/>
-              <w:left w:val="single" w:sz="8" w:space="0" w:color="000000"/>
-              <w:bottom w:val="single" w:sz="8" w:space="0" w:color="000000"/>
-              <w:right w:val="single" w:sz="8" w:space="0" w:color="000000"/>
+              <w:top w:val="single" w:sz="8" w:space="0" w:color="000000" w:themeColor="text1"/>
+              <w:left w:val="single" w:sz="8" w:space="0" w:color="000000" w:themeColor="text1"/>
+              <w:bottom w:val="single" w:sz="8" w:space="0" w:color="000000" w:themeColor="text1"/>
+              <w:right w:val="single" w:sz="8" w:space="0" w:color="000000" w:themeColor="text1"/>
             </w:tcBorders>
             <w:tcMar>
               <w:top w:w="100" w:type="dxa"/>
@@ -10040,7 +11026,8 @@
             <w:pPr>
               <w:spacing w:after="0" w:line="240" w:lineRule="auto"/>
               <w:rPr>
-                <w:rFonts w:ascii="Times New Roman" w:eastAsia="Times New Roman" w:hAnsi="Times New Roman" w:cs="Times New Roman"/>
+                <w:rFonts w:eastAsia="Times New Roman" w:cs="Arial"/>
+                <w:color w:val="000000" w:themeColor="text1"/>
                 <w:kern w:val="0"/>
                 <w:sz w:val="20"/>
                 <w:szCs w:val="20"/>
@@ -10058,7 +11045,7 @@
                 <w:lang w:val="en-US" w:eastAsia="es-CR"/>
                 <w14:ligatures w14:val="none"/>
               </w:rPr>
-              <w:t>idr</w:t>
+              <w:t>i</w:t>
             </w:r>
           </w:p>
           <w:p>
@@ -10267,7 +11254,8 @@
             <w:pPr>
               <w:spacing w:after="0" w:line="240" w:lineRule="auto"/>
               <w:rPr>
-                <w:rFonts w:ascii="Times New Roman" w:eastAsia="Times New Roman" w:hAnsi="Times New Roman" w:cs="Times New Roman"/>
+                <w:rFonts w:eastAsia="Times New Roman" w:cs="Arial"/>
+                <w:color w:val="000000" w:themeColor="text1"/>
                 <w:kern w:val="0"/>
                 <w:sz w:val="20"/>
                 <w:szCs w:val="20"/>
@@ -10285,7 +11273,7 @@
                 <w:lang w:val="en-US" w:eastAsia="es-CR"/>
                 <w14:ligatures w14:val="none"/>
               </w:rPr>
-              <w:t>idk</w:t>
+              <w:t>n</w:t>
             </w:r>
           </w:p>
           <w:p>
@@ -10518,7 +11506,8 @@
             <w:pPr>
               <w:spacing w:after="0" w:line="240" w:lineRule="auto"/>
               <w:rPr>
-                <w:rFonts w:ascii="Times New Roman" w:eastAsia="Times New Roman" w:hAnsi="Times New Roman" w:cs="Times New Roman"/>
+                <w:rFonts w:eastAsia="Times New Roman" w:cs="Arial"/>
+                <w:color w:val="000000" w:themeColor="text1"/>
                 <w:kern w:val="0"/>
                 <w:sz w:val="20"/>
                 <w:szCs w:val="20"/>
@@ -10536,7 +11525,7 @@
                 <w:lang w:val="en-US" w:eastAsia="es-CR"/>
                 <w14:ligatures w14:val="none"/>
               </w:rPr>
-              <w:t>idk cause is for</w:t>
+              <w:t>n</w:t>
             </w:r>
           </w:p>
           <w:p>
@@ -10571,10 +11560,10 @@
           <w:tcPr>
             <w:tcW w:w="6479" w:type="dxa"/>
             <w:tcBorders>
-              <w:top w:val="single" w:sz="8" w:space="0" w:color="000000"/>
-              <w:left w:val="single" w:sz="8" w:space="0" w:color="000000"/>
-              <w:bottom w:val="single" w:sz="8" w:space="0" w:color="000000"/>
-              <w:right w:val="single" w:sz="8" w:space="0" w:color="000000"/>
+              <w:top w:val="single" w:sz="8" w:space="0" w:color="000000" w:themeColor="text1"/>
+              <w:left w:val="single" w:sz="8" w:space="0" w:color="000000" w:themeColor="text1"/>
+              <w:bottom w:val="single" w:sz="8" w:space="0" w:color="000000" w:themeColor="text1"/>
+              <w:right w:val="single" w:sz="8" w:space="0" w:color="000000" w:themeColor="text1"/>
             </w:tcBorders>
             <w:tcMar>
               <w:top w:w="100" w:type="dxa"/>
@@ -10613,10 +11602,10 @@
             <w:tcW w:w="2559" w:type="dxa"/>
             <w:gridSpan w:val="2"/>
             <w:tcBorders>
-              <w:top w:val="single" w:sz="8" w:space="0" w:color="000000"/>
-              <w:left w:val="single" w:sz="8" w:space="0" w:color="000000"/>
-              <w:bottom w:val="single" w:sz="8" w:space="0" w:color="000000"/>
-              <w:right w:val="single" w:sz="8" w:space="0" w:color="000000"/>
+              <w:top w:val="single" w:sz="8" w:space="0" w:color="000000" w:themeColor="text1"/>
+              <w:left w:val="single" w:sz="8" w:space="0" w:color="000000" w:themeColor="text1"/>
+              <w:bottom w:val="single" w:sz="8" w:space="0" w:color="000000" w:themeColor="text1"/>
+              <w:right w:val="single" w:sz="8" w:space="0" w:color="000000" w:themeColor="text1"/>
             </w:tcBorders>
             <w:tcMar>
               <w:top w:w="100" w:type="dxa"/>
@@ -10646,10 +11635,10 @@
           <w:tcPr>
             <w:tcW w:w="6479" w:type="dxa"/>
             <w:tcBorders>
-              <w:top w:val="single" w:sz="8" w:space="0" w:color="000000"/>
-              <w:left w:val="single" w:sz="8" w:space="0" w:color="000000"/>
-              <w:bottom w:val="single" w:sz="8" w:space="0" w:color="000000"/>
-              <w:right w:val="single" w:sz="8" w:space="0" w:color="000000"/>
+              <w:top w:val="single" w:sz="8" w:space="0" w:color="000000" w:themeColor="text1"/>
+              <w:left w:val="single" w:sz="8" w:space="0" w:color="000000" w:themeColor="text1"/>
+              <w:bottom w:val="single" w:sz="8" w:space="0" w:color="000000" w:themeColor="text1"/>
+              <w:right w:val="single" w:sz="8" w:space="0" w:color="000000" w:themeColor="text1"/>
             </w:tcBorders>
             <w:tcMar>
               <w:top w:w="100" w:type="dxa"/>
@@ -10690,10 +11679,10 @@
             <w:tcW w:w="2559" w:type="dxa"/>
             <w:gridSpan w:val="2"/>
             <w:tcBorders>
-              <w:top w:val="single" w:sz="8" w:space="0" w:color="000000"/>
-              <w:left w:val="single" w:sz="8" w:space="0" w:color="000000"/>
-              <w:bottom w:val="single" w:sz="8" w:space="0" w:color="000000"/>
-              <w:right w:val="single" w:sz="8" w:space="0" w:color="000000"/>
+              <w:top w:val="single" w:sz="8" w:space="0" w:color="000000" w:themeColor="text1"/>
+              <w:left w:val="single" w:sz="8" w:space="0" w:color="000000" w:themeColor="text1"/>
+              <w:bottom w:val="single" w:sz="8" w:space="0" w:color="000000" w:themeColor="text1"/>
+              <w:right w:val="single" w:sz="8" w:space="0" w:color="000000" w:themeColor="text1"/>
             </w:tcBorders>
             <w:tcMar>
               <w:top w:w="100" w:type="dxa"/>
@@ -10734,7 +11723,7 @@
           <w14:ligatures w14:val="none"/>
         </w:rPr>
       </w:pPr>
-      <w:bookmarkStart w:id="26" w:name="_Toc164079496"/>
+      <w:bookmarkStart w:id="35" w:name="_Toc164079496"/>
       <w:r>
         <w:rPr>
           <w:rFonts w:eastAsia="Times New Roman" w:cs="Arial"/>
@@ -10745,10 +11734,9 @@
           <w:lang w:eastAsia="es-CR"/>
           <w14:ligatures w14:val="none"/>
         </w:rPr>
-        <w:lastRenderedPageBreak/>
         <w:t>Búsqueda Local</w:t>
       </w:r>
-      <w:bookmarkEnd w:id="26"/>
+      <w:bookmarkEnd w:id="35"/>
       <w:r>
         <w:rPr>
           <w:rFonts w:eastAsia="Times New Roman" w:cs="Arial"/>
@@ -10785,10 +11773,10 @@
           <w:tcPr>
             <w:tcW w:w="0" w:type="auto"/>
             <w:tcBorders>
-              <w:top w:val="single" w:sz="8" w:space="0" w:color="000000"/>
-              <w:left w:val="single" w:sz="8" w:space="0" w:color="000000"/>
-              <w:bottom w:val="single" w:sz="8" w:space="0" w:color="000000"/>
-              <w:right w:val="single" w:sz="8" w:space="0" w:color="000000"/>
+              <w:top w:val="single" w:sz="8" w:space="0" w:color="000000" w:themeColor="text1"/>
+              <w:left w:val="single" w:sz="8" w:space="0" w:color="000000" w:themeColor="text1"/>
+              <w:bottom w:val="single" w:sz="8" w:space="0" w:color="000000" w:themeColor="text1"/>
+              <w:right w:val="single" w:sz="8" w:space="0" w:color="000000" w:themeColor="text1"/>
             </w:tcBorders>
             <w:tcMar>
               <w:top w:w="100" w:type="dxa"/>
@@ -10849,10 +11837,10 @@
           <w:tcPr>
             <w:tcW w:w="0" w:type="auto"/>
             <w:tcBorders>
-              <w:top w:val="single" w:sz="8" w:space="0" w:color="000000"/>
-              <w:left w:val="single" w:sz="8" w:space="0" w:color="000000"/>
-              <w:bottom w:val="single" w:sz="8" w:space="0" w:color="000000"/>
-              <w:right w:val="single" w:sz="8" w:space="0" w:color="000000"/>
+              <w:top w:val="single" w:sz="8" w:space="0" w:color="000000" w:themeColor="text1"/>
+              <w:left w:val="single" w:sz="8" w:space="0" w:color="000000" w:themeColor="text1"/>
+              <w:bottom w:val="single" w:sz="8" w:space="0" w:color="000000" w:themeColor="text1"/>
+              <w:right w:val="single" w:sz="8" w:space="0" w:color="000000" w:themeColor="text1"/>
             </w:tcBorders>
             <w:tcMar>
               <w:top w:w="100" w:type="dxa"/>
@@ -10895,10 +11883,10 @@
           <w:tcPr>
             <w:tcW w:w="0" w:type="auto"/>
             <w:tcBorders>
-              <w:top w:val="single" w:sz="8" w:space="0" w:color="000000"/>
-              <w:left w:val="single" w:sz="8" w:space="0" w:color="000000"/>
-              <w:bottom w:val="single" w:sz="8" w:space="0" w:color="000000"/>
-              <w:right w:val="single" w:sz="8" w:space="0" w:color="000000"/>
+              <w:top w:val="single" w:sz="8" w:space="0" w:color="000000" w:themeColor="text1"/>
+              <w:left w:val="single" w:sz="8" w:space="0" w:color="000000" w:themeColor="text1"/>
+              <w:bottom w:val="single" w:sz="8" w:space="0" w:color="000000" w:themeColor="text1"/>
+              <w:right w:val="single" w:sz="8" w:space="0" w:color="000000" w:themeColor="text1"/>
             </w:tcBorders>
             <w:tcMar>
               <w:top w:w="100" w:type="dxa"/>
@@ -10962,16 +11950,16 @@
                 <w:kern w:val="0"/>
                 <w:sz w:val="24"/>
                 <w:szCs w:val="24"/>
-                <w:lang w:val="en-US" w:eastAsia="es-CR"/>
-                <w14:ligatures w14:val="none"/>
-              </w:rPr>
-            </w:pPr>
-            <w:r>
-              <w:rPr>
-                <w:rFonts w:eastAsia="Times New Roman" w:cs="Arial"/>
-                <w:color w:val="000000"/>
-                <w:kern w:val="0"/>
-                <w:lang w:val="en-US" w:eastAsia="es-CR"/>
+                <w:lang w:eastAsia="es-CR"/>
+                <w14:ligatures w14:val="none"/>
+              </w:rPr>
+            </w:pPr>
+            <w:r>
+              <w:rPr>
+                <w:rFonts w:eastAsia="Times New Roman" w:cs="Arial"/>
+                <w:color w:val="000000"/>
+                <w:kern w:val="0"/>
+                <w:lang w:eastAsia="es-CR"/>
                 <w14:ligatures w14:val="none"/>
               </w:rPr>
               <w:t>        Set&lt;Integer&gt; candidates = new HashSet&lt;&gt;() ;</w:t>
@@ -11655,10 +12643,10 @@
           <w:tcPr>
             <w:tcW w:w="0" w:type="auto"/>
             <w:tcBorders>
-              <w:top w:val="single" w:sz="8" w:space="0" w:color="000000"/>
-              <w:left w:val="single" w:sz="8" w:space="0" w:color="000000"/>
-              <w:bottom w:val="single" w:sz="8" w:space="0" w:color="000000"/>
-              <w:right w:val="single" w:sz="8" w:space="0" w:color="000000"/>
+              <w:top w:val="single" w:sz="8" w:space="0" w:color="000000" w:themeColor="text1"/>
+              <w:left w:val="single" w:sz="8" w:space="0" w:color="000000" w:themeColor="text1"/>
+              <w:bottom w:val="single" w:sz="8" w:space="0" w:color="000000" w:themeColor="text1"/>
+              <w:right w:val="single" w:sz="8" w:space="0" w:color="000000" w:themeColor="text1"/>
             </w:tcBorders>
             <w:tcMar>
               <w:top w:w="100" w:type="dxa"/>
@@ -11931,33 +12919,17 @@
               <w:spacing w:after="240" w:line="240" w:lineRule="auto"/>
               <w:rPr>
                 <w:rFonts w:ascii="Times New Roman" w:eastAsia="Times New Roman" w:hAnsi="Times New Roman" w:cs="Times New Roman"/>
-                <w:kern w:val="0"/>
                 <w:sz w:val="24"/>
                 <w:szCs w:val="24"/>
                 <w:lang w:eastAsia="es-CR"/>
-                <w14:ligatures w14:val="none"/>
-              </w:rPr>
-            </w:pPr>
-          </w:p>
-          <w:p>
-            <w:pPr>
-              <w:spacing w:after="0" w:line="240" w:lineRule="auto"/>
-              <w:rPr>
-                <w:rFonts w:ascii="Times New Roman" w:eastAsia="Times New Roman" w:hAnsi="Times New Roman" w:cs="Times New Roman"/>
-                <w:kern w:val="0"/>
+              </w:rPr>
+            </w:pPr>
+            <w:r>
+              <w:rPr>
+                <w:rFonts w:ascii="Times New Roman" w:eastAsia="Times New Roman" w:hAnsi="Times New Roman" w:cs="Times New Roman"/>
                 <w:sz w:val="24"/>
                 <w:szCs w:val="24"/>
                 <w:lang w:eastAsia="es-CR"/>
-                <w14:ligatures w14:val="none"/>
-              </w:rPr>
-            </w:pPr>
-            <w:r>
-              <w:rPr>
-                <w:rFonts w:eastAsia="Times New Roman" w:cs="Arial"/>
-                <w:color w:val="000000"/>
-                <w:kern w:val="0"/>
-                <w:lang w:eastAsia="es-CR"/>
-                <w14:ligatures w14:val="none"/>
               </w:rPr>
               <w:t>1</w:t>
             </w:r>
@@ -11987,7 +12959,7 @@
           </w:p>
           <w:p>
             <w:pPr>
-              <w:spacing w:after="240" w:line="240" w:lineRule="auto"/>
+              <w:spacing w:after="0" w:line="240" w:lineRule="auto"/>
               <w:rPr>
                 <w:rFonts w:ascii="Times New Roman" w:eastAsia="Times New Roman" w:hAnsi="Times New Roman" w:cs="Times New Roman"/>
                 <w:kern w:val="0"/>
@@ -11999,6 +12971,19 @@
             </w:pPr>
             <w:r>
               <w:rPr>
+                <w:rFonts w:eastAsia="Times New Roman" w:cs="Arial"/>
+                <w:color w:val="000000"/>
+                <w:kern w:val="0"/>
+                <w:lang w:eastAsia="es-CR"/>
+                <w14:ligatures w14:val="none"/>
+              </w:rPr>
+              <w:t>1</w:t>
+            </w:r>
+          </w:p>
+          <w:p>
+            <w:pPr>
+              <w:spacing w:after="240" w:line="240" w:lineRule="auto"/>
+              <w:rPr>
                 <w:rFonts w:ascii="Times New Roman" w:eastAsia="Times New Roman" w:hAnsi="Times New Roman" w:cs="Times New Roman"/>
                 <w:kern w:val="0"/>
                 <w:sz w:val="24"/>
@@ -12006,7 +12991,15 @@
                 <w:lang w:eastAsia="es-CR"/>
                 <w14:ligatures w14:val="none"/>
               </w:rPr>
+            </w:pPr>
+            <w:r>
+              <w:t>1</w:t>
+            </w:r>
+            <w:r>
               <w:br/>
+            </w:r>
+            <w:r>
+              <w:t>1</w:t>
             </w:r>
           </w:p>
           <w:p>
@@ -12146,10 +13139,10 @@
           <w:tcPr>
             <w:tcW w:w="0" w:type="auto"/>
             <w:tcBorders>
-              <w:top w:val="single" w:sz="8" w:space="0" w:color="000000"/>
-              <w:left w:val="single" w:sz="8" w:space="0" w:color="000000"/>
-              <w:bottom w:val="single" w:sz="8" w:space="0" w:color="000000"/>
-              <w:right w:val="single" w:sz="8" w:space="0" w:color="000000"/>
+              <w:top w:val="single" w:sz="8" w:space="0" w:color="000000" w:themeColor="text1"/>
+              <w:left w:val="single" w:sz="8" w:space="0" w:color="000000" w:themeColor="text1"/>
+              <w:bottom w:val="single" w:sz="8" w:space="0" w:color="000000" w:themeColor="text1"/>
+              <w:right w:val="single" w:sz="8" w:space="0" w:color="000000" w:themeColor="text1"/>
             </w:tcBorders>
             <w:tcMar>
               <w:top w:w="100" w:type="dxa"/>
@@ -12187,10 +13180,10 @@
           <w:tcPr>
             <w:tcW w:w="0" w:type="auto"/>
             <w:tcBorders>
-              <w:top w:val="single" w:sz="8" w:space="0" w:color="000000"/>
-              <w:left w:val="single" w:sz="8" w:space="0" w:color="000000"/>
-              <w:bottom w:val="single" w:sz="8" w:space="0" w:color="000000"/>
-              <w:right w:val="single" w:sz="8" w:space="0" w:color="000000"/>
+              <w:top w:val="single" w:sz="8" w:space="0" w:color="000000" w:themeColor="text1"/>
+              <w:left w:val="single" w:sz="8" w:space="0" w:color="000000" w:themeColor="text1"/>
+              <w:bottom w:val="single" w:sz="8" w:space="0" w:color="000000" w:themeColor="text1"/>
+              <w:right w:val="single" w:sz="8" w:space="0" w:color="000000" w:themeColor="text1"/>
             </w:tcBorders>
             <w:tcMar>
               <w:top w:w="100" w:type="dxa"/>
@@ -12220,10 +13213,10 @@
           <w:tcPr>
             <w:tcW w:w="0" w:type="auto"/>
             <w:tcBorders>
-              <w:top w:val="single" w:sz="8" w:space="0" w:color="000000"/>
-              <w:left w:val="single" w:sz="8" w:space="0" w:color="000000"/>
-              <w:bottom w:val="single" w:sz="8" w:space="0" w:color="000000"/>
-              <w:right w:val="single" w:sz="8" w:space="0" w:color="000000"/>
+              <w:top w:val="single" w:sz="8" w:space="0" w:color="000000" w:themeColor="text1"/>
+              <w:left w:val="single" w:sz="8" w:space="0" w:color="000000" w:themeColor="text1"/>
+              <w:bottom w:val="single" w:sz="8" w:space="0" w:color="000000" w:themeColor="text1"/>
+              <w:right w:val="single" w:sz="8" w:space="0" w:color="000000" w:themeColor="text1"/>
             </w:tcBorders>
             <w:tcMar>
               <w:top w:w="100" w:type="dxa"/>
@@ -12263,10 +13256,10 @@
           <w:tcPr>
             <w:tcW w:w="0" w:type="auto"/>
             <w:tcBorders>
-              <w:top w:val="single" w:sz="8" w:space="0" w:color="000000"/>
-              <w:left w:val="single" w:sz="8" w:space="0" w:color="000000"/>
-              <w:bottom w:val="single" w:sz="8" w:space="0" w:color="000000"/>
-              <w:right w:val="single" w:sz="8" w:space="0" w:color="000000"/>
+              <w:top w:val="single" w:sz="8" w:space="0" w:color="000000" w:themeColor="text1"/>
+              <w:left w:val="single" w:sz="8" w:space="0" w:color="000000" w:themeColor="text1"/>
+              <w:bottom w:val="single" w:sz="8" w:space="0" w:color="000000" w:themeColor="text1"/>
+              <w:right w:val="single" w:sz="8" w:space="0" w:color="000000" w:themeColor="text1"/>
             </w:tcBorders>
             <w:tcMar>
               <w:top w:w="100" w:type="dxa"/>
@@ -12307,7 +13300,7 @@
           <w14:ligatures w14:val="none"/>
         </w:rPr>
       </w:pPr>
-      <w:bookmarkStart w:id="27" w:name="_Toc164079497"/>
+      <w:bookmarkStart w:id="36" w:name="_Toc164079497"/>
       <w:r>
         <w:rPr>
           <w:rFonts w:eastAsia="Times New Roman" w:cs="Arial"/>
@@ -12318,10 +13311,9 @@
           <w:lang w:eastAsia="es-CR"/>
           <w14:ligatures w14:val="none"/>
         </w:rPr>
-        <w:lastRenderedPageBreak/>
         <w:t>Conclusiones</w:t>
       </w:r>
-      <w:bookmarkEnd w:id="27"/>
+      <w:bookmarkEnd w:id="36"/>
     </w:p>
     <w:p>
       <w:pPr>
@@ -12352,7 +13344,25 @@
         <w:rPr>
           <w:lang w:eastAsia="es-CR"/>
         </w:rPr>
-        <w:t>Por un lado, el algoritmo de Bron-Kerbosch presenta una complejidad temporal exponencial en el peor de los casos, lo que lo hace menos eficiente para grafos densos o con muchos cliques. Su enfoque exhaustivo de explorar las posibles combinaciones de vértices puede resultar en un alto costo computacional, especialmente para grafos relativamente pequeños. Aunque puede encontrar el clique máximo, su rendimiento puede deteriorarse para grafos grandes debido a su naturaleza poco selectiva.</w:t>
+        <w:t>Por un lado, el algoritmo de Bron-Kerbosch presenta una complejidad temporal exponencial en el peor de los casos, lo que lo hace menos eficiente para grafos densos o con muchos cliques. Su enfoque exhaustivo de explorar las posibles combinaciones de vértices puede resultar en un alto costo computacional, especialmente para grafos relativamente</w:t>
+      </w:r>
+      <w:r>
+        <w:rPr>
+          <w:lang w:eastAsia="es-CR"/>
+        </w:rPr>
+        <w:t xml:space="preserve"> gr</w:t>
+      </w:r>
+      <w:r>
+        <w:rPr>
+          <w:lang w:eastAsia="es-CR"/>
+        </w:rPr>
+        <w:t>andes</w:t>
+      </w:r>
+      <w:r>
+        <w:rPr>
+          <w:lang w:eastAsia="es-CR"/>
+        </w:rPr>
+        <w:t>. Aunque puede encontrar el clique máximo, su rendimiento puede deteriorarse para grafos grandes debido a su naturaleza poco selectiva.</w:t>
       </w:r>
     </w:p>
     <w:p>
@@ -12384,7 +13394,19 @@
         <w:rPr>
           <w:lang w:eastAsia="es-CR"/>
         </w:rPr>
-        <w:t>En nuestra evaluación analítica y empírica, la Búsqueda Local demostró ser más eficiente en la mayoría de los casos, especialmente para grafos grandes con densidad variable. Sin embargo, es importante tener en cuenta que la eficiencia de cada algoritmo puede variar según la entrada de los datos, incluyendo la cantidad de vértices y arcos en el grafo.</w:t>
+        <w:t xml:space="preserve">En nuestra evaluación </w:t>
+      </w:r>
+      <w:r>
+        <w:rPr>
+          <w:lang w:eastAsia="es-CR"/>
+        </w:rPr>
+        <w:t>gráfica</w:t>
+      </w:r>
+      <w:r>
+        <w:rPr>
+          <w:lang w:eastAsia="es-CR"/>
+        </w:rPr>
+        <w:t xml:space="preserve"> y empírica, la Búsqueda Local demostró ser más eficiente en la mayoría de los casos, especialmente para grafos grandes con densidad variable. Sin embargo, es importante tener en cuenta que la eficiencia de cada algoritmo puede variar según la entrada de los datos, incluyendo la cantidad de vértices y arcos en el grafo.</w:t>
       </w:r>
     </w:p>
     <w:p>
@@ -12481,11 +13503,11 @@
           <w:kern w:val="36"/>
           <w:sz w:val="48"/>
           <w:szCs w:val="48"/>
-          <w:lang w:eastAsia="es-CR"/>
+          <w:lang w:val="en-US" w:eastAsia="es-CR"/>
           <w14:ligatures w14:val="none"/>
         </w:rPr>
       </w:pPr>
-      <w:bookmarkStart w:id="28" w:name="_Toc164079498"/>
+      <w:bookmarkStart w:id="37" w:name="_Toc164079498"/>
       <w:r>
         <w:rPr>
           <w:rFonts w:eastAsia="Times New Roman" w:cs="Arial"/>
@@ -12493,12 +13515,12 @@
           <w:kern w:val="36"/>
           <w:sz w:val="40"/>
           <w:szCs w:val="40"/>
-          <w:lang w:eastAsia="es-CR"/>
+          <w:lang w:val="en-US" w:eastAsia="es-CR"/>
           <w14:ligatures w14:val="none"/>
         </w:rPr>
         <w:t>Bibliografía</w:t>
       </w:r>
-      <w:bookmarkEnd w:id="28"/>
+      <w:bookmarkEnd w:id="37"/>
     </w:p>
     <w:p>
       <w:pPr>
@@ -12830,6 +13852,13 @@
       </w:r>
     </w:p>
   </w:endnote>
+  <w:endnote w:type="continuationNotice" w:id="1">
+    <w:p>
+      <w:pPr>
+        <w:spacing w:after="0" w:line="240" w:lineRule="auto"/>
+      </w:pPr>
+    </w:p>
+  </w:endnote>
 </w:endnotes>
 </file>
 
@@ -12837,13 +13866,13 @@
 <w:ftr xmlns:wpc="http://schemas.microsoft.com/office/word/2010/wordprocessingCanvas" xmlns:cx="http://schemas.microsoft.com/office/drawing/2014/chartex" xmlns:cx1="http://schemas.microsoft.com/office/drawing/2015/9/8/chartex" xmlns:cx2="http://schemas.microsoft.com/office/drawing/2015/10/21/chartex" xmlns:cx3="http://schemas.microsoft.com/office/drawing/2016/5/9/chartex" xmlns:cx4="http://schemas.microsoft.com/office/drawing/2016/5/10/chartex" xmlns:cx5="http://schemas.microsoft.com/office/drawing/2016/5/11/chartex" xmlns:cx6="http://schemas.microsoft.com/office/drawing/2016/5/12/chartex" xmlns:cx7="http://schemas.microsoft.com/office/drawing/2016/5/13/chartex" xmlns:cx8="http://schemas.microsoft.com/office/drawing/2016/5/14/chartex" xmlns:mc="http://schemas.openxmlformats.org/markup-compatibility/2006" xmlns:aink="http://schemas.microsoft.com/office/drawing/2016/ink" xmlns:am3d="http://schemas.microsoft.com/office/drawing/2017/model3d" xmlns:o="urn:schemas-microsoft-com:office:office" xmlns:oel="http://schemas.microsoft.com/office/2019/extlst" xmlns:r="http://schemas.openxmlformats.org/officeDocument/2006/relationships" xmlns:m="http://schemas.openxmlformats.org/officeDocument/2006/math" xmlns:v="urn:schemas-microsoft-com:vml" xmlns:wp14="http://schemas.microsoft.com/office/word/2010/wordprocessingDrawing" xmlns:wp="http://schemas.openxmlformats.org/drawingml/2006/wordprocessingDrawing" xmlns:w10="urn:schemas-microsoft-com:office:word" xmlns:w="http://schemas.openxmlformats.org/wordprocessingml/2006/main" xmlns:w14="http://schemas.microsoft.com/office/word/2010/wordml" xmlns:w15="http://schemas.microsoft.com/office/word/2012/wordml" xmlns:w16cex="http://schemas.microsoft.com/office/word/2018/wordml/cex" xmlns:w16cid="http://schemas.microsoft.com/office/word/2016/wordml/cid" xmlns:w16="http://schemas.microsoft.com/office/word/2018/wordml" xmlns:w16du="http://schemas.microsoft.com/office/word/2023/wordml/word16du" xmlns:w16sdtdh="http://schemas.microsoft.com/office/word/2020/wordml/sdtdatahash" xmlns:w16se="http://schemas.microsoft.com/office/word/2015/wordml/symex" xmlns:wpg="http://schemas.microsoft.com/office/word/2010/wordprocessingGroup" xmlns:wpi="http://schemas.microsoft.com/office/word/2010/wordprocessingInk" xmlns:wne="http://schemas.microsoft.com/office/word/2006/wordml" xmlns:wps="http://schemas.microsoft.com/office/word/2010/wordprocessingShape" mc:Ignorable="w14 w15 w16se w16cid w16 w16cex w16sdtdh w16du wp14">
   <w:p>
     <w:pPr>
-      <w:pStyle w:val="Piedepgina"/>
+      <w:pStyle w:val="Footer"/>
       <w:jc w:val="right"/>
     </w:pPr>
   </w:p>
   <w:p>
     <w:pPr>
-      <w:pStyle w:val="Piedepgina"/>
+      <w:pStyle w:val="Footer"/>
     </w:pPr>
   </w:p>
 </w:ftr>
@@ -12862,7 +13891,7 @@
     <w:sdtContent>
       <w:p>
         <w:pPr>
-          <w:pStyle w:val="Piedepgina"/>
+          <w:pStyle w:val="Footer"/>
           <w:jc w:val="center"/>
         </w:pPr>
         <w:r>
@@ -12888,7 +13917,7 @@
   </w:sdt>
   <w:p>
     <w:pPr>
-      <w:pStyle w:val="Piedepgina"/>
+      <w:pStyle w:val="Footer"/>
     </w:pPr>
   </w:p>
 </w:ftr>
@@ -12914,7 +13943,7 @@
     <w:sdtContent>
       <w:p>
         <w:pPr>
-          <w:pStyle w:val="Piedepgina"/>
+          <w:pStyle w:val="Footer"/>
           <w:pBdr>
             <w:top w:val="single" w:sz="4" w:space="1" w:color="D9D9D9" w:themeColor="background1" w:themeShade="D9"/>
           </w:pBdr>
@@ -12957,7 +13986,7 @@
   </w:sdt>
   <w:p>
     <w:pPr>
-      <w:pStyle w:val="Piedepgina"/>
+      <w:pStyle w:val="Footer"/>
     </w:pPr>
   </w:p>
 </w:ftr>
@@ -12983,6 +14012,13 @@
       <w:r>
         <w:continuationSeparator/>
       </w:r>
+    </w:p>
+  </w:footnote>
+  <w:footnote w:type="continuationNotice" w:id="1">
+    <w:p>
+      <w:pPr>
+        <w:spacing w:after="0" w:line="240" w:lineRule="auto"/>
+      </w:pPr>
     </w:p>
   </w:footnote>
 </w:footnotes>
@@ -13670,11 +14706,11 @@
       <w:rFonts w:ascii="Arial" w:hAnsi="Arial"/>
     </w:rPr>
   </w:style>
-  <w:style w:type="paragraph" w:styleId="Ttulo1">
+  <w:style w:type="paragraph" w:styleId="Heading1">
     <w:name w:val="heading 1"/>
     <w:basedOn w:val="Normal"/>
     <w:next w:val="Normal"/>
-    <w:link w:val="Ttulo1Car"/>
+    <w:link w:val="Heading1Char"/>
     <w:uiPriority w:val="9"/>
     <w:qFormat/>
     <w:rsid w:val="00FA3394"/>
@@ -13691,11 +14727,11 @@
       <w:szCs w:val="40"/>
     </w:rPr>
   </w:style>
-  <w:style w:type="paragraph" w:styleId="Ttulo2">
+  <w:style w:type="paragraph" w:styleId="Heading2">
     <w:name w:val="heading 2"/>
     <w:basedOn w:val="Normal"/>
     <w:next w:val="Normal"/>
-    <w:link w:val="Ttulo2Car"/>
+    <w:link w:val="Heading2Char"/>
     <w:uiPriority w:val="9"/>
     <w:unhideWhenUsed/>
     <w:qFormat/>
@@ -13713,11 +14749,11 @@
       <w:szCs w:val="32"/>
     </w:rPr>
   </w:style>
-  <w:style w:type="paragraph" w:styleId="Ttulo3">
+  <w:style w:type="paragraph" w:styleId="Heading3">
     <w:name w:val="heading 3"/>
     <w:basedOn w:val="Normal"/>
     <w:next w:val="Normal"/>
-    <w:link w:val="Ttulo3Car"/>
+    <w:link w:val="Heading3Char"/>
     <w:uiPriority w:val="9"/>
     <w:unhideWhenUsed/>
     <w:qFormat/>
@@ -13735,11 +14771,11 @@
       <w:szCs w:val="28"/>
     </w:rPr>
   </w:style>
-  <w:style w:type="paragraph" w:styleId="Ttulo4">
+  <w:style w:type="paragraph" w:styleId="Heading4">
     <w:name w:val="heading 4"/>
     <w:basedOn w:val="Normal"/>
     <w:next w:val="Normal"/>
-    <w:link w:val="Ttulo4Car"/>
+    <w:link w:val="Heading4Char"/>
     <w:uiPriority w:val="9"/>
     <w:semiHidden/>
     <w:unhideWhenUsed/>
@@ -13758,11 +14794,11 @@
       <w:color w:val="2F5496" w:themeColor="accent1" w:themeShade="BF"/>
     </w:rPr>
   </w:style>
-  <w:style w:type="paragraph" w:styleId="Ttulo5">
+  <w:style w:type="paragraph" w:styleId="Heading5">
     <w:name w:val="heading 5"/>
     <w:basedOn w:val="Normal"/>
     <w:next w:val="Normal"/>
-    <w:link w:val="Ttulo5Car"/>
+    <w:link w:val="Heading5Char"/>
     <w:uiPriority w:val="9"/>
     <w:semiHidden/>
     <w:unhideWhenUsed/>
@@ -13779,11 +14815,11 @@
       <w:color w:val="2F5496" w:themeColor="accent1" w:themeShade="BF"/>
     </w:rPr>
   </w:style>
-  <w:style w:type="paragraph" w:styleId="Ttulo6">
+  <w:style w:type="paragraph" w:styleId="Heading6">
     <w:name w:val="heading 6"/>
     <w:basedOn w:val="Normal"/>
     <w:next w:val="Normal"/>
-    <w:link w:val="Ttulo6Car"/>
+    <w:link w:val="Heading6Char"/>
     <w:uiPriority w:val="9"/>
     <w:semiHidden/>
     <w:unhideWhenUsed/>
@@ -13802,11 +14838,11 @@
       <w:color w:val="595959" w:themeColor="text1" w:themeTint="A6"/>
     </w:rPr>
   </w:style>
-  <w:style w:type="paragraph" w:styleId="Ttulo7">
+  <w:style w:type="paragraph" w:styleId="Heading7">
     <w:name w:val="heading 7"/>
     <w:basedOn w:val="Normal"/>
     <w:next w:val="Normal"/>
-    <w:link w:val="Ttulo7Car"/>
+    <w:link w:val="Heading7Char"/>
     <w:uiPriority w:val="9"/>
     <w:semiHidden/>
     <w:unhideWhenUsed/>
@@ -13823,11 +14859,11 @@
       <w:color w:val="595959" w:themeColor="text1" w:themeTint="A6"/>
     </w:rPr>
   </w:style>
-  <w:style w:type="paragraph" w:styleId="Ttulo8">
+  <w:style w:type="paragraph" w:styleId="Heading8">
     <w:name w:val="heading 8"/>
     <w:basedOn w:val="Normal"/>
     <w:next w:val="Normal"/>
-    <w:link w:val="Ttulo8Car"/>
+    <w:link w:val="Heading8Char"/>
     <w:uiPriority w:val="9"/>
     <w:semiHidden/>
     <w:unhideWhenUsed/>
@@ -13846,11 +14882,11 @@
       <w:color w:val="272727" w:themeColor="text1" w:themeTint="D8"/>
     </w:rPr>
   </w:style>
-  <w:style w:type="paragraph" w:styleId="Ttulo9">
+  <w:style w:type="paragraph" w:styleId="Heading9">
     <w:name w:val="heading 9"/>
     <w:basedOn w:val="Normal"/>
     <w:next w:val="Normal"/>
-    <w:link w:val="Ttulo9Car"/>
+    <w:link w:val="Heading9Char"/>
     <w:uiPriority w:val="9"/>
     <w:semiHidden/>
     <w:unhideWhenUsed/>
@@ -13867,13 +14903,13 @@
       <w:color w:val="272727" w:themeColor="text1" w:themeTint="D8"/>
     </w:rPr>
   </w:style>
-  <w:style w:type="character" w:default="1" w:styleId="Fuentedeprrafopredeter">
+  <w:style w:type="character" w:default="1" w:styleId="DefaultParagraphFont">
     <w:name w:val="Default Paragraph Font"/>
     <w:uiPriority w:val="1"/>
     <w:semiHidden/>
     <w:unhideWhenUsed/>
   </w:style>
-  <w:style w:type="table" w:default="1" w:styleId="Tablanormal">
+  <w:style w:type="table" w:default="1" w:styleId="TableNormal">
     <w:name w:val="Normal Table"/>
     <w:uiPriority w:val="99"/>
     <w:semiHidden/>
@@ -13888,16 +14924,16 @@
       </w:tblCellMar>
     </w:tblPr>
   </w:style>
-  <w:style w:type="numbering" w:default="1" w:styleId="Sinlista">
+  <w:style w:type="numbering" w:default="1" w:styleId="NoList">
     <w:name w:val="No List"/>
     <w:uiPriority w:val="99"/>
     <w:semiHidden/>
     <w:unhideWhenUsed/>
   </w:style>
-  <w:style w:type="character" w:customStyle="1" w:styleId="Ttulo1Car">
-    <w:name w:val="Título 1 Car"/>
-    <w:basedOn w:val="Fuentedeprrafopredeter"/>
-    <w:link w:val="Ttulo1"/>
+  <w:style w:type="character" w:customStyle="1" w:styleId="Heading1Char">
+    <w:name w:val="Heading 1 Char"/>
+    <w:basedOn w:val="DefaultParagraphFont"/>
+    <w:link w:val="Heading1"/>
     <w:uiPriority w:val="9"/>
     <w:rsid w:val="00FA3394"/>
     <w:rPr>
@@ -13907,10 +14943,10 @@
       <w:szCs w:val="40"/>
     </w:rPr>
   </w:style>
-  <w:style w:type="character" w:customStyle="1" w:styleId="Ttulo2Car">
-    <w:name w:val="Título 2 Car"/>
-    <w:basedOn w:val="Fuentedeprrafopredeter"/>
-    <w:link w:val="Ttulo2"/>
+  <w:style w:type="character" w:customStyle="1" w:styleId="Heading2Char">
+    <w:name w:val="Heading 2 Char"/>
+    <w:basedOn w:val="DefaultParagraphFont"/>
+    <w:link w:val="Heading2"/>
     <w:uiPriority w:val="9"/>
     <w:rsid w:val="00FA3394"/>
     <w:rPr>
@@ -13920,10 +14956,10 @@
       <w:szCs w:val="32"/>
     </w:rPr>
   </w:style>
-  <w:style w:type="character" w:customStyle="1" w:styleId="Ttulo3Car">
-    <w:name w:val="Título 3 Car"/>
-    <w:basedOn w:val="Fuentedeprrafopredeter"/>
-    <w:link w:val="Ttulo3"/>
+  <w:style w:type="character" w:customStyle="1" w:styleId="Heading3Char">
+    <w:name w:val="Heading 3 Char"/>
+    <w:basedOn w:val="DefaultParagraphFont"/>
+    <w:link w:val="Heading3"/>
     <w:uiPriority w:val="9"/>
     <w:rsid w:val="00FA3394"/>
     <w:rPr>
@@ -13933,10 +14969,10 @@
       <w:szCs w:val="28"/>
     </w:rPr>
   </w:style>
-  <w:style w:type="character" w:customStyle="1" w:styleId="Ttulo4Car">
-    <w:name w:val="Título 4 Car"/>
-    <w:basedOn w:val="Fuentedeprrafopredeter"/>
-    <w:link w:val="Ttulo4"/>
+  <w:style w:type="character" w:customStyle="1" w:styleId="Heading4Char">
+    <w:name w:val="Heading 4 Char"/>
+    <w:basedOn w:val="DefaultParagraphFont"/>
+    <w:link w:val="Heading4"/>
     <w:uiPriority w:val="9"/>
     <w:semiHidden/>
     <w:rsid w:val="00FA3394"/>
@@ -13947,10 +14983,10 @@
       <w:color w:val="2F5496" w:themeColor="accent1" w:themeShade="BF"/>
     </w:rPr>
   </w:style>
-  <w:style w:type="character" w:customStyle="1" w:styleId="Ttulo5Car">
-    <w:name w:val="Título 5 Car"/>
-    <w:basedOn w:val="Fuentedeprrafopredeter"/>
-    <w:link w:val="Ttulo5"/>
+  <w:style w:type="character" w:customStyle="1" w:styleId="Heading5Char">
+    <w:name w:val="Heading 5 Char"/>
+    <w:basedOn w:val="DefaultParagraphFont"/>
+    <w:link w:val="Heading5"/>
     <w:uiPriority w:val="9"/>
     <w:semiHidden/>
     <w:rsid w:val="00FA3394"/>
@@ -13959,10 +14995,10 @@
       <w:color w:val="2F5496" w:themeColor="accent1" w:themeShade="BF"/>
     </w:rPr>
   </w:style>
-  <w:style w:type="character" w:customStyle="1" w:styleId="Ttulo6Car">
-    <w:name w:val="Título 6 Car"/>
-    <w:basedOn w:val="Fuentedeprrafopredeter"/>
-    <w:link w:val="Ttulo6"/>
+  <w:style w:type="character" w:customStyle="1" w:styleId="Heading6Char">
+    <w:name w:val="Heading 6 Char"/>
+    <w:basedOn w:val="DefaultParagraphFont"/>
+    <w:link w:val="Heading6"/>
     <w:uiPriority w:val="9"/>
     <w:semiHidden/>
     <w:rsid w:val="00FA3394"/>
@@ -13973,10 +15009,10 @@
       <w:color w:val="595959" w:themeColor="text1" w:themeTint="A6"/>
     </w:rPr>
   </w:style>
-  <w:style w:type="character" w:customStyle="1" w:styleId="Ttulo7Car">
-    <w:name w:val="Título 7 Car"/>
-    <w:basedOn w:val="Fuentedeprrafopredeter"/>
-    <w:link w:val="Ttulo7"/>
+  <w:style w:type="character" w:customStyle="1" w:styleId="Heading7Char">
+    <w:name w:val="Heading 7 Char"/>
+    <w:basedOn w:val="DefaultParagraphFont"/>
+    <w:link w:val="Heading7"/>
     <w:uiPriority w:val="9"/>
     <w:semiHidden/>
     <w:rsid w:val="00FA3394"/>
@@ -13985,10 +15021,10 @@
       <w:color w:val="595959" w:themeColor="text1" w:themeTint="A6"/>
     </w:rPr>
   </w:style>
-  <w:style w:type="character" w:customStyle="1" w:styleId="Ttulo8Car">
-    <w:name w:val="Título 8 Car"/>
-    <w:basedOn w:val="Fuentedeprrafopredeter"/>
-    <w:link w:val="Ttulo8"/>
+  <w:style w:type="character" w:customStyle="1" w:styleId="Heading8Char">
+    <w:name w:val="Heading 8 Char"/>
+    <w:basedOn w:val="DefaultParagraphFont"/>
+    <w:link w:val="Heading8"/>
     <w:uiPriority w:val="9"/>
     <w:semiHidden/>
     <w:rsid w:val="00FA3394"/>
@@ -13999,10 +15035,10 @@
       <w:color w:val="272727" w:themeColor="text1" w:themeTint="D8"/>
     </w:rPr>
   </w:style>
-  <w:style w:type="character" w:customStyle="1" w:styleId="Ttulo9Car">
-    <w:name w:val="Título 9 Car"/>
-    <w:basedOn w:val="Fuentedeprrafopredeter"/>
-    <w:link w:val="Ttulo9"/>
+  <w:style w:type="character" w:customStyle="1" w:styleId="Heading9Char">
+    <w:name w:val="Heading 9 Char"/>
+    <w:basedOn w:val="DefaultParagraphFont"/>
+    <w:link w:val="Heading9"/>
     <w:uiPriority w:val="9"/>
     <w:semiHidden/>
     <w:rsid w:val="00FA3394"/>
@@ -14011,11 +15047,11 @@
       <w:color w:val="272727" w:themeColor="text1" w:themeTint="D8"/>
     </w:rPr>
   </w:style>
-  <w:style w:type="paragraph" w:styleId="Ttulo">
+  <w:style w:type="paragraph" w:styleId="Title">
     <w:name w:val="Title"/>
     <w:basedOn w:val="Normal"/>
     <w:next w:val="Normal"/>
-    <w:link w:val="TtuloCar"/>
+    <w:link w:val="TitleChar"/>
     <w:uiPriority w:val="10"/>
     <w:qFormat/>
     <w:rsid w:val="00FA3394"/>
@@ -14031,10 +15067,10 @@
       <w:szCs w:val="56"/>
     </w:rPr>
   </w:style>
-  <w:style w:type="character" w:customStyle="1" w:styleId="TtuloCar">
-    <w:name w:val="Título Car"/>
-    <w:basedOn w:val="Fuentedeprrafopredeter"/>
-    <w:link w:val="Ttulo"/>
+  <w:style w:type="character" w:customStyle="1" w:styleId="TitleChar">
+    <w:name w:val="Title Char"/>
+    <w:basedOn w:val="DefaultParagraphFont"/>
+    <w:link w:val="Title"/>
     <w:uiPriority w:val="10"/>
     <w:rsid w:val="00FA3394"/>
     <w:rPr>
@@ -14045,11 +15081,11 @@
       <w:szCs w:val="56"/>
     </w:rPr>
   </w:style>
-  <w:style w:type="paragraph" w:styleId="Subttulo">
+  <w:style w:type="paragraph" w:styleId="Subtitle">
     <w:name w:val="Subtitle"/>
     <w:basedOn w:val="Normal"/>
     <w:next w:val="Normal"/>
-    <w:link w:val="SubttuloCar"/>
+    <w:link w:val="SubtitleChar"/>
     <w:uiPriority w:val="11"/>
     <w:qFormat/>
     <w:rsid w:val="00FA3394"/>
@@ -14066,10 +15102,10 @@
       <w:szCs w:val="28"/>
     </w:rPr>
   </w:style>
-  <w:style w:type="character" w:customStyle="1" w:styleId="SubttuloCar">
-    <w:name w:val="Subtítulo Car"/>
-    <w:basedOn w:val="Fuentedeprrafopredeter"/>
-    <w:link w:val="Subttulo"/>
+  <w:style w:type="character" w:customStyle="1" w:styleId="SubtitleChar">
+    <w:name w:val="Subtitle Char"/>
+    <w:basedOn w:val="DefaultParagraphFont"/>
+    <w:link w:val="Subtitle"/>
     <w:uiPriority w:val="11"/>
     <w:rsid w:val="00FA3394"/>
     <w:rPr>
@@ -14080,11 +15116,11 @@
       <w:szCs w:val="28"/>
     </w:rPr>
   </w:style>
-  <w:style w:type="paragraph" w:styleId="Cita">
+  <w:style w:type="paragraph" w:styleId="Quote">
     <w:name w:val="Quote"/>
     <w:basedOn w:val="Normal"/>
     <w:next w:val="Normal"/>
-    <w:link w:val="CitaCar"/>
+    <w:link w:val="QuoteChar"/>
     <w:uiPriority w:val="29"/>
     <w:qFormat/>
     <w:rsid w:val="00FA3394"/>
@@ -14098,10 +15134,10 @@
       <w:color w:val="404040" w:themeColor="text1" w:themeTint="BF"/>
     </w:rPr>
   </w:style>
-  <w:style w:type="character" w:customStyle="1" w:styleId="CitaCar">
-    <w:name w:val="Cita Car"/>
-    <w:basedOn w:val="Fuentedeprrafopredeter"/>
-    <w:link w:val="Cita"/>
+  <w:style w:type="character" w:customStyle="1" w:styleId="QuoteChar">
+    <w:name w:val="Quote Char"/>
+    <w:basedOn w:val="DefaultParagraphFont"/>
+    <w:link w:val="Quote"/>
     <w:uiPriority w:val="29"/>
     <w:rsid w:val="00FA3394"/>
     <w:rPr>
@@ -14110,7 +15146,7 @@
       <w:color w:val="404040" w:themeColor="text1" w:themeTint="BF"/>
     </w:rPr>
   </w:style>
-  <w:style w:type="paragraph" w:styleId="Prrafodelista">
+  <w:style w:type="paragraph" w:styleId="ListParagraph">
     <w:name w:val="List Paragraph"/>
     <w:basedOn w:val="Normal"/>
     <w:uiPriority w:val="34"/>
@@ -14121,9 +15157,9 @@
       <w:contextualSpacing/>
     </w:pPr>
   </w:style>
-  <w:style w:type="character" w:styleId="nfasisintenso">
+  <w:style w:type="character" w:styleId="IntenseEmphasis">
     <w:name w:val="Intense Emphasis"/>
-    <w:basedOn w:val="Fuentedeprrafopredeter"/>
+    <w:basedOn w:val="DefaultParagraphFont"/>
     <w:uiPriority w:val="21"/>
     <w:qFormat/>
     <w:rsid w:val="00FA3394"/>
@@ -14133,11 +15169,11 @@
       <w:color w:val="2F5496" w:themeColor="accent1" w:themeShade="BF"/>
     </w:rPr>
   </w:style>
-  <w:style w:type="paragraph" w:styleId="Citadestacada">
+  <w:style w:type="paragraph" w:styleId="IntenseQuote">
     <w:name w:val="Intense Quote"/>
     <w:basedOn w:val="Normal"/>
     <w:next w:val="Normal"/>
-    <w:link w:val="CitadestacadaCar"/>
+    <w:link w:val="IntenseQuoteChar"/>
     <w:uiPriority w:val="30"/>
     <w:qFormat/>
     <w:rsid w:val="00FA3394"/>
@@ -14156,10 +15192,10 @@
       <w:color w:val="2F5496" w:themeColor="accent1" w:themeShade="BF"/>
     </w:rPr>
   </w:style>
-  <w:style w:type="character" w:customStyle="1" w:styleId="CitadestacadaCar">
-    <w:name w:val="Cita destacada Car"/>
-    <w:basedOn w:val="Fuentedeprrafopredeter"/>
-    <w:link w:val="Citadestacada"/>
+  <w:style w:type="character" w:customStyle="1" w:styleId="IntenseQuoteChar">
+    <w:name w:val="Intense Quote Char"/>
+    <w:basedOn w:val="DefaultParagraphFont"/>
+    <w:link w:val="IntenseQuote"/>
     <w:uiPriority w:val="30"/>
     <w:rsid w:val="00FA3394"/>
     <w:rPr>
@@ -14168,9 +15204,9 @@
       <w:color w:val="2F5496" w:themeColor="accent1" w:themeShade="BF"/>
     </w:rPr>
   </w:style>
-  <w:style w:type="character" w:styleId="Referenciaintensa">
+  <w:style w:type="character" w:styleId="IntenseReference">
     <w:name w:val="Intense Reference"/>
-    <w:basedOn w:val="Fuentedeprrafopredeter"/>
+    <w:basedOn w:val="DefaultParagraphFont"/>
     <w:uiPriority w:val="32"/>
     <w:qFormat/>
     <w:rsid w:val="00FA3394"/>
@@ -14202,10 +15238,10 @@
   </w:style>
   <w:style w:type="character" w:customStyle="1" w:styleId="apple-tab-span">
     <w:name w:val="apple-tab-span"/>
-    <w:basedOn w:val="Fuentedeprrafopredeter"/>
+    <w:basedOn w:val="DefaultParagraphFont"/>
     <w:rsid w:val="00FA3394"/>
   </w:style>
-  <w:style w:type="paragraph" w:styleId="Descripcin">
+  <w:style w:type="paragraph" w:styleId="Caption">
     <w:name w:val="caption"/>
     <w:basedOn w:val="Normal"/>
     <w:next w:val="Normal"/>
@@ -14224,9 +15260,9 @@
       <w:szCs w:val="18"/>
     </w:rPr>
   </w:style>
-  <w:style w:type="paragraph" w:styleId="TtuloTDC">
+  <w:style w:type="paragraph" w:styleId="TOCHeading">
     <w:name w:val="TOC Heading"/>
-    <w:basedOn w:val="Ttulo1"/>
+    <w:basedOn w:val="Heading1"/>
     <w:next w:val="Normal"/>
     <w:uiPriority w:val="39"/>
     <w:unhideWhenUsed/>
@@ -14243,7 +15279,7 @@
       <w:lang w:eastAsia="es-CR"/>
     </w:rPr>
   </w:style>
-  <w:style w:type="paragraph" w:styleId="TDC1">
+  <w:style w:type="paragraph" w:styleId="TOC1">
     <w:name w:val="toc 1"/>
     <w:basedOn w:val="Normal"/>
     <w:next w:val="Normal"/>
@@ -14258,7 +15294,7 @@
       <w:spacing w:after="100"/>
     </w:pPr>
   </w:style>
-  <w:style w:type="paragraph" w:styleId="TDC2">
+  <w:style w:type="paragraph" w:styleId="TOC2">
     <w:name w:val="toc 2"/>
     <w:basedOn w:val="Normal"/>
     <w:next w:val="Normal"/>
@@ -14271,7 +15307,7 @@
       <w:ind w:left="220"/>
     </w:pPr>
   </w:style>
-  <w:style w:type="paragraph" w:styleId="TDC3">
+  <w:style w:type="paragraph" w:styleId="TOC3">
     <w:name w:val="toc 3"/>
     <w:basedOn w:val="Normal"/>
     <w:next w:val="Normal"/>
@@ -14284,9 +15320,9 @@
       <w:ind w:left="440"/>
     </w:pPr>
   </w:style>
-  <w:style w:type="character" w:styleId="Hipervnculo">
+  <w:style w:type="character" w:styleId="Hyperlink">
     <w:name w:val="Hyperlink"/>
-    <w:basedOn w:val="Fuentedeprrafopredeter"/>
+    <w:basedOn w:val="DefaultParagraphFont"/>
     <w:uiPriority w:val="99"/>
     <w:unhideWhenUsed/>
     <w:rsid w:val="003C19DC"/>
@@ -14295,7 +15331,7 @@
       <w:u w:val="single"/>
     </w:rPr>
   </w:style>
-  <w:style w:type="paragraph" w:styleId="Tabladeilustraciones">
+  <w:style w:type="paragraph" w:styleId="TableofFigures">
     <w:name w:val="table of figures"/>
     <w:basedOn w:val="Normal"/>
     <w:next w:val="Normal"/>
@@ -14306,10 +15342,10 @@
       <w:spacing w:after="0"/>
     </w:pPr>
   </w:style>
-  <w:style w:type="paragraph" w:styleId="Encabezado">
+  <w:style w:type="paragraph" w:styleId="Header">
     <w:name w:val="header"/>
     <w:basedOn w:val="Normal"/>
-    <w:link w:val="EncabezadoCar"/>
+    <w:link w:val="HeaderChar"/>
     <w:uiPriority w:val="99"/>
     <w:unhideWhenUsed/>
     <w:rsid w:val="00726576"/>
@@ -14321,17 +15357,17 @@
       <w:spacing w:after="0" w:line="240" w:lineRule="auto"/>
     </w:pPr>
   </w:style>
-  <w:style w:type="character" w:customStyle="1" w:styleId="EncabezadoCar">
-    <w:name w:val="Encabezado Car"/>
-    <w:basedOn w:val="Fuentedeprrafopredeter"/>
-    <w:link w:val="Encabezado"/>
+  <w:style w:type="character" w:customStyle="1" w:styleId="HeaderChar">
+    <w:name w:val="Header Char"/>
+    <w:basedOn w:val="DefaultParagraphFont"/>
+    <w:link w:val="Header"/>
     <w:uiPriority w:val="99"/>
     <w:rsid w:val="00726576"/>
   </w:style>
-  <w:style w:type="paragraph" w:styleId="Piedepgina">
+  <w:style w:type="paragraph" w:styleId="Footer">
     <w:name w:val="footer"/>
     <w:basedOn w:val="Normal"/>
-    <w:link w:val="PiedepginaCar"/>
+    <w:link w:val="FooterChar"/>
     <w:uiPriority w:val="99"/>
     <w:unhideWhenUsed/>
     <w:rsid w:val="00726576"/>
@@ -14343,16 +15379,16 @@
       <w:spacing w:after="0" w:line="240" w:lineRule="auto"/>
     </w:pPr>
   </w:style>
-  <w:style w:type="character" w:customStyle="1" w:styleId="PiedepginaCar">
-    <w:name w:val="Pie de página Car"/>
-    <w:basedOn w:val="Fuentedeprrafopredeter"/>
-    <w:link w:val="Piedepgina"/>
+  <w:style w:type="character" w:customStyle="1" w:styleId="FooterChar">
+    <w:name w:val="Footer Char"/>
+    <w:basedOn w:val="DefaultParagraphFont"/>
+    <w:link w:val="Footer"/>
     <w:uiPriority w:val="99"/>
     <w:rsid w:val="00726576"/>
   </w:style>
-  <w:style w:type="character" w:styleId="Textodelmarcadordeposicin">
+  <w:style w:type="character" w:styleId="PlaceholderText">
     <w:name w:val="Placeholder Text"/>
-    <w:basedOn w:val="Fuentedeprrafopredeter"/>
+    <w:basedOn w:val="DefaultParagraphFont"/>
     <w:uiPriority w:val="99"/>
     <w:semiHidden/>
     <w:rsid w:val="00BE6B85"/>

</xml_diff>